<commit_message>
Update Assignment Template 2022.docx
</commit_message>
<xml_diff>
--- a/Assignment Template 2022.docx
+++ b/Assignment Template 2022.docx
@@ -8,7 +8,7 @@
           <w:noProof/>
         </w:rPr>
         <w:drawing>
-          <wp:anchor distT="0" distB="0" distL="114300" distR="114300" simplePos="0" relativeHeight="251658240" behindDoc="1" locked="0" layoutInCell="1" allowOverlap="1" wp14:anchorId="5C0E48FD" wp14:editId="339A75AA">
+          <wp:anchor distT="0" distB="0" distL="114300" distR="114300" simplePos="0" relativeHeight="251659264" behindDoc="1" locked="0" layoutInCell="1" allowOverlap="1" wp14:anchorId="7A7589D3" wp14:editId="0A355EEA">
             <wp:simplePos x="0" y="0"/>
             <wp:positionH relativeFrom="column">
               <wp:posOffset>-4379595</wp:posOffset>
@@ -19,7 +19,7 @@
             <wp:extent cx="16117881" cy="6715125"/>
             <wp:effectExtent l="0" t="0" r="0" b="0"/>
             <wp:wrapNone/>
-            <wp:docPr id="1" name="Picture 1"/>
+            <wp:docPr id="1" name="Picture 1" descr="A picture containing text, outdoor, tree, sky&#10;&#10;Description automatically generated"/>
             <wp:cNvGraphicFramePr>
               <a:graphicFrameLocks xmlns:a="http://schemas.openxmlformats.org/drawingml/2006/main" noChangeAspect="1"/>
             </wp:cNvGraphicFramePr>
@@ -27,7 +27,7 @@
               <a:graphicData uri="http://schemas.openxmlformats.org/drawingml/2006/picture">
                 <pic:pic xmlns:pic="http://schemas.openxmlformats.org/drawingml/2006/picture">
                   <pic:nvPicPr>
-                    <pic:cNvPr id="1" name="image-7-11.jpg"/>
+                    <pic:cNvPr id="1" name="Picture 1" descr="A picture containing text, outdoor, tree, sky&#10;&#10;Description automatically generated"/>
                     <pic:cNvPicPr/>
                   </pic:nvPicPr>
                   <pic:blipFill>
@@ -130,7 +130,7 @@
               <mc:AlternateContent>
                 <mc:Choice Requires="wps">
                   <w:drawing>
-                    <wp:inline distT="0" distB="0" distL="0" distR="0" wp14:anchorId="7CB1A16B" wp14:editId="458A6E65">
+                    <wp:inline distT="0" distB="0" distL="0" distR="0" wp14:anchorId="3C86E2D7" wp14:editId="1DB935EA">
                       <wp:extent cx="3528695" cy="1210614"/>
                       <wp:effectExtent l="0" t="0" r="0" b="0"/>
                       <wp:docPr id="8" name="Text Box 8"/>
@@ -204,9 +204,9 @@
                     </wp:inline>
                   </w:drawing>
                 </mc:Choice>
-                <mc:Fallback xmlns="">
+                <mc:Fallback>
                   <w:pict>
-                    <v:shapetype w14:anchorId="7CB1A16B" id="_x0000_t202" coordsize="21600,21600" o:spt="202" path="m,l,21600r21600,l21600,xe">
+                    <v:shapetype w14:anchorId="3C86E2D7" id="_x0000_t202" coordsize="21600,21600" o:spt="202" path="m,l,21600r21600,l21600,xe">
                       <v:stroke joinstyle="miter"/>
                       <v:path gradientshapeok="t" o:connecttype="rect"/>
                     </v:shapetype>
@@ -264,7 +264,7 @@
               <mc:AlternateContent>
                 <mc:Choice Requires="wps">
                   <w:drawing>
-                    <wp:inline distT="0" distB="0" distL="0" distR="0" wp14:anchorId="4B1C9DCD" wp14:editId="23DE99BD">
+                    <wp:inline distT="0" distB="0" distL="0" distR="0" wp14:anchorId="65560362" wp14:editId="2FCCBB57">
                       <wp:extent cx="1390918" cy="0"/>
                       <wp:effectExtent l="0" t="19050" r="19050" b="19050"/>
                       <wp:docPr id="5" name="Straight Connector 5" descr="text divider"/>
@@ -308,9 +308,9 @@
                     </wp:inline>
                   </w:drawing>
                 </mc:Choice>
-                <mc:Fallback xmlns="">
+                <mc:Fallback>
                   <w:pict>
-                    <v:line w14:anchorId="4B97C7E7" id="Straight Connector 5" o:spid="_x0000_s1026" alt="text divider" style="visibility:visible;mso-wrap-style:square;mso-left-percent:-10001;mso-top-percent:-10001;mso-position-horizontal:absolute;mso-position-horizontal-relative:char;mso-position-vertical:absolute;mso-position-vertical-relative:line;mso-left-percent:-10001;mso-top-percent:-10001" from="0,0" to="109.5pt,0" o:gfxdata="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" strokecolor="#082a75 [3215]" strokeweight="3pt">
+                    <v:line w14:anchorId="09008369" id="Straight Connector 5" o:spid="_x0000_s1026" alt="text divider" style="visibility:visible;mso-wrap-style:square;mso-left-percent:-10001;mso-top-percent:-10001;mso-position-horizontal:absolute;mso-position-horizontal-relative:char;mso-position-vertical:absolute;mso-position-vertical-relative:line;mso-left-percent:-10001;mso-top-percent:-10001" from="0,0" to="109.5pt,0" o:gfxdata="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" strokecolor="#082a75 [3215]" strokeweight="3pt">
                       <w10:anchorlock/>
                     </v:line>
                   </w:pict>
@@ -338,7 +338,7 @@
             <w:sdtPr>
               <w:id w:val="1080870105"/>
               <w:placeholder>
-                <w:docPart w:val="ED4FC072E8EF4BB7B87CD44401D4F3DC"/>
+                <w:docPart w:val="202B762BFC2845E796441A52CB1930B0"/>
               </w:placeholder>
               <w15:appearance w15:val="hidden"/>
             </w:sdtPr>
@@ -348,34 +348,14 @@
                   <w:rPr>
                     <w:b w:val="0"/>
                   </w:rPr>
-                  <w:t>December</w:t>
-                </w:r>
-                <w:r>
-                  <w:rPr>
-                    <w:b w:val="0"/>
-                  </w:rPr>
-                  <w:t xml:space="preserve"> </w:t>
+                  <w:t xml:space="preserve">December </w:t>
                 </w:r>
                 <w:r>
                   <w:rPr>
                     <w:rStyle w:val="SubtitleChar"/>
                     <w:b w:val="0"/>
                   </w:rPr>
-                  <w:t>20</w:t>
-                </w:r>
-                <w:r>
-                  <w:rPr>
-                    <w:rStyle w:val="SubtitleChar"/>
-                    <w:b w:val="0"/>
-                  </w:rPr>
-                  <w:t>2</w:t>
-                </w:r>
-                <w:r>
-                  <w:rPr>
-                    <w:rStyle w:val="SubtitleChar"/>
-                    <w:b w:val="0"/>
-                  </w:rPr>
-                  <w:t>2</w:t>
+                  <w:t>2022</w:t>
                 </w:r>
               </w:p>
             </w:sdtContent>
@@ -397,7 +377,7 @@
               <mc:AlternateContent>
                 <mc:Choice Requires="wps">
                   <w:drawing>
-                    <wp:inline distT="0" distB="0" distL="0" distR="0" wp14:anchorId="743BB57A" wp14:editId="31AE0241">
+                    <wp:inline distT="0" distB="0" distL="0" distR="0" wp14:anchorId="5C3BD24B" wp14:editId="7DFF7157">
                       <wp:extent cx="1493949" cy="0"/>
                       <wp:effectExtent l="0" t="19050" r="30480" b="19050"/>
                       <wp:docPr id="6" name="Straight Connector 6" descr="text divider"/>
@@ -441,9 +421,9 @@
                     </wp:inline>
                   </w:drawing>
                 </mc:Choice>
-                <mc:Fallback xmlns="">
+                <mc:Fallback>
                   <w:pict>
-                    <v:line w14:anchorId="6B44AB83" id="Straight Connector 6" o:spid="_x0000_s1026" alt="text divider" style="visibility:visible;mso-wrap-style:square;mso-left-percent:-10001;mso-top-percent:-10001;mso-position-horizontal:absolute;mso-position-horizontal-relative:char;mso-position-vertical:absolute;mso-position-vertical-relative:line;mso-left-percent:-10001;mso-top-percent:-10001" from="0,0" to="117.65pt,0" o:gfxdata="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" strokecolor="#082a75 [3215]" strokeweight="3pt">
+                    <v:line w14:anchorId="143FBF50" id="Straight Connector 6" o:spid="_x0000_s1026" alt="text divider" style="visibility:visible;mso-wrap-style:square;mso-left-percent:-10001;mso-top-percent:-10001;mso-position-horizontal:absolute;mso-position-horizontal-relative:char;mso-position-vertical:absolute;mso-position-vertical-relative:line;mso-left-percent:-10001;mso-top-percent:-10001" from="0,0" to="117.65pt,0" o:gfxdata="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" strokecolor="#082a75 [3215]" strokeweight="3pt">
                       <w10:anchorlock/>
                     </v:line>
                   </w:pict>
@@ -474,7 +454,7 @@
               <w:sdtPr>
                 <w:id w:val="-1740469667"/>
                 <w:placeholder>
-                  <w:docPart w:val="40A55F0E38CD429491075060738C09B9"/>
+                  <w:docPart w:val="E11FE2D511724019AD3D021E263D0825"/>
                 </w:placeholder>
                 <w15:appearance w15:val="hidden"/>
               </w:sdtPr>
@@ -485,10 +465,7 @@
               </w:sdtContent>
             </w:sdt>
             <w:r>
-              <w:t xml:space="preserve">: </w:t>
-            </w:r>
-            <w:r>
-              <w:t>Ashley Banks</w:t>
+              <w:t>: Ashley Banks</w:t>
             </w:r>
           </w:p>
           <w:p>
@@ -507,7 +484,7 @@
                 <w:tag w:val="Your Name"/>
                 <w:id w:val="-180584491"/>
                 <w:placeholder>
-                  <w:docPart w:val="E42CA7E3FC504FB4B261B6F0D0FC64ED"/>
+                  <w:docPart w:val="EB2EA156F11144739AB2B3E353F254FB"/>
                 </w:placeholder>
                 <w:dataBinding w:prefixMappings="xmlns:ns0='http://schemas.microsoft.com/office/2006/coverPageProps' " w:xpath="/ns0:CoverPageProperties[1]/ns0:CompanyFax[1]" w:storeItemID="{55AF091B-3C7A-41E3-B477-F2FDAA23CFDA}"/>
                 <w15:appearance w15:val="hidden"/>
@@ -541,7 +518,7 @@
           <w:noProof/>
         </w:rPr>
         <w:drawing>
-          <wp:anchor distT="0" distB="0" distL="114300" distR="114300" simplePos="0" relativeHeight="251661312" behindDoc="0" locked="0" layoutInCell="1" allowOverlap="1" wp14:anchorId="48E1DA7A" wp14:editId="1B875EF4">
+          <wp:anchor distT="0" distB="0" distL="114300" distR="114300" simplePos="0" relativeHeight="251662336" behindDoc="0" locked="0" layoutInCell="1" allowOverlap="1" wp14:anchorId="4BAC1E9A" wp14:editId="251EC780">
             <wp:simplePos x="0" y="0"/>
             <wp:positionH relativeFrom="column">
               <wp:posOffset>5374957</wp:posOffset>
@@ -552,7 +529,7 @@
             <wp:extent cx="643890" cy="643890"/>
             <wp:effectExtent l="190500" t="190500" r="194310" b="194310"/>
             <wp:wrapNone/>
-            <wp:docPr id="12" name="Graphic 201">
+            <wp:docPr id="12" name="Graphic 201" descr="A picture containing text, clipart, businesscard&#10;&#10;Description automatically generated">
               <a:extLst xmlns:a="http://schemas.openxmlformats.org/drawingml/2006/main">
                 <a:ext uri="{FF2B5EF4-FFF2-40B4-BE49-F238E27FC236}">
                   <a16:creationId xmlns:a16="http://schemas.microsoft.com/office/drawing/2014/main" id="{F3D65186-AB5A-4584-87C3-0FAA2992263B}"/>
@@ -564,7 +541,7 @@
               <a:graphicData uri="http://schemas.openxmlformats.org/drawingml/2006/picture">
                 <pic:pic xmlns:pic="http://schemas.openxmlformats.org/drawingml/2006/picture">
                   <pic:nvPicPr>
-                    <pic:cNvPr id="12" name="Graphic 201" descr="logo-placeholder">
+                    <pic:cNvPr id="12" name="Graphic 201" descr="A picture containing text, clipart, businesscard&#10;&#10;Description automatically generated">
                       <a:extLst>
                         <a:ext uri="{FF2B5EF4-FFF2-40B4-BE49-F238E27FC236}">
                           <a16:creationId xmlns:a16="http://schemas.microsoft.com/office/drawing/2014/main" id="{F3D65186-AB5A-4584-87C3-0FAA2992263B}"/>
@@ -623,7 +600,7 @@
         <mc:AlternateContent>
           <mc:Choice Requires="wps">
             <w:drawing>
-              <wp:anchor distT="0" distB="0" distL="114300" distR="114300" simplePos="0" relativeHeight="251659264" behindDoc="1" locked="0" layoutInCell="1" allowOverlap="1" wp14:anchorId="335267F2" wp14:editId="7B6A7651">
+              <wp:anchor distT="0" distB="0" distL="114300" distR="114300" simplePos="0" relativeHeight="251660288" behindDoc="1" locked="0" layoutInCell="1" allowOverlap="1" wp14:anchorId="28D82CE7" wp14:editId="083F64A0">
                 <wp:simplePos x="0" y="0"/>
                 <wp:positionH relativeFrom="column">
                   <wp:posOffset>-746975</wp:posOffset>
@@ -683,9 +660,9 @@
               </wp:anchor>
             </w:drawing>
           </mc:Choice>
-          <mc:Fallback xmlns="">
+          <mc:Fallback>
             <w:pict>
-              <v:rect w14:anchorId="5AEDABBC" id="Rectangle 2" o:spid="_x0000_s1026" alt="colored rectangle" style="position:absolute;margin-left:-58.8pt;margin-top:525.2pt;width:611.1pt;height:265.7pt;z-index:-251657216;visibility:visible;mso-wrap-style:square;mso-wrap-distance-left:9pt;mso-wrap-distance-top:0;mso-wrap-distance-right:9pt;mso-wrap-distance-bottom:0;mso-position-horizontal:absolute;mso-position-horizontal-relative:text;mso-position-vertical:absolute;mso-position-vertical-relative:page;v-text-anchor:middle" o:gfxdata="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" fillcolor="#c00000" stroked="f" strokeweight="2pt">
+              <v:rect w14:anchorId="0527F6EE" id="Rectangle 2" o:spid="_x0000_s1026" alt="colored rectangle" style="position:absolute;margin-left:-58.8pt;margin-top:525.2pt;width:611.1pt;height:265.7pt;z-index:-251656192;visibility:visible;mso-wrap-style:square;mso-wrap-distance-left:9pt;mso-wrap-distance-top:0;mso-wrap-distance-right:9pt;mso-wrap-distance-bottom:0;mso-position-horizontal:absolute;mso-position-horizontal-relative:text;mso-position-vertical:absolute;mso-position-vertical-relative:page;v-text-anchor:middle" o:gfxdata="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" fillcolor="#c00000" stroked="f" strokeweight="2pt">
                 <w10:wrap anchory="page"/>
               </v:rect>
             </w:pict>
@@ -699,7 +676,7 @@
         <mc:AlternateContent>
           <mc:Choice Requires="wps">
             <w:drawing>
-              <wp:anchor distT="0" distB="0" distL="114300" distR="114300" simplePos="0" relativeHeight="251660288" behindDoc="1" locked="0" layoutInCell="1" allowOverlap="1" wp14:anchorId="3E4A059A" wp14:editId="38C5A84E">
+              <wp:anchor distT="0" distB="0" distL="114300" distR="114300" simplePos="0" relativeHeight="251661312" behindDoc="1" locked="0" layoutInCell="1" allowOverlap="1" wp14:anchorId="03040547" wp14:editId="4C4B1C48">
                 <wp:simplePos x="0" y="0"/>
                 <wp:positionH relativeFrom="column">
                   <wp:posOffset>-205105</wp:posOffset>
@@ -762,9 +739,9 @@
               </wp:anchor>
             </w:drawing>
           </mc:Choice>
-          <mc:Fallback xmlns="">
+          <mc:Fallback>
             <w:pict>
-              <v:rect w14:anchorId="0F1927E9" id="Rectangle 3" o:spid="_x0000_s1026" alt="white rectangle for text on cover" style="position:absolute;margin-left:-16.15pt;margin-top:70.9pt;width:310.15pt;height:651pt;z-index:-251656192;visibility:visible;mso-wrap-style:square;mso-width-percent:0;mso-wrap-distance-left:9pt;mso-wrap-distance-top:0;mso-wrap-distance-right:9pt;mso-wrap-distance-bottom:0;mso-position-horizontal:absolute;mso-position-horizontal-relative:text;mso-position-vertical:absolute;mso-position-vertical-relative:page;mso-width-percent:0;mso-width-relative:margin;v-text-anchor:middle" o:gfxdata="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" fillcolor="white [3212]" stroked="f" strokeweight="2pt">
+              <v:rect w14:anchorId="623D6CF5" id="Rectangle 3" o:spid="_x0000_s1026" alt="white rectangle for text on cover" style="position:absolute;margin-left:-16.15pt;margin-top:70.9pt;width:310.15pt;height:651pt;z-index:-251655168;visibility:visible;mso-wrap-style:square;mso-width-percent:0;mso-wrap-distance-left:9pt;mso-wrap-distance-top:0;mso-wrap-distance-right:9pt;mso-wrap-distance-bottom:0;mso-position-horizontal:absolute;mso-position-horizontal-relative:text;mso-position-vertical:absolute;mso-position-vertical-relative:page;mso-width-percent:0;mso-width-relative:margin;v-text-anchor:middle" o:gfxdata="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" fillcolor="white [3212]" stroked="f" strokeweight="2pt">
                 <w10:wrap anchory="page"/>
               </v:rect>
             </w:pict>
@@ -6723,7 +6700,7 @@
     <w:bookmarkEnd w:id="9"/>
     <w:p>
       <w:r>
-        <w:object w:dxaOrig="9026" w:dyaOrig="6360" w14:anchorId="17F7FB12">
+        <w:object w:dxaOrig="9026" w:dyaOrig="6360" w14:anchorId="593EDEA6">
           <v:shapetype id="_x0000_t75" coordsize="21600,21600" o:spt="75" o:preferrelative="t" path="m@4@5l@4@11@9@11@9@5xe" filled="f" stroked="f">
             <v:stroke joinstyle="miter"/>
             <v:formulas>
@@ -6743,10 +6720,10 @@
             <v:path o:extrusionok="f" gradientshapeok="t" o:connecttype="rect"/>
             <o:lock v:ext="edit" aspectratio="t"/>
           </v:shapetype>
-          <v:shape id="_x0000_i1027" type="#_x0000_t75" style="width:451.5pt;height:318pt" o:ole="">
+          <v:shape id="_x0000_i1031" type="#_x0000_t75" style="width:451.5pt;height:318pt" o:ole="">
             <v:imagedata r:id="rId14" o:title=""/>
           </v:shape>
-          <o:OLEObject Type="Embed" ProgID="Word.OpenDocumentText.12" ShapeID="_x0000_i1027" DrawAspect="Content" ObjectID="_1731778966" r:id="rId15"/>
+          <o:OLEObject Type="Embed" ProgID="Word.OpenDocumentText.12" ShapeID="_x0000_i1031" DrawAspect="Content" ObjectID="_1731957655" r:id="rId15"/>
         </w:object>
       </w:r>
     </w:p>
@@ -6778,7 +6755,7 @@
           <w:noProof/>
         </w:rPr>
         <w:drawing>
-          <wp:inline distT="0" distB="0" distL="0" distR="0" wp14:anchorId="2C2A7F8B" wp14:editId="646E82A7">
+          <wp:inline distT="0" distB="0" distL="0" distR="0" wp14:anchorId="7888C56E" wp14:editId="320B048C">
             <wp:extent cx="6309360" cy="526415"/>
             <wp:effectExtent l="0" t="0" r="0" b="6985"/>
             <wp:docPr id="4" name="Picture 4"/>
@@ -7287,11 +7264,11 @@
     <w:bookmarkEnd w:id="18"/>
     <w:p>
       <w:r>
-        <w:object w:dxaOrig="9026" w:dyaOrig="3931" w14:anchorId="496F8CF9">
-          <v:shape id="_x0000_i1030" type="#_x0000_t75" style="width:451.5pt;height:196.5pt" o:ole="">
+        <w:object w:dxaOrig="9026" w:dyaOrig="3931" w14:anchorId="5BF07559">
+          <v:shape id="_x0000_i1032" type="#_x0000_t75" style="width:451.5pt;height:196.5pt" o:ole="">
             <v:imagedata r:id="rId17" o:title=""/>
           </v:shape>
-          <o:OLEObject Type="Embed" ProgID="Word.OpenDocumentText.12" ShapeID="_x0000_i1030" DrawAspect="Content" ObjectID="_1731778967" r:id="rId18"/>
+          <o:OLEObject Type="Embed" ProgID="Word.OpenDocumentText.12" ShapeID="_x0000_i1032" DrawAspect="Content" ObjectID="_1731957656" r:id="rId18"/>
         </w:object>
       </w:r>
     </w:p>
@@ -7314,7 +7291,7 @@
           <w:noProof/>
         </w:rPr>
         <w:drawing>
-          <wp:inline distT="0" distB="0" distL="0" distR="0" wp14:anchorId="47D3CF41" wp14:editId="54C0416B">
+          <wp:inline distT="0" distB="0" distL="0" distR="0" wp14:anchorId="6BBA44CD" wp14:editId="63EE536C">
             <wp:extent cx="6309360" cy="436245"/>
             <wp:effectExtent l="0" t="0" r="0" b="1905"/>
             <wp:docPr id="7" name="Picture 7"/>
@@ -7789,11 +7766,11 @@
     <w:bookmarkEnd w:id="29"/>
     <w:p>
       <w:r>
-        <w:object w:dxaOrig="9026" w:dyaOrig="9005" w14:anchorId="5156A545">
-          <v:shape id="_x0000_i1037" type="#_x0000_t75" style="width:451.5pt;height:450pt" o:ole="">
+        <w:object w:dxaOrig="9026" w:dyaOrig="9005" w14:anchorId="32D2B884">
+          <v:shape id="_x0000_i1033" type="#_x0000_t75" style="width:451.5pt;height:450pt" o:ole="">
             <v:imagedata r:id="rId20" o:title=""/>
           </v:shape>
-          <o:OLEObject Type="Embed" ProgID="Word.OpenDocumentText.12" ShapeID="_x0000_i1037" DrawAspect="Content" ObjectID="_1731778968" r:id="rId21"/>
+          <o:OLEObject Type="Embed" ProgID="Word.OpenDocumentText.12" ShapeID="_x0000_i1033" DrawAspect="Content" ObjectID="_1731957657" r:id="rId21"/>
         </w:object>
       </w:r>
     </w:p>
@@ -7819,7 +7796,7 @@
           <w:noProof/>
         </w:rPr>
         <w:drawing>
-          <wp:inline distT="0" distB="0" distL="0" distR="0" wp14:anchorId="7B623CFE" wp14:editId="1DCC223B">
+          <wp:inline distT="0" distB="0" distL="0" distR="0" wp14:anchorId="49034640" wp14:editId="1DAAF44C">
             <wp:extent cx="6309360" cy="654685"/>
             <wp:effectExtent l="0" t="0" r="0" b="0"/>
             <wp:docPr id="10" name="Picture 10"/>
@@ -8132,77 +8109,975 @@
         </w:rPr>
         <w:t xml:space="preserve"> to display a short message appropriate to the option chosen (such as "Just FYI, they will shoot back"). </w:t>
       </w:r>
-    </w:p>
-    <w:p/>
-    <w:p>
-      <w:pPr>
-        <w:pStyle w:val="Heading3"/>
-        <w:spacing w:line="360" w:lineRule="auto"/>
-      </w:pPr>
       <w:bookmarkStart w:id="36" w:name="_Toc86309275"/>
       <w:bookmarkStart w:id="37" w:name="_Toc92189335"/>
-      <w:r>
+    </w:p>
+    <w:p>
+      <w:pPr>
+        <w:spacing w:after="200" w:line="360" w:lineRule="auto"/>
+        <w:rPr>
+          <w:rFonts w:ascii="Tahoma" w:eastAsia="Calibri" w:hAnsi="Tahoma" w:cs="Times New Roman"/>
+          <w:b w:val="0"/>
+          <w:color w:val="auto"/>
+          <w:sz w:val="20"/>
+          <w:lang w:val="en-GB"/>
+        </w:rPr>
+      </w:pPr>
+    </w:p>
+    <w:p>
+      <w:pPr>
+        <w:spacing w:after="200" w:line="360" w:lineRule="auto"/>
+        <w:rPr>
+          <w:rFonts w:ascii="Tahoma" w:eastAsia="Calibri" w:hAnsi="Tahoma" w:cs="Times New Roman"/>
+          <w:b w:val="0"/>
+          <w:color w:val="auto"/>
+          <w:sz w:val="20"/>
+          <w:lang w:val="en-GB"/>
+        </w:rPr>
+      </w:pPr>
+    </w:p>
+    <w:p>
+      <w:pPr>
+        <w:spacing w:after="200" w:line="360" w:lineRule="auto"/>
+        <w:rPr>
+          <w:rFonts w:ascii="Tahoma" w:eastAsia="Calibri" w:hAnsi="Tahoma" w:cs="Times New Roman"/>
+          <w:b w:val="0"/>
+          <w:color w:val="auto"/>
+          <w:sz w:val="20"/>
+          <w:lang w:val="en-GB"/>
+        </w:rPr>
+      </w:pPr>
+    </w:p>
+    <w:p>
+      <w:pPr>
+        <w:spacing w:after="200" w:line="360" w:lineRule="auto"/>
+        <w:rPr>
+          <w:rFonts w:ascii="Tahoma" w:eastAsia="Calibri" w:hAnsi="Tahoma" w:cs="Times New Roman"/>
+          <w:b w:val="0"/>
+          <w:color w:val="auto"/>
+          <w:sz w:val="20"/>
+          <w:lang w:val="en-GB"/>
+        </w:rPr>
+      </w:pPr>
+    </w:p>
+    <w:p>
+      <w:pPr>
+        <w:spacing w:after="200" w:line="360" w:lineRule="auto"/>
+        <w:rPr>
+          <w:rFonts w:ascii="Tahoma" w:eastAsia="Calibri" w:hAnsi="Tahoma" w:cs="Times New Roman"/>
+          <w:b w:val="0"/>
+          <w:color w:val="auto"/>
+          <w:sz w:val="20"/>
+          <w:lang w:val="en-GB"/>
+        </w:rPr>
+      </w:pPr>
+    </w:p>
+    <w:p>
+      <w:pPr>
+        <w:spacing w:after="200" w:line="360" w:lineRule="auto"/>
+        <w:rPr>
+          <w:rFonts w:ascii="Tahoma" w:eastAsia="Calibri" w:hAnsi="Tahoma" w:cs="Times New Roman"/>
+          <w:b w:val="0"/>
+          <w:color w:val="auto"/>
+          <w:sz w:val="20"/>
+          <w:lang w:val="en-GB"/>
+        </w:rPr>
+      </w:pPr>
+    </w:p>
+    <w:p>
+      <w:pPr>
+        <w:spacing w:after="200" w:line="360" w:lineRule="auto"/>
+        <w:rPr>
+          <w:rFonts w:ascii="Tahoma" w:eastAsia="Calibri" w:hAnsi="Tahoma" w:cs="Times New Roman"/>
+          <w:b w:val="0"/>
+          <w:color w:val="auto"/>
+          <w:sz w:val="20"/>
+          <w:lang w:val="en-GB"/>
+        </w:rPr>
+      </w:pPr>
+    </w:p>
+    <w:p>
+      <w:pPr>
+        <w:spacing w:after="200" w:line="360" w:lineRule="auto"/>
+        <w:rPr>
+          <w:rFonts w:ascii="Tahoma" w:eastAsia="Calibri" w:hAnsi="Tahoma" w:cs="Times New Roman"/>
+          <w:b w:val="0"/>
+          <w:color w:val="auto"/>
+          <w:sz w:val="20"/>
+          <w:lang w:val="en-GB"/>
+        </w:rPr>
+      </w:pPr>
+    </w:p>
+    <w:p>
+      <w:pPr>
+        <w:spacing w:after="200" w:line="360" w:lineRule="auto"/>
+        <w:rPr>
+          <w:rFonts w:ascii="Tahoma" w:eastAsia="Calibri" w:hAnsi="Tahoma" w:cs="Times New Roman"/>
+          <w:b w:val="0"/>
+          <w:color w:val="auto"/>
+          <w:sz w:val="20"/>
+          <w:lang w:val="en-GB"/>
+        </w:rPr>
+      </w:pPr>
+    </w:p>
+    <w:p>
+      <w:pPr>
+        <w:spacing w:after="200" w:line="360" w:lineRule="auto"/>
+        <w:rPr>
+          <w:rFonts w:ascii="Tahoma" w:eastAsia="Calibri" w:hAnsi="Tahoma" w:cs="Times New Roman"/>
+          <w:b w:val="0"/>
+          <w:color w:val="auto"/>
+          <w:sz w:val="20"/>
+          <w:lang w:val="en-GB"/>
+        </w:rPr>
+      </w:pPr>
+    </w:p>
+    <w:p>
+      <w:pPr>
+        <w:spacing w:after="200" w:line="360" w:lineRule="auto"/>
+        <w:rPr>
+          <w:rFonts w:ascii="Tahoma" w:eastAsia="Calibri" w:hAnsi="Tahoma" w:cs="Times New Roman"/>
+          <w:b w:val="0"/>
+          <w:color w:val="auto"/>
+          <w:sz w:val="20"/>
+          <w:lang w:val="en-GB"/>
+        </w:rPr>
+      </w:pPr>
+    </w:p>
+    <w:p>
+      <w:pPr>
+        <w:spacing w:after="200" w:line="360" w:lineRule="auto"/>
+        <w:rPr>
+          <w:rFonts w:ascii="Tahoma" w:eastAsia="Calibri" w:hAnsi="Tahoma" w:cs="Times New Roman"/>
+          <w:b w:val="0"/>
+          <w:color w:val="auto"/>
+          <w:sz w:val="20"/>
+          <w:lang w:val="en-GB"/>
+        </w:rPr>
+      </w:pPr>
+    </w:p>
+    <w:p>
+      <w:pPr>
+        <w:spacing w:after="200" w:line="360" w:lineRule="auto"/>
+        <w:rPr>
+          <w:rFonts w:ascii="Tahoma" w:eastAsia="Calibri" w:hAnsi="Tahoma" w:cs="Times New Roman"/>
+          <w:b w:val="0"/>
+          <w:color w:val="auto"/>
+          <w:sz w:val="20"/>
+          <w:lang w:val="en-GB"/>
+        </w:rPr>
+      </w:pPr>
+    </w:p>
+    <w:p>
+      <w:pPr>
+        <w:spacing w:after="200" w:line="360" w:lineRule="auto"/>
+        <w:rPr>
+          <w:rFonts w:ascii="Tahoma" w:eastAsia="Calibri" w:hAnsi="Tahoma" w:cs="Times New Roman"/>
+          <w:b w:val="0"/>
+          <w:color w:val="auto"/>
+          <w:sz w:val="20"/>
+          <w:lang w:val="en-GB"/>
+        </w:rPr>
+      </w:pPr>
+    </w:p>
+    <w:p>
+      <w:pPr>
+        <w:spacing w:after="200" w:line="360" w:lineRule="auto"/>
+        <w:rPr>
+          <w:rFonts w:ascii="Tahoma" w:eastAsia="Calibri" w:hAnsi="Tahoma" w:cs="Times New Roman"/>
+          <w:b w:val="0"/>
+          <w:color w:val="auto"/>
+          <w:sz w:val="20"/>
+          <w:lang w:val="en-GB"/>
+        </w:rPr>
+      </w:pPr>
+    </w:p>
+    <w:p>
+      <w:pPr>
+        <w:spacing w:after="200" w:line="360" w:lineRule="auto"/>
+        <w:rPr>
+          <w:rFonts w:ascii="Tahoma" w:eastAsia="Calibri" w:hAnsi="Tahoma" w:cs="Times New Roman"/>
+          <w:b w:val="0"/>
+          <w:color w:val="auto"/>
+          <w:sz w:val="20"/>
+          <w:lang w:val="en-GB"/>
+        </w:rPr>
+      </w:pPr>
+    </w:p>
+    <w:p>
+      <w:pPr>
+        <w:spacing w:after="200" w:line="360" w:lineRule="auto"/>
+      </w:pPr>
+      <w:r>
+        <w:lastRenderedPageBreak/>
         <w:t>Program Code:</w:t>
       </w:r>
       <w:bookmarkEnd w:id="36"/>
       <w:bookmarkEnd w:id="37"/>
     </w:p>
+    <w:bookmarkStart w:id="38" w:name="_MON_1731954904"/>
+    <w:bookmarkEnd w:id="38"/>
+    <w:p>
+      <w:r>
+        <w:object w:dxaOrig="9026" w:dyaOrig="11880" w14:anchorId="58FD69FB">
+          <v:shape id="_x0000_i1034" type="#_x0000_t75" style="width:451.5pt;height:594pt" o:ole="">
+            <v:imagedata r:id="rId23" o:title=""/>
+          </v:shape>
+          <o:OLEObject Type="Embed" ProgID="Word.OpenDocumentText.12" ShapeID="_x0000_i1034" DrawAspect="Content" ObjectID="_1731957658" r:id="rId24"/>
+        </w:object>
+      </w:r>
+    </w:p>
     <w:p/>
+    <w:p/>
+    <w:p/>
     <w:p>
       <w:pPr>
         <w:pStyle w:val="Heading3"/>
         <w:spacing w:line="360" w:lineRule="auto"/>
       </w:pPr>
-      <w:bookmarkStart w:id="38" w:name="_Toc86309276"/>
-      <w:bookmarkStart w:id="39" w:name="_Toc92189336"/>
-      <w:r>
+      <w:bookmarkStart w:id="39" w:name="_Toc86309276"/>
+      <w:bookmarkStart w:id="40" w:name="_Toc92189336"/>
+      <w:r>
+        <w:lastRenderedPageBreak/>
         <w:t>Program Screenshot:</w:t>
       </w:r>
-      <w:bookmarkEnd w:id="38"/>
       <w:bookmarkEnd w:id="39"/>
-    </w:p>
-    <w:p/>
+      <w:bookmarkEnd w:id="40"/>
+    </w:p>
+    <w:p>
+      <w:pPr>
+        <w:rPr>
+          <w:rFonts w:ascii="Calibri" w:hAnsi="Calibri" w:cs="Calibri"/>
+          <w:b w:val="0"/>
+          <w:bCs/>
+          <w:color w:val="auto"/>
+          <w:sz w:val="24"/>
+          <w:szCs w:val="24"/>
+        </w:rPr>
+      </w:pPr>
+      <w:r>
+        <w:rPr>
+          <w:rFonts w:ascii="Calibri" w:hAnsi="Calibri" w:cs="Calibri"/>
+          <w:b w:val="0"/>
+          <w:bCs/>
+          <w:color w:val="auto"/>
+          <w:sz w:val="24"/>
+          <w:szCs w:val="24"/>
+        </w:rPr>
+        <w:t>Difficulty selection screen</w:t>
+      </w:r>
+      <w:r>
+        <w:rPr>
+          <w:rFonts w:ascii="Calibri" w:hAnsi="Calibri" w:cs="Calibri"/>
+          <w:b w:val="0"/>
+          <w:bCs/>
+          <w:color w:val="auto"/>
+          <w:sz w:val="24"/>
+          <w:szCs w:val="24"/>
+        </w:rPr>
+        <w:t>:</w:t>
+      </w:r>
+    </w:p>
+    <w:p>
+      <w:pPr>
+        <w:rPr>
+          <w:rFonts w:ascii="Calibri" w:hAnsi="Calibri" w:cs="Calibri"/>
+          <w:b w:val="0"/>
+          <w:bCs/>
+          <w:color w:val="auto"/>
+          <w:sz w:val="24"/>
+          <w:szCs w:val="24"/>
+        </w:rPr>
+      </w:pPr>
+      <w:r>
+        <w:rPr>
+          <w:noProof/>
+        </w:rPr>
+        <w:drawing>
+          <wp:inline distT="0" distB="0" distL="0" distR="0" wp14:anchorId="426AC26E" wp14:editId="14B1BFFE">
+            <wp:extent cx="6309360" cy="851535"/>
+            <wp:effectExtent l="0" t="0" r="0" b="5715"/>
+            <wp:docPr id="9" name="Picture 9" descr="Text&#10;&#10;Description automatically generated"/>
+            <wp:cNvGraphicFramePr>
+              <a:graphicFrameLocks xmlns:a="http://schemas.openxmlformats.org/drawingml/2006/main" noChangeAspect="1"/>
+            </wp:cNvGraphicFramePr>
+            <a:graphic xmlns:a="http://schemas.openxmlformats.org/drawingml/2006/main">
+              <a:graphicData uri="http://schemas.openxmlformats.org/drawingml/2006/picture">
+                <pic:pic xmlns:pic="http://schemas.openxmlformats.org/drawingml/2006/picture">
+                  <pic:nvPicPr>
+                    <pic:cNvPr id="9" name="Picture 9" descr="Text&#10;&#10;Description automatically generated"/>
+                    <pic:cNvPicPr/>
+                  </pic:nvPicPr>
+                  <pic:blipFill>
+                    <a:blip r:embed="rId25"/>
+                    <a:stretch>
+                      <a:fillRect/>
+                    </a:stretch>
+                  </pic:blipFill>
+                  <pic:spPr>
+                    <a:xfrm>
+                      <a:off x="0" y="0"/>
+                      <a:ext cx="6309360" cy="851535"/>
+                    </a:xfrm>
+                    <a:prstGeom prst="rect">
+                      <a:avLst/>
+                    </a:prstGeom>
+                  </pic:spPr>
+                </pic:pic>
+              </a:graphicData>
+            </a:graphic>
+          </wp:inline>
+        </w:drawing>
+      </w:r>
+    </w:p>
+    <w:p>
+      <w:pPr>
+        <w:rPr>
+          <w:rFonts w:ascii="Calibri" w:hAnsi="Calibri" w:cs="Calibri"/>
+          <w:b w:val="0"/>
+          <w:bCs/>
+          <w:color w:val="auto"/>
+          <w:sz w:val="24"/>
+          <w:szCs w:val="24"/>
+        </w:rPr>
+      </w:pPr>
+      <w:r>
+        <w:rPr>
+          <w:rFonts w:ascii="Calibri" w:hAnsi="Calibri" w:cs="Calibri"/>
+          <w:b w:val="0"/>
+          <w:bCs/>
+          <w:color w:val="auto"/>
+          <w:sz w:val="24"/>
+          <w:szCs w:val="24"/>
+        </w:rPr>
+        <w:t>Option 1:</w:t>
+      </w:r>
+    </w:p>
+    <w:p>
+      <w:pPr>
+        <w:rPr>
+          <w:rFonts w:ascii="Calibri" w:hAnsi="Calibri" w:cs="Calibri"/>
+          <w:b w:val="0"/>
+          <w:bCs/>
+          <w:color w:val="auto"/>
+          <w:sz w:val="24"/>
+          <w:szCs w:val="24"/>
+        </w:rPr>
+      </w:pPr>
+      <w:r>
+        <w:rPr>
+          <w:noProof/>
+        </w:rPr>
+        <w:drawing>
+          <wp:inline distT="0" distB="0" distL="0" distR="0" wp14:anchorId="021F3870" wp14:editId="02C4C6E8">
+            <wp:extent cx="6309360" cy="250825"/>
+            <wp:effectExtent l="0" t="0" r="0" b="0"/>
+            <wp:docPr id="11" name="Picture 11"/>
+            <wp:cNvGraphicFramePr>
+              <a:graphicFrameLocks xmlns:a="http://schemas.openxmlformats.org/drawingml/2006/main" noChangeAspect="1"/>
+            </wp:cNvGraphicFramePr>
+            <a:graphic xmlns:a="http://schemas.openxmlformats.org/drawingml/2006/main">
+              <a:graphicData uri="http://schemas.openxmlformats.org/drawingml/2006/picture">
+                <pic:pic xmlns:pic="http://schemas.openxmlformats.org/drawingml/2006/picture">
+                  <pic:nvPicPr>
+                    <pic:cNvPr id="1" name=""/>
+                    <pic:cNvPicPr/>
+                  </pic:nvPicPr>
+                  <pic:blipFill>
+                    <a:blip r:embed="rId26"/>
+                    <a:stretch>
+                      <a:fillRect/>
+                    </a:stretch>
+                  </pic:blipFill>
+                  <pic:spPr>
+                    <a:xfrm>
+                      <a:off x="0" y="0"/>
+                      <a:ext cx="6309360" cy="250825"/>
+                    </a:xfrm>
+                    <a:prstGeom prst="rect">
+                      <a:avLst/>
+                    </a:prstGeom>
+                  </pic:spPr>
+                </pic:pic>
+              </a:graphicData>
+            </a:graphic>
+          </wp:inline>
+        </w:drawing>
+      </w:r>
+    </w:p>
+    <w:p>
+      <w:pPr>
+        <w:rPr>
+          <w:rFonts w:ascii="Calibri" w:hAnsi="Calibri" w:cs="Calibri"/>
+          <w:b w:val="0"/>
+          <w:bCs/>
+          <w:color w:val="auto"/>
+          <w:sz w:val="24"/>
+          <w:szCs w:val="24"/>
+        </w:rPr>
+      </w:pPr>
+      <w:r>
+        <w:rPr>
+          <w:rFonts w:ascii="Calibri" w:hAnsi="Calibri" w:cs="Calibri"/>
+          <w:b w:val="0"/>
+          <w:bCs/>
+          <w:color w:val="auto"/>
+          <w:sz w:val="24"/>
+          <w:szCs w:val="24"/>
+        </w:rPr>
+        <w:t>Option 2:</w:t>
+      </w:r>
+    </w:p>
+    <w:p>
+      <w:pPr>
+        <w:rPr>
+          <w:rFonts w:ascii="Calibri" w:hAnsi="Calibri" w:cs="Calibri"/>
+          <w:b w:val="0"/>
+          <w:bCs/>
+          <w:color w:val="auto"/>
+          <w:sz w:val="24"/>
+          <w:szCs w:val="24"/>
+        </w:rPr>
+      </w:pPr>
+      <w:r>
+        <w:rPr>
+          <w:noProof/>
+        </w:rPr>
+        <w:drawing>
+          <wp:inline distT="0" distB="0" distL="0" distR="0" wp14:anchorId="520F57D2" wp14:editId="31A90434">
+            <wp:extent cx="6309360" cy="302895"/>
+            <wp:effectExtent l="0" t="0" r="0" b="1905"/>
+            <wp:docPr id="13" name="Picture 13"/>
+            <wp:cNvGraphicFramePr>
+              <a:graphicFrameLocks xmlns:a="http://schemas.openxmlformats.org/drawingml/2006/main" noChangeAspect="1"/>
+            </wp:cNvGraphicFramePr>
+            <a:graphic xmlns:a="http://schemas.openxmlformats.org/drawingml/2006/main">
+              <a:graphicData uri="http://schemas.openxmlformats.org/drawingml/2006/picture">
+                <pic:pic xmlns:pic="http://schemas.openxmlformats.org/drawingml/2006/picture">
+                  <pic:nvPicPr>
+                    <pic:cNvPr id="1" name=""/>
+                    <pic:cNvPicPr/>
+                  </pic:nvPicPr>
+                  <pic:blipFill>
+                    <a:blip r:embed="rId27"/>
+                    <a:stretch>
+                      <a:fillRect/>
+                    </a:stretch>
+                  </pic:blipFill>
+                  <pic:spPr>
+                    <a:xfrm>
+                      <a:off x="0" y="0"/>
+                      <a:ext cx="6309360" cy="302895"/>
+                    </a:xfrm>
+                    <a:prstGeom prst="rect">
+                      <a:avLst/>
+                    </a:prstGeom>
+                  </pic:spPr>
+                </pic:pic>
+              </a:graphicData>
+            </a:graphic>
+          </wp:inline>
+        </w:drawing>
+      </w:r>
+    </w:p>
+    <w:p>
+      <w:pPr>
+        <w:rPr>
+          <w:rFonts w:ascii="Calibri" w:hAnsi="Calibri" w:cs="Calibri"/>
+          <w:b w:val="0"/>
+          <w:bCs/>
+          <w:color w:val="auto"/>
+          <w:sz w:val="24"/>
+          <w:szCs w:val="24"/>
+        </w:rPr>
+      </w:pPr>
+      <w:r>
+        <w:rPr>
+          <w:rFonts w:ascii="Calibri" w:hAnsi="Calibri" w:cs="Calibri"/>
+          <w:b w:val="0"/>
+          <w:bCs/>
+          <w:color w:val="auto"/>
+          <w:sz w:val="24"/>
+          <w:szCs w:val="24"/>
+        </w:rPr>
+        <w:t>Option 3:</w:t>
+      </w:r>
+    </w:p>
+    <w:p>
+      <w:pPr>
+        <w:rPr>
+          <w:rFonts w:ascii="Calibri" w:hAnsi="Calibri" w:cs="Calibri"/>
+          <w:b w:val="0"/>
+          <w:bCs/>
+          <w:color w:val="auto"/>
+          <w:sz w:val="24"/>
+          <w:szCs w:val="24"/>
+        </w:rPr>
+      </w:pPr>
+      <w:r>
+        <w:rPr>
+          <w:noProof/>
+        </w:rPr>
+        <w:drawing>
+          <wp:inline distT="0" distB="0" distL="0" distR="0" wp14:anchorId="3C1306D3" wp14:editId="40F98E84">
+            <wp:extent cx="6309360" cy="288290"/>
+            <wp:effectExtent l="0" t="0" r="0" b="0"/>
+            <wp:docPr id="14" name="Picture 14"/>
+            <wp:cNvGraphicFramePr>
+              <a:graphicFrameLocks xmlns:a="http://schemas.openxmlformats.org/drawingml/2006/main" noChangeAspect="1"/>
+            </wp:cNvGraphicFramePr>
+            <a:graphic xmlns:a="http://schemas.openxmlformats.org/drawingml/2006/main">
+              <a:graphicData uri="http://schemas.openxmlformats.org/drawingml/2006/picture">
+                <pic:pic xmlns:pic="http://schemas.openxmlformats.org/drawingml/2006/picture">
+                  <pic:nvPicPr>
+                    <pic:cNvPr id="1" name=""/>
+                    <pic:cNvPicPr/>
+                  </pic:nvPicPr>
+                  <pic:blipFill>
+                    <a:blip r:embed="rId28"/>
+                    <a:stretch>
+                      <a:fillRect/>
+                    </a:stretch>
+                  </pic:blipFill>
+                  <pic:spPr>
+                    <a:xfrm>
+                      <a:off x="0" y="0"/>
+                      <a:ext cx="6309360" cy="288290"/>
+                    </a:xfrm>
+                    <a:prstGeom prst="rect">
+                      <a:avLst/>
+                    </a:prstGeom>
+                  </pic:spPr>
+                </pic:pic>
+              </a:graphicData>
+            </a:graphic>
+          </wp:inline>
+        </w:drawing>
+      </w:r>
+    </w:p>
+    <w:p>
+      <w:pPr>
+        <w:rPr>
+          <w:rFonts w:ascii="Calibri" w:hAnsi="Calibri" w:cs="Calibri"/>
+          <w:b w:val="0"/>
+          <w:bCs/>
+          <w:color w:val="auto"/>
+          <w:sz w:val="24"/>
+          <w:szCs w:val="24"/>
+        </w:rPr>
+      </w:pPr>
+      <w:r>
+        <w:rPr>
+          <w:rFonts w:ascii="Calibri" w:hAnsi="Calibri" w:cs="Calibri"/>
+          <w:b w:val="0"/>
+          <w:bCs/>
+          <w:color w:val="auto"/>
+          <w:sz w:val="24"/>
+          <w:szCs w:val="24"/>
+        </w:rPr>
+        <w:t>Option 4:</w:t>
+      </w:r>
+    </w:p>
+    <w:p>
+      <w:pPr>
+        <w:rPr>
+          <w:rFonts w:ascii="Calibri" w:hAnsi="Calibri" w:cs="Calibri"/>
+          <w:b w:val="0"/>
+          <w:bCs/>
+          <w:color w:val="auto"/>
+          <w:sz w:val="24"/>
+          <w:szCs w:val="24"/>
+        </w:rPr>
+      </w:pPr>
+      <w:r>
+        <w:rPr>
+          <w:noProof/>
+        </w:rPr>
+        <w:drawing>
+          <wp:inline distT="0" distB="0" distL="0" distR="0" wp14:anchorId="40DD2AD4" wp14:editId="7FC0EECA">
+            <wp:extent cx="6309360" cy="269875"/>
+            <wp:effectExtent l="0" t="0" r="0" b="0"/>
+            <wp:docPr id="15" name="Picture 15"/>
+            <wp:cNvGraphicFramePr>
+              <a:graphicFrameLocks xmlns:a="http://schemas.openxmlformats.org/drawingml/2006/main" noChangeAspect="1"/>
+            </wp:cNvGraphicFramePr>
+            <a:graphic xmlns:a="http://schemas.openxmlformats.org/drawingml/2006/main">
+              <a:graphicData uri="http://schemas.openxmlformats.org/drawingml/2006/picture">
+                <pic:pic xmlns:pic="http://schemas.openxmlformats.org/drawingml/2006/picture">
+                  <pic:nvPicPr>
+                    <pic:cNvPr id="1" name=""/>
+                    <pic:cNvPicPr/>
+                  </pic:nvPicPr>
+                  <pic:blipFill>
+                    <a:blip r:embed="rId29"/>
+                    <a:stretch>
+                      <a:fillRect/>
+                    </a:stretch>
+                  </pic:blipFill>
+                  <pic:spPr>
+                    <a:xfrm>
+                      <a:off x="0" y="0"/>
+                      <a:ext cx="6309360" cy="269875"/>
+                    </a:xfrm>
+                    <a:prstGeom prst="rect">
+                      <a:avLst/>
+                    </a:prstGeom>
+                  </pic:spPr>
+                </pic:pic>
+              </a:graphicData>
+            </a:graphic>
+          </wp:inline>
+        </w:drawing>
+      </w:r>
+    </w:p>
+    <w:p>
+      <w:pPr>
+        <w:rPr>
+          <w:rFonts w:ascii="Calibri" w:hAnsi="Calibri" w:cs="Calibri"/>
+          <w:b w:val="0"/>
+          <w:bCs/>
+          <w:color w:val="auto"/>
+          <w:sz w:val="24"/>
+          <w:szCs w:val="24"/>
+        </w:rPr>
+      </w:pPr>
+      <w:r>
+        <w:rPr>
+          <w:rFonts w:ascii="Calibri" w:hAnsi="Calibri" w:cs="Calibri"/>
+          <w:b w:val="0"/>
+          <w:bCs/>
+          <w:color w:val="auto"/>
+          <w:sz w:val="24"/>
+          <w:szCs w:val="24"/>
+        </w:rPr>
+        <w:t>Option 5:</w:t>
+      </w:r>
+    </w:p>
+    <w:p>
+      <w:pPr>
+        <w:rPr>
+          <w:rFonts w:ascii="Calibri" w:hAnsi="Calibri" w:cs="Calibri"/>
+          <w:b w:val="0"/>
+          <w:bCs/>
+          <w:color w:val="auto"/>
+          <w:sz w:val="24"/>
+          <w:szCs w:val="24"/>
+        </w:rPr>
+      </w:pPr>
+      <w:r>
+        <w:rPr>
+          <w:noProof/>
+        </w:rPr>
+        <w:drawing>
+          <wp:inline distT="0" distB="0" distL="0" distR="0" wp14:anchorId="2795AB2D" wp14:editId="33D4B77D">
+            <wp:extent cx="6309360" cy="250825"/>
+            <wp:effectExtent l="0" t="0" r="0" b="0"/>
+            <wp:docPr id="16" name="Picture 16"/>
+            <wp:cNvGraphicFramePr>
+              <a:graphicFrameLocks xmlns:a="http://schemas.openxmlformats.org/drawingml/2006/main" noChangeAspect="1"/>
+            </wp:cNvGraphicFramePr>
+            <a:graphic xmlns:a="http://schemas.openxmlformats.org/drawingml/2006/main">
+              <a:graphicData uri="http://schemas.openxmlformats.org/drawingml/2006/picture">
+                <pic:pic xmlns:pic="http://schemas.openxmlformats.org/drawingml/2006/picture">
+                  <pic:nvPicPr>
+                    <pic:cNvPr id="1" name=""/>
+                    <pic:cNvPicPr/>
+                  </pic:nvPicPr>
+                  <pic:blipFill>
+                    <a:blip r:embed="rId30"/>
+                    <a:stretch>
+                      <a:fillRect/>
+                    </a:stretch>
+                  </pic:blipFill>
+                  <pic:spPr>
+                    <a:xfrm>
+                      <a:off x="0" y="0"/>
+                      <a:ext cx="6309360" cy="250825"/>
+                    </a:xfrm>
+                    <a:prstGeom prst="rect">
+                      <a:avLst/>
+                    </a:prstGeom>
+                  </pic:spPr>
+                </pic:pic>
+              </a:graphicData>
+            </a:graphic>
+          </wp:inline>
+        </w:drawing>
+      </w:r>
+    </w:p>
+    <w:p>
+      <w:pPr>
+        <w:rPr>
+          <w:rFonts w:ascii="Calibri" w:hAnsi="Calibri" w:cs="Calibri"/>
+          <w:b w:val="0"/>
+          <w:bCs/>
+          <w:color w:val="auto"/>
+          <w:sz w:val="24"/>
+          <w:szCs w:val="24"/>
+        </w:rPr>
+      </w:pPr>
+      <w:r>
+        <w:rPr>
+          <w:rFonts w:ascii="Calibri" w:hAnsi="Calibri" w:cs="Calibri"/>
+          <w:b w:val="0"/>
+          <w:bCs/>
+          <w:color w:val="auto"/>
+          <w:sz w:val="24"/>
+          <w:szCs w:val="24"/>
+        </w:rPr>
+        <w:t>Incorrect Option Selected:</w:t>
+      </w:r>
+    </w:p>
+    <w:p>
+      <w:pPr>
+        <w:rPr>
+          <w:rFonts w:ascii="Calibri" w:hAnsi="Calibri" w:cs="Calibri"/>
+          <w:b w:val="0"/>
+          <w:bCs/>
+          <w:color w:val="auto"/>
+          <w:sz w:val="24"/>
+          <w:szCs w:val="24"/>
+        </w:rPr>
+      </w:pPr>
+      <w:r>
+        <w:rPr>
+          <w:noProof/>
+        </w:rPr>
+        <w:drawing>
+          <wp:inline distT="0" distB="0" distL="0" distR="0" wp14:anchorId="028FFD99" wp14:editId="6900791F">
+            <wp:extent cx="6309360" cy="256540"/>
+            <wp:effectExtent l="0" t="0" r="0" b="0"/>
+            <wp:docPr id="17" name="Picture 17"/>
+            <wp:cNvGraphicFramePr>
+              <a:graphicFrameLocks xmlns:a="http://schemas.openxmlformats.org/drawingml/2006/main" noChangeAspect="1"/>
+            </wp:cNvGraphicFramePr>
+            <a:graphic xmlns:a="http://schemas.openxmlformats.org/drawingml/2006/main">
+              <a:graphicData uri="http://schemas.openxmlformats.org/drawingml/2006/picture">
+                <pic:pic xmlns:pic="http://schemas.openxmlformats.org/drawingml/2006/picture">
+                  <pic:nvPicPr>
+                    <pic:cNvPr id="1" name=""/>
+                    <pic:cNvPicPr/>
+                  </pic:nvPicPr>
+                  <pic:blipFill>
+                    <a:blip r:embed="rId31"/>
+                    <a:stretch>
+                      <a:fillRect/>
+                    </a:stretch>
+                  </pic:blipFill>
+                  <pic:spPr>
+                    <a:xfrm>
+                      <a:off x="0" y="0"/>
+                      <a:ext cx="6309360" cy="256540"/>
+                    </a:xfrm>
+                    <a:prstGeom prst="rect">
+                      <a:avLst/>
+                    </a:prstGeom>
+                  </pic:spPr>
+                </pic:pic>
+              </a:graphicData>
+            </a:graphic>
+          </wp:inline>
+        </w:drawing>
+      </w:r>
+    </w:p>
+    <w:p>
+      <w:pPr>
+        <w:rPr>
+          <w:rFonts w:ascii="Calibri" w:hAnsi="Calibri" w:cs="Calibri"/>
+          <w:b w:val="0"/>
+          <w:bCs/>
+          <w:color w:val="auto"/>
+          <w:sz w:val="24"/>
+          <w:szCs w:val="24"/>
+        </w:rPr>
+      </w:pPr>
+    </w:p>
+    <w:p>
+      <w:pPr>
+        <w:rPr>
+          <w:rFonts w:ascii="Calibri" w:hAnsi="Calibri" w:cs="Calibri"/>
+          <w:b w:val="0"/>
+          <w:bCs/>
+          <w:color w:val="auto"/>
+          <w:sz w:val="24"/>
+          <w:szCs w:val="24"/>
+        </w:rPr>
+      </w:pPr>
+    </w:p>
+    <w:p>
+      <w:pPr>
+        <w:rPr>
+          <w:rFonts w:ascii="Calibri" w:hAnsi="Calibri" w:cs="Calibri"/>
+          <w:b w:val="0"/>
+          <w:bCs/>
+          <w:color w:val="auto"/>
+          <w:sz w:val="24"/>
+          <w:szCs w:val="24"/>
+        </w:rPr>
+      </w:pPr>
+    </w:p>
+    <w:p>
+      <w:pPr>
+        <w:rPr>
+          <w:rFonts w:ascii="Calibri" w:hAnsi="Calibri" w:cs="Calibri"/>
+          <w:b w:val="0"/>
+          <w:bCs/>
+          <w:color w:val="auto"/>
+          <w:sz w:val="24"/>
+          <w:szCs w:val="24"/>
+        </w:rPr>
+      </w:pPr>
+    </w:p>
+    <w:p>
+      <w:pPr>
+        <w:rPr>
+          <w:rFonts w:ascii="Calibri" w:hAnsi="Calibri" w:cs="Calibri"/>
+          <w:b w:val="0"/>
+          <w:bCs/>
+          <w:color w:val="auto"/>
+          <w:sz w:val="24"/>
+          <w:szCs w:val="24"/>
+        </w:rPr>
+      </w:pPr>
+    </w:p>
+    <w:p>
+      <w:pPr>
+        <w:rPr>
+          <w:rFonts w:ascii="Calibri" w:hAnsi="Calibri" w:cs="Calibri"/>
+          <w:b w:val="0"/>
+          <w:bCs/>
+          <w:color w:val="auto"/>
+          <w:sz w:val="24"/>
+          <w:szCs w:val="24"/>
+        </w:rPr>
+      </w:pPr>
+    </w:p>
+    <w:p>
+      <w:pPr>
+        <w:rPr>
+          <w:rFonts w:ascii="Calibri" w:hAnsi="Calibri" w:cs="Calibri"/>
+          <w:b w:val="0"/>
+          <w:bCs/>
+          <w:color w:val="auto"/>
+          <w:sz w:val="24"/>
+          <w:szCs w:val="24"/>
+        </w:rPr>
+      </w:pPr>
+    </w:p>
+    <w:p>
+      <w:pPr>
+        <w:rPr>
+          <w:rFonts w:ascii="Calibri" w:hAnsi="Calibri" w:cs="Calibri"/>
+          <w:b w:val="0"/>
+          <w:bCs/>
+          <w:color w:val="auto"/>
+          <w:sz w:val="24"/>
+          <w:szCs w:val="24"/>
+        </w:rPr>
+      </w:pPr>
+    </w:p>
+    <w:p>
+      <w:pPr>
+        <w:rPr>
+          <w:rFonts w:ascii="Calibri" w:hAnsi="Calibri" w:cs="Calibri"/>
+          <w:b w:val="0"/>
+          <w:bCs/>
+          <w:color w:val="auto"/>
+          <w:sz w:val="24"/>
+          <w:szCs w:val="24"/>
+        </w:rPr>
+      </w:pPr>
+    </w:p>
+    <w:p>
+      <w:pPr>
+        <w:rPr>
+          <w:rFonts w:ascii="Calibri" w:hAnsi="Calibri" w:cs="Calibri"/>
+          <w:b w:val="0"/>
+          <w:bCs/>
+          <w:color w:val="auto"/>
+          <w:sz w:val="24"/>
+          <w:szCs w:val="24"/>
+        </w:rPr>
+      </w:pPr>
+    </w:p>
+    <w:p>
+      <w:pPr>
+        <w:rPr>
+          <w:rFonts w:ascii="Calibri" w:hAnsi="Calibri" w:cs="Calibri"/>
+          <w:b w:val="0"/>
+          <w:bCs/>
+          <w:color w:val="auto"/>
+          <w:sz w:val="24"/>
+          <w:szCs w:val="24"/>
+        </w:rPr>
+      </w:pPr>
+    </w:p>
+    <w:p>
+      <w:pPr>
+        <w:rPr>
+          <w:rFonts w:ascii="Calibri" w:hAnsi="Calibri" w:cs="Calibri"/>
+          <w:b w:val="0"/>
+          <w:bCs/>
+          <w:color w:val="auto"/>
+          <w:sz w:val="24"/>
+          <w:szCs w:val="24"/>
+        </w:rPr>
+      </w:pPr>
+    </w:p>
+    <w:p>
+      <w:pPr>
+        <w:rPr>
+          <w:rFonts w:ascii="Calibri" w:hAnsi="Calibri" w:cs="Calibri"/>
+          <w:b w:val="0"/>
+          <w:bCs/>
+          <w:color w:val="auto"/>
+          <w:sz w:val="24"/>
+          <w:szCs w:val="24"/>
+        </w:rPr>
+      </w:pPr>
+    </w:p>
     <w:p>
       <w:pPr>
         <w:pStyle w:val="Heading1"/>
         <w:spacing w:line="360" w:lineRule="auto"/>
       </w:pPr>
-      <w:bookmarkStart w:id="40" w:name="_Toc86309277"/>
-      <w:bookmarkStart w:id="41" w:name="_Toc92189337"/>
-      <w:r>
+      <w:bookmarkStart w:id="41" w:name="_Toc86309277"/>
+      <w:bookmarkStart w:id="42" w:name="_Toc92189337"/>
+      <w:r>
+        <w:lastRenderedPageBreak/>
         <w:t>Section 3: Loops</w:t>
       </w:r>
-      <w:bookmarkEnd w:id="40"/>
       <w:bookmarkEnd w:id="41"/>
+      <w:bookmarkEnd w:id="42"/>
     </w:p>
     <w:p>
       <w:pPr>
         <w:pStyle w:val="Heading2"/>
         <w:spacing w:line="360" w:lineRule="auto"/>
       </w:pPr>
-      <w:bookmarkStart w:id="42" w:name="_Toc86309278"/>
-      <w:bookmarkStart w:id="43" w:name="_Toc92189338"/>
+      <w:bookmarkStart w:id="43" w:name="_Toc86309278"/>
+      <w:bookmarkStart w:id="44" w:name="_Toc92189338"/>
       <w:r>
         <w:t xml:space="preserve">Question 5: 10 Numbers </w:t>
       </w:r>
       <w:r>
         <w:t>(program 14)</w:t>
       </w:r>
-      <w:bookmarkEnd w:id="42"/>
       <w:bookmarkEnd w:id="43"/>
+      <w:bookmarkEnd w:id="44"/>
     </w:p>
     <w:p>
       <w:pPr>
         <w:pStyle w:val="Heading3"/>
         <w:spacing w:line="360" w:lineRule="auto"/>
       </w:pPr>
-      <w:bookmarkStart w:id="44" w:name="_Toc86309279"/>
-      <w:bookmarkStart w:id="45" w:name="_Toc92189339"/>
+      <w:bookmarkStart w:id="45" w:name="_Toc86309279"/>
+      <w:bookmarkStart w:id="46" w:name="_Toc92189339"/>
       <w:r>
         <w:t>Program Requirements:</w:t>
       </w:r>
-      <w:bookmarkEnd w:id="44"/>
       <w:bookmarkEnd w:id="45"/>
+      <w:bookmarkEnd w:id="46"/>
     </w:p>
     <w:p>
       <w:pPr>
@@ -8545,26 +9420,26 @@
         <w:pStyle w:val="Heading3"/>
         <w:spacing w:line="360" w:lineRule="auto"/>
       </w:pPr>
-      <w:bookmarkStart w:id="46" w:name="_Toc86309280"/>
-      <w:bookmarkStart w:id="47" w:name="_Toc92189340"/>
+      <w:bookmarkStart w:id="47" w:name="_Toc86309280"/>
+      <w:bookmarkStart w:id="48" w:name="_Toc92189340"/>
       <w:r>
         <w:t>Program Code:</w:t>
       </w:r>
-      <w:bookmarkEnd w:id="46"/>
       <w:bookmarkEnd w:id="47"/>
+      <w:bookmarkEnd w:id="48"/>
     </w:p>
     <w:p>
       <w:pPr>
         <w:pStyle w:val="Heading3"/>
         <w:spacing w:line="360" w:lineRule="auto"/>
       </w:pPr>
-      <w:bookmarkStart w:id="48" w:name="_Toc86309281"/>
-      <w:bookmarkStart w:id="49" w:name="_Toc92189341"/>
+      <w:bookmarkStart w:id="49" w:name="_Toc86309281"/>
+      <w:bookmarkStart w:id="50" w:name="_Toc92189341"/>
       <w:r>
         <w:t>Program Screenshot:</w:t>
       </w:r>
-      <w:bookmarkEnd w:id="48"/>
       <w:bookmarkEnd w:id="49"/>
+      <w:bookmarkEnd w:id="50"/>
     </w:p>
     <w:p>
       <w:pPr>
@@ -8576,30 +9451,29 @@
         <w:pStyle w:val="Heading2"/>
         <w:spacing w:line="360" w:lineRule="auto"/>
       </w:pPr>
-      <w:bookmarkStart w:id="50" w:name="_Toc86309282"/>
-      <w:bookmarkStart w:id="51" w:name="_Toc92189342"/>
-      <w:r>
-        <w:lastRenderedPageBreak/>
+      <w:bookmarkStart w:id="51" w:name="_Toc86309282"/>
+      <w:bookmarkStart w:id="52" w:name="_Toc92189342"/>
+      <w:r>
         <w:t xml:space="preserve">Question 6: Starry Output </w:t>
       </w:r>
       <w:r>
         <w:t>(program 15)</w:t>
       </w:r>
-      <w:bookmarkEnd w:id="50"/>
       <w:bookmarkEnd w:id="51"/>
+      <w:bookmarkEnd w:id="52"/>
     </w:p>
     <w:p>
       <w:pPr>
         <w:pStyle w:val="Heading3"/>
         <w:spacing w:line="360" w:lineRule="auto"/>
       </w:pPr>
-      <w:bookmarkStart w:id="52" w:name="_Toc86309283"/>
-      <w:bookmarkStart w:id="53" w:name="_Toc92189343"/>
+      <w:bookmarkStart w:id="53" w:name="_Toc86309283"/>
+      <w:bookmarkStart w:id="54" w:name="_Toc92189343"/>
       <w:r>
         <w:t>Program Requirements:</w:t>
       </w:r>
-      <w:bookmarkEnd w:id="52"/>
       <w:bookmarkEnd w:id="53"/>
+      <w:bookmarkEnd w:id="54"/>
     </w:p>
     <w:p>
       <w:pPr>
@@ -9010,6 +9884,7 @@
           <w:szCs w:val="20"/>
           <w:lang w:eastAsia="ar-SA"/>
         </w:rPr>
+        <w:lastRenderedPageBreak/>
         <w:t xml:space="preserve">The user should then be asked if they wish to have another go [Y or N]. </w:t>
       </w:r>
     </w:p>
@@ -9230,26 +10105,26 @@
         <w:pStyle w:val="Heading3"/>
         <w:spacing w:line="360" w:lineRule="auto"/>
       </w:pPr>
-      <w:bookmarkStart w:id="54" w:name="_Toc86309284"/>
-      <w:bookmarkStart w:id="55" w:name="_Toc92189344"/>
+      <w:bookmarkStart w:id="55" w:name="_Toc86309284"/>
+      <w:bookmarkStart w:id="56" w:name="_Toc92189344"/>
       <w:r>
         <w:t>Program Code:</w:t>
       </w:r>
-      <w:bookmarkEnd w:id="54"/>
       <w:bookmarkEnd w:id="55"/>
+      <w:bookmarkEnd w:id="56"/>
     </w:p>
     <w:p>
       <w:pPr>
         <w:pStyle w:val="Heading3"/>
         <w:spacing w:line="360" w:lineRule="auto"/>
       </w:pPr>
-      <w:bookmarkStart w:id="56" w:name="_Toc86309285"/>
-      <w:bookmarkStart w:id="57" w:name="_Toc92189345"/>
+      <w:bookmarkStart w:id="57" w:name="_Toc86309285"/>
+      <w:bookmarkStart w:id="58" w:name="_Toc92189345"/>
       <w:r>
         <w:t>Program Screenshot:</w:t>
       </w:r>
-      <w:bookmarkEnd w:id="56"/>
       <w:bookmarkEnd w:id="57"/>
+      <w:bookmarkEnd w:id="58"/>
     </w:p>
     <w:p/>
     <w:p>
@@ -9272,43 +10147,43 @@
         <w:pStyle w:val="Heading1"/>
         <w:spacing w:line="360" w:lineRule="auto"/>
       </w:pPr>
-      <w:bookmarkStart w:id="58" w:name="_Toc86309286"/>
-      <w:bookmarkStart w:id="59" w:name="_Toc92189346"/>
+      <w:bookmarkStart w:id="59" w:name="_Toc86309286"/>
+      <w:bookmarkStart w:id="60" w:name="_Toc92189346"/>
       <w:r>
         <w:lastRenderedPageBreak/>
         <w:t>Section 4: Functions</w:t>
       </w:r>
-      <w:bookmarkEnd w:id="58"/>
       <w:bookmarkEnd w:id="59"/>
+      <w:bookmarkEnd w:id="60"/>
     </w:p>
     <w:p>
       <w:pPr>
         <w:pStyle w:val="Heading2"/>
         <w:spacing w:line="360" w:lineRule="auto"/>
       </w:pPr>
-      <w:bookmarkStart w:id="60" w:name="_Toc86309287"/>
-      <w:bookmarkStart w:id="61" w:name="_Toc92189347"/>
+      <w:bookmarkStart w:id="61" w:name="_Toc86309287"/>
+      <w:bookmarkStart w:id="62" w:name="_Toc92189347"/>
       <w:r>
         <w:t xml:space="preserve">Question 7: Odds and Evens </w:t>
       </w:r>
       <w:r>
         <w:t>(program 19)</w:t>
       </w:r>
-      <w:bookmarkEnd w:id="60"/>
       <w:bookmarkEnd w:id="61"/>
+      <w:bookmarkEnd w:id="62"/>
     </w:p>
     <w:p>
       <w:pPr>
         <w:pStyle w:val="Heading3"/>
         <w:spacing w:line="360" w:lineRule="auto"/>
       </w:pPr>
-      <w:bookmarkStart w:id="62" w:name="_Toc86309288"/>
-      <w:bookmarkStart w:id="63" w:name="_Toc92189348"/>
+      <w:bookmarkStart w:id="63" w:name="_Toc86309288"/>
+      <w:bookmarkStart w:id="64" w:name="_Toc92189348"/>
       <w:r>
         <w:t>Program Requirements:</w:t>
       </w:r>
-      <w:bookmarkEnd w:id="62"/>
       <w:bookmarkEnd w:id="63"/>
+      <w:bookmarkEnd w:id="64"/>
     </w:p>
     <w:p>
       <w:pPr>
@@ -9630,28 +10505,87 @@
         <w:pStyle w:val="Heading3"/>
         <w:spacing w:line="360" w:lineRule="auto"/>
       </w:pPr>
-      <w:bookmarkStart w:id="64" w:name="_Toc86309289"/>
-      <w:bookmarkStart w:id="65" w:name="_Toc92189349"/>
-      <w:r>
+      <w:bookmarkStart w:id="65" w:name="_Toc86309289"/>
+      <w:bookmarkStart w:id="66" w:name="_Toc92189349"/>
+      <w:r>
+        <w:lastRenderedPageBreak/>
         <w:t>Program Code:</w:t>
       </w:r>
-      <w:bookmarkEnd w:id="64"/>
       <w:bookmarkEnd w:id="65"/>
-    </w:p>
+      <w:bookmarkEnd w:id="66"/>
+    </w:p>
+    <w:bookmarkStart w:id="67" w:name="_MON_1731955541"/>
+    <w:bookmarkEnd w:id="67"/>
+    <w:p>
+      <w:r>
+        <w:object w:dxaOrig="9360" w:dyaOrig="11265" w14:anchorId="0CD7ADB6">
+          <v:shape id="_x0000_i1035" type="#_x0000_t75" style="width:468pt;height:563.25pt" o:ole="">
+            <v:imagedata r:id="rId32" o:title=""/>
+          </v:shape>
+          <o:OLEObject Type="Embed" ProgID="Word.OpenDocumentText.12" ShapeID="_x0000_i1035" DrawAspect="Content" ObjectID="_1731957659" r:id="rId33"/>
+        </w:object>
+      </w:r>
+    </w:p>
+    <w:p/>
+    <w:p/>
+    <w:p/>
+    <w:p/>
     <w:p>
       <w:pPr>
         <w:pStyle w:val="Heading3"/>
         <w:spacing w:line="360" w:lineRule="auto"/>
       </w:pPr>
-      <w:bookmarkStart w:id="66" w:name="_Toc86309290"/>
-      <w:bookmarkStart w:id="67" w:name="_Toc92189350"/>
-      <w:r>
+      <w:bookmarkStart w:id="68" w:name="_Toc86309290"/>
+      <w:bookmarkStart w:id="69" w:name="_Toc92189350"/>
+      <w:r>
+        <w:lastRenderedPageBreak/>
         <w:t>Program Screenshot:</w:t>
       </w:r>
-      <w:bookmarkEnd w:id="66"/>
-      <w:bookmarkEnd w:id="67"/>
-    </w:p>
-    <w:p/>
+      <w:bookmarkEnd w:id="68"/>
+      <w:bookmarkEnd w:id="69"/>
+    </w:p>
+    <w:p>
+      <w:r>
+        <w:rPr>
+          <w:noProof/>
+        </w:rPr>
+        <w:drawing>
+          <wp:inline distT="0" distB="0" distL="0" distR="0" wp14:anchorId="5233905A" wp14:editId="1F35A15E">
+            <wp:extent cx="6309360" cy="1657350"/>
+            <wp:effectExtent l="0" t="0" r="0" b="0"/>
+            <wp:docPr id="18" name="Picture 18" descr="A picture containing text&#10;&#10;Description automatically generated"/>
+            <wp:cNvGraphicFramePr>
+              <a:graphicFrameLocks xmlns:a="http://schemas.openxmlformats.org/drawingml/2006/main" noChangeAspect="1"/>
+            </wp:cNvGraphicFramePr>
+            <a:graphic xmlns:a="http://schemas.openxmlformats.org/drawingml/2006/main">
+              <a:graphicData uri="http://schemas.openxmlformats.org/drawingml/2006/picture">
+                <pic:pic xmlns:pic="http://schemas.openxmlformats.org/drawingml/2006/picture">
+                  <pic:nvPicPr>
+                    <pic:cNvPr id="18" name="Picture 18" descr="A picture containing text&#10;&#10;Description automatically generated"/>
+                    <pic:cNvPicPr/>
+                  </pic:nvPicPr>
+                  <pic:blipFill>
+                    <a:blip r:embed="rId34"/>
+                    <a:stretch>
+                      <a:fillRect/>
+                    </a:stretch>
+                  </pic:blipFill>
+                  <pic:spPr>
+                    <a:xfrm>
+                      <a:off x="0" y="0"/>
+                      <a:ext cx="6309360" cy="1657350"/>
+                    </a:xfrm>
+                    <a:prstGeom prst="rect">
+                      <a:avLst/>
+                    </a:prstGeom>
+                  </pic:spPr>
+                </pic:pic>
+              </a:graphicData>
+            </a:graphic>
+          </wp:inline>
+        </w:drawing>
+      </w:r>
+    </w:p>
     <w:p>
       <w:pPr>
         <w:spacing w:after="200" w:line="360" w:lineRule="auto"/>
@@ -9672,19 +10606,19 @@
         <w:pStyle w:val="Heading1"/>
         <w:spacing w:line="360" w:lineRule="auto"/>
       </w:pPr>
-      <w:bookmarkStart w:id="68" w:name="_Toc92189351"/>
+      <w:bookmarkStart w:id="70" w:name="_Toc92189351"/>
       <w:r>
         <w:lastRenderedPageBreak/>
         <w:t>Section 5: Arrays</w:t>
       </w:r>
-      <w:bookmarkEnd w:id="68"/>
+      <w:bookmarkEnd w:id="70"/>
     </w:p>
     <w:p>
       <w:pPr>
         <w:pStyle w:val="Heading2"/>
         <w:spacing w:line="360" w:lineRule="auto"/>
       </w:pPr>
-      <w:bookmarkStart w:id="69" w:name="_Toc92189352"/>
+      <w:bookmarkStart w:id="71" w:name="_Toc92189352"/>
       <w:r>
         <w:t xml:space="preserve">Question </w:t>
       </w:r>
@@ -9701,26 +10635,20 @@
         <w:t xml:space="preserve"> </w:t>
       </w:r>
       <w:r>
-        <w:t xml:space="preserve">(program </w:t>
-      </w:r>
-      <w:r>
-        <w:t>23</w:t>
-      </w:r>
-      <w:r>
-        <w:t>)</w:t>
-      </w:r>
-      <w:bookmarkEnd w:id="69"/>
+        <w:t>(program 23)</w:t>
+      </w:r>
+      <w:bookmarkEnd w:id="71"/>
     </w:p>
     <w:p>
       <w:pPr>
         <w:pStyle w:val="Heading3"/>
         <w:spacing w:line="360" w:lineRule="auto"/>
       </w:pPr>
-      <w:bookmarkStart w:id="70" w:name="_Toc92189353"/>
+      <w:bookmarkStart w:id="72" w:name="_Toc92189353"/>
       <w:r>
         <w:t>Program Requirements:</w:t>
       </w:r>
-      <w:bookmarkEnd w:id="70"/>
+      <w:bookmarkEnd w:id="72"/>
     </w:p>
     <w:p>
       <w:pPr>
@@ -9735,7 +10663,7 @@
           <w:lang w:val="en-GB"/>
         </w:rPr>
       </w:pPr>
-      <w:bookmarkStart w:id="71" w:name="_Toc92189354"/>
+      <w:bookmarkStart w:id="73" w:name="_Toc92189354"/>
       <w:r>
         <w:rPr>
           <w:rFonts w:ascii="Cambria" w:eastAsia="MS Mincho" w:hAnsi="Cambria" w:cs="Times New Roman"/>
@@ -9747,7 +10675,7 @@
         </w:rPr>
         <w:t>For this program you will be given a several starting variables and a complete array containing strings. Your job as the programmer is to inform the user, they have picked up a wizard’s staff and ask them if they would like to swap it for the dagger in their inventory.</w:t>
       </w:r>
-      <w:bookmarkEnd w:id="71"/>
+      <w:bookmarkEnd w:id="73"/>
     </w:p>
     <w:p>
       <w:pPr>
@@ -9762,7 +10690,7 @@
           <w:lang w:val="en-GB"/>
         </w:rPr>
       </w:pPr>
-      <w:bookmarkStart w:id="72" w:name="_Toc92189355"/>
+      <w:bookmarkStart w:id="74" w:name="_Toc92189355"/>
       <w:r>
         <w:rPr>
           <w:rFonts w:ascii="Cambria" w:eastAsia="MS Mincho" w:hAnsi="Cambria" w:cs="Times New Roman"/>
@@ -9774,7 +10702,7 @@
         </w:rPr>
         <w:t>The program should have two outcomes:</w:t>
       </w:r>
-      <w:bookmarkEnd w:id="72"/>
+      <w:bookmarkEnd w:id="74"/>
     </w:p>
     <w:p>
       <w:pPr>
@@ -9793,7 +10721,7 @@
           <w:lang w:val="en-GB"/>
         </w:rPr>
       </w:pPr>
-      <w:bookmarkStart w:id="73" w:name="_Toc92189356"/>
+      <w:bookmarkStart w:id="75" w:name="_Toc92189356"/>
       <w:r>
         <w:rPr>
           <w:rFonts w:ascii="Cambria" w:eastAsia="MS Mincho" w:hAnsi="Cambria" w:cs="Times New Roman"/>
@@ -9805,7 +10733,7 @@
         </w:rPr>
         <w:t>The player chooses to keep the staff.</w:t>
       </w:r>
-      <w:bookmarkEnd w:id="73"/>
+      <w:bookmarkEnd w:id="75"/>
     </w:p>
     <w:p>
       <w:pPr>
@@ -9824,7 +10752,7 @@
           <w:lang w:val="en-GB"/>
         </w:rPr>
       </w:pPr>
-      <w:bookmarkStart w:id="74" w:name="_Toc92189357"/>
+      <w:bookmarkStart w:id="76" w:name="_Toc92189357"/>
       <w:r>
         <w:rPr>
           <w:rFonts w:ascii="Cambria" w:eastAsia="MS Mincho" w:hAnsi="Cambria" w:cs="Times New Roman"/>
@@ -9836,7 +10764,7 @@
         </w:rPr>
         <w:t>Update the contents of their inventory accessing the correct element.</w:t>
       </w:r>
-      <w:bookmarkEnd w:id="74"/>
+      <w:bookmarkEnd w:id="76"/>
     </w:p>
     <w:p>
       <w:pPr>
@@ -9866,7 +10794,7 @@
         </w:rPr>
         <w:t xml:space="preserve"> </w:t>
       </w:r>
-      <w:bookmarkStart w:id="75" w:name="_Toc92189358"/>
+      <w:bookmarkStart w:id="77" w:name="_Toc92189358"/>
       <w:r>
         <w:rPr>
           <w:rFonts w:ascii="Cambria" w:eastAsia="MS Mincho" w:hAnsi="Cambria" w:cs="Times New Roman"/>
@@ -9878,7 +10806,7 @@
         </w:rPr>
         <w:t>Output the contents of their inventory to screen</w:t>
       </w:r>
-      <w:bookmarkEnd w:id="75"/>
+      <w:bookmarkEnd w:id="77"/>
     </w:p>
     <w:p>
       <w:pPr>
@@ -9897,7 +10825,7 @@
           <w:lang w:val="en-GB"/>
         </w:rPr>
       </w:pPr>
-      <w:bookmarkStart w:id="76" w:name="_Toc92189359"/>
+      <w:bookmarkStart w:id="78" w:name="_Toc92189359"/>
       <w:r>
         <w:rPr>
           <w:rFonts w:ascii="Cambria" w:eastAsia="MS Mincho" w:hAnsi="Cambria" w:cs="Times New Roman"/>
@@ -9909,7 +10837,7 @@
         </w:rPr>
         <w:t>The player chooses to leave the staff behind.</w:t>
       </w:r>
-      <w:bookmarkEnd w:id="76"/>
+      <w:bookmarkEnd w:id="78"/>
     </w:p>
     <w:p>
       <w:pPr>
@@ -9928,7 +10856,7 @@
           <w:lang w:val="en-GB"/>
         </w:rPr>
       </w:pPr>
-      <w:bookmarkStart w:id="77" w:name="_Toc92189360"/>
+      <w:bookmarkStart w:id="79" w:name="_Toc92189360"/>
       <w:r>
         <w:rPr>
           <w:rFonts w:ascii="Cambria" w:eastAsia="MS Mincho" w:hAnsi="Cambria" w:cs="Times New Roman"/>
@@ -9940,7 +10868,7 @@
         </w:rPr>
         <w:t>Inform the player they have left the item behind</w:t>
       </w:r>
-      <w:bookmarkEnd w:id="77"/>
+      <w:bookmarkEnd w:id="79"/>
     </w:p>
     <w:p>
       <w:pPr>
@@ -9959,7 +10887,7 @@
           <w:lang w:val="en-GB"/>
         </w:rPr>
       </w:pPr>
-      <w:bookmarkStart w:id="78" w:name="_Toc92189361"/>
+      <w:bookmarkStart w:id="80" w:name="_Toc92189361"/>
       <w:r>
         <w:rPr>
           <w:rFonts w:ascii="Cambria" w:eastAsia="MS Mincho" w:hAnsi="Cambria" w:cs="Times New Roman"/>
@@ -9971,64 +10899,448 @@
         </w:rPr>
         <w:t>Output the contents of their inventory</w:t>
       </w:r>
-      <w:bookmarkEnd w:id="78"/>
+      <w:bookmarkEnd w:id="80"/>
     </w:p>
     <w:p>
       <w:pPr>
         <w:pStyle w:val="Heading3"/>
         <w:spacing w:line="360" w:lineRule="auto"/>
       </w:pPr>
-      <w:bookmarkStart w:id="79" w:name="_Toc92189362"/>
-      <w:r>
+      <w:bookmarkStart w:id="81" w:name="_Toc92189362"/>
+    </w:p>
+    <w:p>
+      <w:pPr>
+        <w:pStyle w:val="Heading3"/>
+        <w:spacing w:line="360" w:lineRule="auto"/>
+      </w:pPr>
+    </w:p>
+    <w:p>
+      <w:pPr>
+        <w:pStyle w:val="Heading3"/>
+        <w:spacing w:line="360" w:lineRule="auto"/>
+      </w:pPr>
+    </w:p>
+    <w:p>
+      <w:pPr>
+        <w:pStyle w:val="Heading3"/>
+        <w:spacing w:line="360" w:lineRule="auto"/>
+      </w:pPr>
+    </w:p>
+    <w:p>
+      <w:pPr>
+        <w:pStyle w:val="Heading3"/>
+        <w:spacing w:line="360" w:lineRule="auto"/>
+      </w:pPr>
+    </w:p>
+    <w:p>
+      <w:pPr>
+        <w:pStyle w:val="Heading3"/>
+        <w:spacing w:line="360" w:lineRule="auto"/>
+      </w:pPr>
+    </w:p>
+    <w:p>
+      <w:pPr>
+        <w:pStyle w:val="Heading3"/>
+        <w:spacing w:line="360" w:lineRule="auto"/>
+      </w:pPr>
+    </w:p>
+    <w:p>
+      <w:pPr>
+        <w:pStyle w:val="Heading3"/>
+        <w:spacing w:line="360" w:lineRule="auto"/>
+      </w:pPr>
+    </w:p>
+    <w:p>
+      <w:pPr>
+        <w:pStyle w:val="Heading3"/>
+        <w:spacing w:line="360" w:lineRule="auto"/>
+      </w:pPr>
+    </w:p>
+    <w:p>
+      <w:pPr>
+        <w:pStyle w:val="Heading3"/>
+        <w:spacing w:line="360" w:lineRule="auto"/>
+      </w:pPr>
+    </w:p>
+    <w:p>
+      <w:pPr>
+        <w:pStyle w:val="Heading3"/>
+        <w:spacing w:line="360" w:lineRule="auto"/>
+      </w:pPr>
+    </w:p>
+    <w:p>
+      <w:pPr>
+        <w:pStyle w:val="Heading3"/>
+        <w:spacing w:line="360" w:lineRule="auto"/>
+      </w:pPr>
+    </w:p>
+    <w:p>
+      <w:pPr>
+        <w:pStyle w:val="Heading3"/>
+        <w:spacing w:line="360" w:lineRule="auto"/>
+      </w:pPr>
+    </w:p>
+    <w:p>
+      <w:pPr>
+        <w:pStyle w:val="Heading3"/>
+        <w:spacing w:line="360" w:lineRule="auto"/>
+      </w:pPr>
+    </w:p>
+    <w:p>
+      <w:pPr>
+        <w:pStyle w:val="Heading3"/>
+        <w:spacing w:line="360" w:lineRule="auto"/>
+      </w:pPr>
+    </w:p>
+    <w:p>
+      <w:pPr>
+        <w:pStyle w:val="Heading3"/>
+        <w:spacing w:line="360" w:lineRule="auto"/>
+      </w:pPr>
+    </w:p>
+    <w:p>
+      <w:pPr>
+        <w:pStyle w:val="Heading3"/>
+        <w:spacing w:line="360" w:lineRule="auto"/>
+      </w:pPr>
+    </w:p>
+    <w:p>
+      <w:pPr>
+        <w:pStyle w:val="Heading3"/>
+        <w:spacing w:line="360" w:lineRule="auto"/>
+      </w:pPr>
+      <w:r>
+        <w:lastRenderedPageBreak/>
         <w:t>Program Code:</w:t>
       </w:r>
-      <w:bookmarkEnd w:id="79"/>
+      <w:bookmarkEnd w:id="81"/>
+    </w:p>
+    <w:bookmarkStart w:id="82" w:name="_MON_1731956355"/>
+    <w:bookmarkEnd w:id="82"/>
+    <w:p>
+      <w:r>
+        <w:object w:dxaOrig="9026" w:dyaOrig="13425" w14:anchorId="492FC555">
+          <v:shape id="_x0000_i1036" type="#_x0000_t75" style="width:451.5pt;height:671.25pt" o:ole="">
+            <v:imagedata r:id="rId35" o:title=""/>
+          </v:shape>
+          <o:OLEObject Type="Embed" ProgID="Word.OpenDocumentText.12" ShapeID="_x0000_i1036" DrawAspect="Content" ObjectID="_1731957660" r:id="rId36"/>
+        </w:object>
+      </w:r>
     </w:p>
     <w:p>
       <w:pPr>
         <w:pStyle w:val="Heading3"/>
         <w:spacing w:line="360" w:lineRule="auto"/>
       </w:pPr>
-      <w:bookmarkStart w:id="80" w:name="_Toc92189363"/>
-      <w:r>
+      <w:bookmarkStart w:id="83" w:name="_Toc92189363"/>
+      <w:r>
+        <w:lastRenderedPageBreak/>
         <w:t>Program Screenshot:</w:t>
       </w:r>
-      <w:bookmarkEnd w:id="80"/>
-    </w:p>
-    <w:p/>
-    <w:p>
-      <w:pPr>
-        <w:spacing w:after="200"/>
-        <w:rPr>
-          <w:rFonts w:asciiTheme="majorHAnsi" w:eastAsiaTheme="majorEastAsia" w:hAnsiTheme="majorHAnsi" w:cstheme="majorBidi"/>
-          <w:color w:val="061F57" w:themeColor="text2" w:themeShade="BF"/>
-          <w:kern w:val="28"/>
-          <w:sz w:val="52"/>
-          <w:szCs w:val="32"/>
-        </w:rPr>
-      </w:pPr>
-      <w:r>
-        <w:br w:type="page"/>
-      </w:r>
+      <w:bookmarkEnd w:id="83"/>
+    </w:p>
+    <w:p>
+      <w:pPr>
+        <w:rPr>
+          <w:rFonts w:cstheme="minorHAnsi"/>
+          <w:b w:val="0"/>
+          <w:bCs/>
+          <w:color w:val="auto"/>
+          <w:sz w:val="24"/>
+          <w:szCs w:val="24"/>
+        </w:rPr>
+      </w:pPr>
+      <w:r>
+        <w:rPr>
+          <w:rFonts w:cstheme="minorHAnsi"/>
+          <w:b w:val="0"/>
+          <w:bCs/>
+          <w:color w:val="auto"/>
+          <w:sz w:val="24"/>
+          <w:szCs w:val="24"/>
+        </w:rPr>
+        <w:t>Staff picked up:</w:t>
+      </w:r>
+    </w:p>
+    <w:p>
+      <w:r>
+        <w:rPr>
+          <w:noProof/>
+        </w:rPr>
+        <w:drawing>
+          <wp:inline distT="0" distB="0" distL="0" distR="0" wp14:anchorId="677C505D" wp14:editId="2723E8FC">
+            <wp:extent cx="6309360" cy="2395220"/>
+            <wp:effectExtent l="0" t="0" r="0" b="5080"/>
+            <wp:docPr id="19" name="Picture 19" descr="Text&#10;&#10;Description automatically generated"/>
+            <wp:cNvGraphicFramePr>
+              <a:graphicFrameLocks xmlns:a="http://schemas.openxmlformats.org/drawingml/2006/main" noChangeAspect="1"/>
+            </wp:cNvGraphicFramePr>
+            <a:graphic xmlns:a="http://schemas.openxmlformats.org/drawingml/2006/main">
+              <a:graphicData uri="http://schemas.openxmlformats.org/drawingml/2006/picture">
+                <pic:pic xmlns:pic="http://schemas.openxmlformats.org/drawingml/2006/picture">
+                  <pic:nvPicPr>
+                    <pic:cNvPr id="19" name="Picture 19" descr="Text&#10;&#10;Description automatically generated"/>
+                    <pic:cNvPicPr/>
+                  </pic:nvPicPr>
+                  <pic:blipFill>
+                    <a:blip r:embed="rId37"/>
+                    <a:stretch>
+                      <a:fillRect/>
+                    </a:stretch>
+                  </pic:blipFill>
+                  <pic:spPr>
+                    <a:xfrm>
+                      <a:off x="0" y="0"/>
+                      <a:ext cx="6309360" cy="2395220"/>
+                    </a:xfrm>
+                    <a:prstGeom prst="rect">
+                      <a:avLst/>
+                    </a:prstGeom>
+                  </pic:spPr>
+                </pic:pic>
+              </a:graphicData>
+            </a:graphic>
+          </wp:inline>
+        </w:drawing>
+      </w:r>
+    </w:p>
+    <w:p>
+      <w:pPr>
+        <w:rPr>
+          <w:rFonts w:cstheme="minorHAnsi"/>
+          <w:b w:val="0"/>
+          <w:bCs/>
+          <w:color w:val="auto"/>
+          <w:sz w:val="24"/>
+          <w:szCs w:val="24"/>
+        </w:rPr>
+      </w:pPr>
+      <w:r>
+        <w:rPr>
+          <w:rFonts w:cstheme="minorHAnsi"/>
+          <w:b w:val="0"/>
+          <w:bCs/>
+          <w:color w:val="auto"/>
+          <w:sz w:val="24"/>
+          <w:szCs w:val="24"/>
+        </w:rPr>
+        <w:t>Staff left behind:</w:t>
+      </w:r>
+    </w:p>
+    <w:p>
+      <w:pPr>
+        <w:rPr>
+          <w:rFonts w:cstheme="minorHAnsi"/>
+          <w:b w:val="0"/>
+          <w:bCs/>
+          <w:color w:val="auto"/>
+          <w:sz w:val="24"/>
+          <w:szCs w:val="24"/>
+        </w:rPr>
+      </w:pPr>
+      <w:r>
+        <w:rPr>
+          <w:noProof/>
+        </w:rPr>
+        <w:drawing>
+          <wp:inline distT="0" distB="0" distL="0" distR="0" wp14:anchorId="27ADE649" wp14:editId="55685715">
+            <wp:extent cx="6309360" cy="1428115"/>
+            <wp:effectExtent l="0" t="0" r="0" b="635"/>
+            <wp:docPr id="20" name="Picture 20" descr="Text&#10;&#10;Description automatically generated"/>
+            <wp:cNvGraphicFramePr>
+              <a:graphicFrameLocks xmlns:a="http://schemas.openxmlformats.org/drawingml/2006/main" noChangeAspect="1"/>
+            </wp:cNvGraphicFramePr>
+            <a:graphic xmlns:a="http://schemas.openxmlformats.org/drawingml/2006/main">
+              <a:graphicData uri="http://schemas.openxmlformats.org/drawingml/2006/picture">
+                <pic:pic xmlns:pic="http://schemas.openxmlformats.org/drawingml/2006/picture">
+                  <pic:nvPicPr>
+                    <pic:cNvPr id="20" name="Picture 20" descr="Text&#10;&#10;Description automatically generated"/>
+                    <pic:cNvPicPr/>
+                  </pic:nvPicPr>
+                  <pic:blipFill>
+                    <a:blip r:embed="rId38"/>
+                    <a:stretch>
+                      <a:fillRect/>
+                    </a:stretch>
+                  </pic:blipFill>
+                  <pic:spPr>
+                    <a:xfrm>
+                      <a:off x="0" y="0"/>
+                      <a:ext cx="6309360" cy="1428115"/>
+                    </a:xfrm>
+                    <a:prstGeom prst="rect">
+                      <a:avLst/>
+                    </a:prstGeom>
+                  </pic:spPr>
+                </pic:pic>
+              </a:graphicData>
+            </a:graphic>
+          </wp:inline>
+        </w:drawing>
+      </w:r>
+      <w:bookmarkStart w:id="84" w:name="_Toc92189364"/>
+    </w:p>
+    <w:p>
+      <w:pPr>
+        <w:rPr>
+          <w:rFonts w:cstheme="minorHAnsi"/>
+          <w:b w:val="0"/>
+          <w:bCs/>
+          <w:color w:val="auto"/>
+          <w:sz w:val="24"/>
+          <w:szCs w:val="24"/>
+        </w:rPr>
+      </w:pPr>
+    </w:p>
+    <w:p>
+      <w:pPr>
+        <w:rPr>
+          <w:rFonts w:cstheme="minorHAnsi"/>
+          <w:b w:val="0"/>
+          <w:bCs/>
+          <w:color w:val="auto"/>
+          <w:sz w:val="24"/>
+          <w:szCs w:val="24"/>
+        </w:rPr>
+      </w:pPr>
+    </w:p>
+    <w:p>
+      <w:pPr>
+        <w:rPr>
+          <w:rFonts w:cstheme="minorHAnsi"/>
+          <w:b w:val="0"/>
+          <w:bCs/>
+          <w:color w:val="auto"/>
+          <w:sz w:val="24"/>
+          <w:szCs w:val="24"/>
+        </w:rPr>
+      </w:pPr>
+    </w:p>
+    <w:p>
+      <w:pPr>
+        <w:rPr>
+          <w:rFonts w:cstheme="minorHAnsi"/>
+          <w:b w:val="0"/>
+          <w:bCs/>
+          <w:color w:val="auto"/>
+          <w:sz w:val="24"/>
+          <w:szCs w:val="24"/>
+        </w:rPr>
+      </w:pPr>
+    </w:p>
+    <w:p>
+      <w:pPr>
+        <w:rPr>
+          <w:rFonts w:cstheme="minorHAnsi"/>
+          <w:b w:val="0"/>
+          <w:bCs/>
+          <w:color w:val="auto"/>
+          <w:sz w:val="24"/>
+          <w:szCs w:val="24"/>
+        </w:rPr>
+      </w:pPr>
+    </w:p>
+    <w:p>
+      <w:pPr>
+        <w:rPr>
+          <w:rFonts w:cstheme="minorHAnsi"/>
+          <w:b w:val="0"/>
+          <w:bCs/>
+          <w:color w:val="auto"/>
+          <w:sz w:val="24"/>
+          <w:szCs w:val="24"/>
+        </w:rPr>
+      </w:pPr>
+    </w:p>
+    <w:p>
+      <w:pPr>
+        <w:rPr>
+          <w:rFonts w:cstheme="minorHAnsi"/>
+          <w:b w:val="0"/>
+          <w:bCs/>
+          <w:color w:val="auto"/>
+          <w:sz w:val="24"/>
+          <w:szCs w:val="24"/>
+        </w:rPr>
+      </w:pPr>
+    </w:p>
+    <w:p>
+      <w:pPr>
+        <w:rPr>
+          <w:rFonts w:cstheme="minorHAnsi"/>
+          <w:b w:val="0"/>
+          <w:bCs/>
+          <w:color w:val="auto"/>
+          <w:sz w:val="24"/>
+          <w:szCs w:val="24"/>
+        </w:rPr>
+      </w:pPr>
+    </w:p>
+    <w:p>
+      <w:pPr>
+        <w:rPr>
+          <w:rFonts w:cstheme="minorHAnsi"/>
+          <w:b w:val="0"/>
+          <w:bCs/>
+          <w:color w:val="auto"/>
+          <w:sz w:val="24"/>
+          <w:szCs w:val="24"/>
+        </w:rPr>
+      </w:pPr>
+    </w:p>
+    <w:p>
+      <w:pPr>
+        <w:rPr>
+          <w:rFonts w:cstheme="minorHAnsi"/>
+          <w:b w:val="0"/>
+          <w:bCs/>
+          <w:color w:val="auto"/>
+          <w:sz w:val="24"/>
+          <w:szCs w:val="24"/>
+        </w:rPr>
+      </w:pPr>
+    </w:p>
+    <w:p>
+      <w:pPr>
+        <w:rPr>
+          <w:rFonts w:cstheme="minorHAnsi"/>
+          <w:b w:val="0"/>
+          <w:bCs/>
+          <w:color w:val="auto"/>
+          <w:sz w:val="24"/>
+          <w:szCs w:val="24"/>
+        </w:rPr>
+      </w:pPr>
+    </w:p>
+    <w:p>
+      <w:pPr>
+        <w:rPr>
+          <w:rFonts w:cstheme="minorHAnsi"/>
+          <w:b w:val="0"/>
+          <w:bCs/>
+          <w:color w:val="auto"/>
+          <w:sz w:val="24"/>
+          <w:szCs w:val="24"/>
+        </w:rPr>
+      </w:pPr>
     </w:p>
     <w:p>
       <w:pPr>
         <w:pStyle w:val="Heading1"/>
         <w:spacing w:line="360" w:lineRule="auto"/>
       </w:pPr>
-      <w:bookmarkStart w:id="81" w:name="_Toc92189364"/>
       <w:r>
         <w:lastRenderedPageBreak/>
         <w:t>Section 6: Strings</w:t>
       </w:r>
-      <w:bookmarkEnd w:id="81"/>
+      <w:bookmarkEnd w:id="84"/>
     </w:p>
     <w:p>
       <w:pPr>
         <w:pStyle w:val="Heading2"/>
         <w:spacing w:line="360" w:lineRule="auto"/>
       </w:pPr>
-      <w:bookmarkStart w:id="82" w:name="_Toc92189365"/>
+      <w:bookmarkStart w:id="85" w:name="_Toc92189365"/>
       <w:r>
         <w:t xml:space="preserve">Question </w:t>
       </w:r>
@@ -10045,29 +11357,20 @@
         <w:t xml:space="preserve"> </w:t>
       </w:r>
       <w:r>
-        <w:t xml:space="preserve">(program </w:t>
-      </w:r>
-      <w:r>
-        <w:t>2</w:t>
-      </w:r>
-      <w:r>
-        <w:t>4</w:t>
-      </w:r>
-      <w:r>
-        <w:t>)</w:t>
-      </w:r>
-      <w:bookmarkEnd w:id="82"/>
+        <w:t>(program 24)</w:t>
+      </w:r>
+      <w:bookmarkEnd w:id="85"/>
     </w:p>
     <w:p>
       <w:pPr>
         <w:pStyle w:val="Heading3"/>
         <w:spacing w:line="360" w:lineRule="auto"/>
       </w:pPr>
-      <w:bookmarkStart w:id="83" w:name="_Toc92189366"/>
+      <w:bookmarkStart w:id="86" w:name="_Toc92189366"/>
       <w:r>
         <w:t>Program Requirements:</w:t>
       </w:r>
-      <w:bookmarkEnd w:id="83"/>
+      <w:bookmarkEnd w:id="86"/>
     </w:p>
     <w:p>
       <w:pPr>
@@ -10254,22 +11557,22 @@
         <w:pStyle w:val="Heading3"/>
         <w:spacing w:line="360" w:lineRule="auto"/>
       </w:pPr>
-      <w:bookmarkStart w:id="84" w:name="_Toc92189367"/>
+      <w:bookmarkStart w:id="87" w:name="_Toc92189367"/>
       <w:r>
         <w:t>Program Code:</w:t>
       </w:r>
-      <w:bookmarkEnd w:id="84"/>
+      <w:bookmarkEnd w:id="87"/>
     </w:p>
     <w:p>
       <w:pPr>
         <w:pStyle w:val="Heading3"/>
         <w:spacing w:line="360" w:lineRule="auto"/>
       </w:pPr>
-      <w:bookmarkStart w:id="85" w:name="_Toc92189368"/>
+      <w:bookmarkStart w:id="88" w:name="_Toc92189368"/>
       <w:r>
         <w:t>Program Screenshot:</w:t>
       </w:r>
-      <w:bookmarkEnd w:id="85"/>
+      <w:bookmarkEnd w:id="88"/>
     </w:p>
     <w:p>
       <w:pPr>
@@ -10281,7 +11584,7 @@
         <w:pStyle w:val="Heading2"/>
         <w:spacing w:line="360" w:lineRule="auto"/>
       </w:pPr>
-      <w:bookmarkStart w:id="86" w:name="_Toc92189369"/>
+      <w:bookmarkStart w:id="89" w:name="_Toc92189369"/>
       <w:r>
         <w:t xml:space="preserve">Question </w:t>
       </w:r>
@@ -10298,23 +11601,20 @@
         <w:t xml:space="preserve"> </w:t>
       </w:r>
       <w:r>
-        <w:t xml:space="preserve">(program </w:t>
-      </w:r>
-      <w:r>
-        <w:t>27)</w:t>
-      </w:r>
-      <w:bookmarkEnd w:id="86"/>
+        <w:t>(program 27)</w:t>
+      </w:r>
+      <w:bookmarkEnd w:id="89"/>
     </w:p>
     <w:p>
       <w:pPr>
         <w:pStyle w:val="Heading3"/>
         <w:spacing w:line="360" w:lineRule="auto"/>
       </w:pPr>
-      <w:bookmarkStart w:id="87" w:name="_Toc92189370"/>
+      <w:bookmarkStart w:id="90" w:name="_Toc92189370"/>
       <w:r>
         <w:t>Program Requirements:</w:t>
       </w:r>
-      <w:bookmarkEnd w:id="87"/>
+      <w:bookmarkEnd w:id="90"/>
     </w:p>
     <w:p>
       <w:pPr>
@@ -10715,22 +12015,22 @@
         <w:pStyle w:val="Heading3"/>
         <w:spacing w:line="360" w:lineRule="auto"/>
       </w:pPr>
-      <w:bookmarkStart w:id="88" w:name="_Toc92189371"/>
+      <w:bookmarkStart w:id="91" w:name="_Toc92189371"/>
       <w:r>
         <w:t>Program Code:</w:t>
       </w:r>
-      <w:bookmarkEnd w:id="88"/>
+      <w:bookmarkEnd w:id="91"/>
     </w:p>
     <w:p>
       <w:pPr>
         <w:pStyle w:val="Heading3"/>
         <w:spacing w:line="360" w:lineRule="auto"/>
       </w:pPr>
-      <w:bookmarkStart w:id="89" w:name="_Toc92189372"/>
+      <w:bookmarkStart w:id="92" w:name="_Toc92189372"/>
       <w:r>
         <w:t>Program Screenshot:</w:t>
       </w:r>
-      <w:bookmarkEnd w:id="89"/>
+      <w:bookmarkEnd w:id="92"/>
     </w:p>
     <w:p/>
     <w:p>
@@ -10753,19 +12053,19 @@
         <w:pStyle w:val="Heading1"/>
         <w:spacing w:line="360" w:lineRule="auto"/>
       </w:pPr>
-      <w:bookmarkStart w:id="90" w:name="_Toc92189373"/>
+      <w:bookmarkStart w:id="93" w:name="_Toc92189373"/>
       <w:r>
         <w:lastRenderedPageBreak/>
         <w:t>Section 7: Debugging</w:t>
       </w:r>
-      <w:bookmarkEnd w:id="90"/>
+      <w:bookmarkEnd w:id="93"/>
     </w:p>
     <w:p>
       <w:pPr>
         <w:pStyle w:val="Heading2"/>
         <w:spacing w:line="360" w:lineRule="auto"/>
       </w:pPr>
-      <w:bookmarkStart w:id="91" w:name="_Toc92189374"/>
+      <w:bookmarkStart w:id="94" w:name="_Toc92189374"/>
       <w:r>
         <w:t xml:space="preserve">Question </w:t>
       </w:r>
@@ -10782,23 +12082,20 @@
         <w:t xml:space="preserve"> </w:t>
       </w:r>
       <w:r>
-        <w:t>(pro</w:t>
-      </w:r>
-      <w:r>
-        <w:t>gram 31)</w:t>
-      </w:r>
-      <w:bookmarkEnd w:id="91"/>
+        <w:t>(program 31)</w:t>
+      </w:r>
+      <w:bookmarkEnd w:id="94"/>
     </w:p>
     <w:p>
       <w:pPr>
         <w:pStyle w:val="Heading3"/>
         <w:spacing w:line="360" w:lineRule="auto"/>
       </w:pPr>
-      <w:bookmarkStart w:id="92" w:name="_Toc92189375"/>
+      <w:bookmarkStart w:id="95" w:name="_Toc92189375"/>
       <w:r>
         <w:t>Program Requirements:</w:t>
       </w:r>
-      <w:bookmarkEnd w:id="92"/>
+      <w:bookmarkEnd w:id="95"/>
     </w:p>
     <w:p>
       <w:pPr>
@@ -12312,22 +13609,22 @@
         <w:pStyle w:val="Heading3"/>
         <w:spacing w:line="360" w:lineRule="auto"/>
       </w:pPr>
-      <w:bookmarkStart w:id="93" w:name="_Toc92189376"/>
+      <w:bookmarkStart w:id="96" w:name="_Toc92189376"/>
       <w:r>
         <w:t>Program Code:</w:t>
       </w:r>
-      <w:bookmarkEnd w:id="93"/>
+      <w:bookmarkEnd w:id="96"/>
     </w:p>
     <w:p>
       <w:pPr>
         <w:pStyle w:val="Heading3"/>
         <w:spacing w:line="360" w:lineRule="auto"/>
       </w:pPr>
-      <w:bookmarkStart w:id="94" w:name="_Toc92189377"/>
+      <w:bookmarkStart w:id="97" w:name="_Toc92189377"/>
       <w:r>
         <w:t>Program Screenshot:</w:t>
       </w:r>
-      <w:bookmarkEnd w:id="94"/>
+      <w:bookmarkEnd w:id="97"/>
     </w:p>
     <w:p/>
     <w:p>
@@ -12350,19 +13647,19 @@
         <w:pStyle w:val="Heading1"/>
         <w:spacing w:line="360" w:lineRule="auto"/>
       </w:pPr>
-      <w:bookmarkStart w:id="95" w:name="_Toc92189378"/>
+      <w:bookmarkStart w:id="98" w:name="_Toc92189378"/>
       <w:r>
         <w:lastRenderedPageBreak/>
         <w:t>Section 8: Pointers and References</w:t>
       </w:r>
-      <w:bookmarkEnd w:id="95"/>
+      <w:bookmarkEnd w:id="98"/>
     </w:p>
     <w:p>
       <w:pPr>
         <w:pStyle w:val="Heading2"/>
         <w:spacing w:line="360" w:lineRule="auto"/>
       </w:pPr>
-      <w:bookmarkStart w:id="96" w:name="_Toc92189379"/>
+      <w:bookmarkStart w:id="99" w:name="_Toc92189379"/>
       <w:r>
         <w:t xml:space="preserve">Question </w:t>
       </w:r>
@@ -12379,26 +13676,20 @@
         <w:t xml:space="preserve"> </w:t>
       </w:r>
       <w:r>
-        <w:t>(program 3</w:t>
-      </w:r>
-      <w:r>
-        <w:t>6</w:t>
-      </w:r>
-      <w:r>
-        <w:t>)</w:t>
-      </w:r>
-      <w:bookmarkEnd w:id="96"/>
+        <w:t>(program 36)</w:t>
+      </w:r>
+      <w:bookmarkEnd w:id="99"/>
     </w:p>
     <w:p>
       <w:pPr>
         <w:pStyle w:val="Heading3"/>
         <w:spacing w:line="360" w:lineRule="auto"/>
       </w:pPr>
-      <w:bookmarkStart w:id="97" w:name="_Toc92189380"/>
+      <w:bookmarkStart w:id="100" w:name="_Toc92189380"/>
       <w:r>
         <w:t>Program Requirements:</w:t>
       </w:r>
-      <w:bookmarkEnd w:id="97"/>
+      <w:bookmarkEnd w:id="100"/>
     </w:p>
     <w:p>
       <w:pPr>
@@ -13236,22 +14527,22 @@
         <w:pStyle w:val="Heading3"/>
         <w:spacing w:line="360" w:lineRule="auto"/>
       </w:pPr>
-      <w:bookmarkStart w:id="98" w:name="_Toc92189381"/>
+      <w:bookmarkStart w:id="101" w:name="_Toc92189381"/>
       <w:r>
         <w:t>Program Code:</w:t>
       </w:r>
-      <w:bookmarkEnd w:id="98"/>
+      <w:bookmarkEnd w:id="101"/>
     </w:p>
     <w:p>
       <w:pPr>
         <w:pStyle w:val="Heading3"/>
         <w:spacing w:line="360" w:lineRule="auto"/>
       </w:pPr>
-      <w:bookmarkStart w:id="99" w:name="_Toc92189382"/>
+      <w:bookmarkStart w:id="102" w:name="_Toc92189382"/>
       <w:r>
         <w:t>Program Screenshot:</w:t>
       </w:r>
-      <w:bookmarkEnd w:id="99"/>
+      <w:bookmarkEnd w:id="102"/>
     </w:p>
     <w:p/>
     <w:p>
@@ -13259,7 +14550,7 @@
         <w:pStyle w:val="Heading2"/>
         <w:spacing w:line="360" w:lineRule="auto"/>
       </w:pPr>
-      <w:bookmarkStart w:id="100" w:name="_Toc92189383"/>
+      <w:bookmarkStart w:id="103" w:name="_Toc92189383"/>
       <w:r>
         <w:lastRenderedPageBreak/>
         <w:t xml:space="preserve">Question </w:t>
@@ -13277,26 +14568,20 @@
         <w:t xml:space="preserve"> </w:t>
       </w:r>
       <w:r>
-        <w:t>(program 3</w:t>
-      </w:r>
-      <w:r>
-        <w:t>8</w:t>
-      </w:r>
-      <w:r>
-        <w:t>)</w:t>
-      </w:r>
-      <w:bookmarkEnd w:id="100"/>
+        <w:t>(program 38)</w:t>
+      </w:r>
+      <w:bookmarkEnd w:id="103"/>
     </w:p>
     <w:p>
       <w:pPr>
         <w:pStyle w:val="Heading3"/>
         <w:spacing w:line="360" w:lineRule="auto"/>
       </w:pPr>
-      <w:bookmarkStart w:id="101" w:name="_Toc92189384"/>
+      <w:bookmarkStart w:id="104" w:name="_Toc92189384"/>
       <w:r>
         <w:t>Program Requirements:</w:t>
       </w:r>
-      <w:bookmarkEnd w:id="101"/>
+      <w:bookmarkEnd w:id="104"/>
     </w:p>
     <w:p>
       <w:pPr>
@@ -13690,22 +14975,22 @@
         <w:pStyle w:val="Heading3"/>
         <w:spacing w:line="360" w:lineRule="auto"/>
       </w:pPr>
-      <w:bookmarkStart w:id="102" w:name="_Toc92189385"/>
+      <w:bookmarkStart w:id="105" w:name="_Toc92189385"/>
       <w:r>
         <w:t>Program Code:</w:t>
       </w:r>
-      <w:bookmarkEnd w:id="102"/>
+      <w:bookmarkEnd w:id="105"/>
     </w:p>
     <w:p>
       <w:pPr>
         <w:pStyle w:val="Heading3"/>
         <w:spacing w:line="360" w:lineRule="auto"/>
       </w:pPr>
-      <w:bookmarkStart w:id="103" w:name="_Toc92189386"/>
+      <w:bookmarkStart w:id="106" w:name="_Toc92189386"/>
       <w:r>
         <w:t>Program Screenshot:</w:t>
       </w:r>
-      <w:bookmarkEnd w:id="103"/>
+      <w:bookmarkEnd w:id="106"/>
     </w:p>
     <w:p/>
     <w:p/>
@@ -13729,19 +15014,19 @@
         <w:pStyle w:val="Heading1"/>
         <w:spacing w:line="360" w:lineRule="auto"/>
       </w:pPr>
-      <w:bookmarkStart w:id="104" w:name="_Toc92189387"/>
+      <w:bookmarkStart w:id="107" w:name="_Toc92189387"/>
       <w:r>
         <w:lastRenderedPageBreak/>
         <w:t>Section 9: File Handling</w:t>
       </w:r>
-      <w:bookmarkEnd w:id="104"/>
+      <w:bookmarkEnd w:id="107"/>
     </w:p>
     <w:p>
       <w:pPr>
         <w:pStyle w:val="Heading2"/>
         <w:spacing w:line="360" w:lineRule="auto"/>
       </w:pPr>
-      <w:bookmarkStart w:id="105" w:name="_Toc92189388"/>
+      <w:bookmarkStart w:id="108" w:name="_Toc92189388"/>
       <w:r>
         <w:t xml:space="preserve">Question </w:t>
       </w:r>
@@ -13758,26 +15043,20 @@
         <w:t xml:space="preserve"> </w:t>
       </w:r>
       <w:r>
-        <w:t xml:space="preserve">(program </w:t>
-      </w:r>
-      <w:r>
-        <w:t>43</w:t>
-      </w:r>
-      <w:r>
-        <w:t>)</w:t>
-      </w:r>
-      <w:bookmarkEnd w:id="105"/>
+        <w:t>(program 43)</w:t>
+      </w:r>
+      <w:bookmarkEnd w:id="108"/>
     </w:p>
     <w:p>
       <w:pPr>
         <w:pStyle w:val="Heading3"/>
         <w:spacing w:line="360" w:lineRule="auto"/>
       </w:pPr>
-      <w:bookmarkStart w:id="106" w:name="_Toc92189389"/>
+      <w:bookmarkStart w:id="109" w:name="_Toc92189389"/>
       <w:r>
         <w:t>Program Requirements:</w:t>
       </w:r>
-      <w:bookmarkEnd w:id="106"/>
+      <w:bookmarkEnd w:id="109"/>
     </w:p>
     <w:p>
       <w:pPr>
@@ -14167,22 +15446,22 @@
         <w:pStyle w:val="Heading3"/>
         <w:spacing w:line="360" w:lineRule="auto"/>
       </w:pPr>
-      <w:bookmarkStart w:id="107" w:name="_Toc92189390"/>
+      <w:bookmarkStart w:id="110" w:name="_Toc92189390"/>
       <w:r>
         <w:t>Program Code:</w:t>
       </w:r>
-      <w:bookmarkEnd w:id="107"/>
+      <w:bookmarkEnd w:id="110"/>
     </w:p>
     <w:p>
       <w:pPr>
         <w:pStyle w:val="Heading3"/>
         <w:spacing w:line="360" w:lineRule="auto"/>
       </w:pPr>
-      <w:bookmarkStart w:id="108" w:name="_Toc92189391"/>
+      <w:bookmarkStart w:id="111" w:name="_Toc92189391"/>
       <w:r>
         <w:t>Program Screenshot:</w:t>
       </w:r>
-      <w:bookmarkEnd w:id="108"/>
+      <w:bookmarkEnd w:id="111"/>
     </w:p>
     <w:p/>
     <w:p>
@@ -14205,19 +15484,19 @@
         <w:pStyle w:val="Heading1"/>
         <w:spacing w:line="360" w:lineRule="auto"/>
       </w:pPr>
-      <w:bookmarkStart w:id="109" w:name="_Toc92189392"/>
+      <w:bookmarkStart w:id="112" w:name="_Toc92189392"/>
       <w:r>
         <w:lastRenderedPageBreak/>
         <w:t>Section 10: OOP</w:t>
       </w:r>
-      <w:bookmarkEnd w:id="109"/>
+      <w:bookmarkEnd w:id="112"/>
     </w:p>
     <w:p>
       <w:pPr>
         <w:pStyle w:val="Heading2"/>
         <w:spacing w:line="360" w:lineRule="auto"/>
       </w:pPr>
-      <w:bookmarkStart w:id="110" w:name="_Toc92189393"/>
+      <w:bookmarkStart w:id="113" w:name="_Toc92189393"/>
       <w:r>
         <w:t xml:space="preserve">Question </w:t>
       </w:r>
@@ -14239,26 +15518,20 @@
         <w:t xml:space="preserve"> </w:t>
       </w:r>
       <w:r>
-        <w:t>(program 4</w:t>
-      </w:r>
-      <w:r>
-        <w:t>0</w:t>
-      </w:r>
-      <w:r>
-        <w:t>)</w:t>
-      </w:r>
-      <w:bookmarkEnd w:id="110"/>
+        <w:t>(program 40)</w:t>
+      </w:r>
+      <w:bookmarkEnd w:id="113"/>
     </w:p>
     <w:p>
       <w:pPr>
         <w:pStyle w:val="Heading3"/>
         <w:spacing w:line="360" w:lineRule="auto"/>
       </w:pPr>
-      <w:bookmarkStart w:id="111" w:name="_Toc92189394"/>
+      <w:bookmarkStart w:id="114" w:name="_Toc92189394"/>
       <w:r>
         <w:t>Program Requirements:</w:t>
       </w:r>
-      <w:bookmarkEnd w:id="111"/>
+      <w:bookmarkEnd w:id="114"/>
     </w:p>
     <w:p>
       <w:pPr>
@@ -14273,7 +15546,7 @@
           <w:lang w:val="en-GB"/>
         </w:rPr>
       </w:pPr>
-      <w:bookmarkStart w:id="112" w:name="_Toc92189395"/>
+      <w:bookmarkStart w:id="115" w:name="_Toc92189395"/>
       <w:r>
         <w:rPr>
           <w:rFonts w:ascii="Calibri" w:eastAsia="MS Mincho" w:hAnsi="Calibri" w:cs="Times New Roman"/>
@@ -14285,7 +15558,7 @@
         </w:rPr>
         <w:t>You will need four class files, Pet must be the parent and then three child classes, Dog, Cat and Hamster. These child functions need just three methods, constructor and destructor and use of the virtual Talk method you will create in Pet.</w:t>
       </w:r>
-      <w:bookmarkEnd w:id="112"/>
+      <w:bookmarkEnd w:id="115"/>
     </w:p>
     <w:p>
       <w:pPr>
@@ -14300,7 +15573,7 @@
           <w:lang w:val="en-GB"/>
         </w:rPr>
       </w:pPr>
-      <w:bookmarkStart w:id="113" w:name="_Toc92189396"/>
+      <w:bookmarkStart w:id="116" w:name="_Toc92189396"/>
       <w:r>
         <w:rPr>
           <w:rFonts w:ascii="Calibri" w:eastAsia="MS Mincho" w:hAnsi="Calibri" w:cs="Times New Roman"/>
@@ -14312,7 +15585,7 @@
         </w:rPr>
         <w:t>In Pet you will need:</w:t>
       </w:r>
-      <w:bookmarkEnd w:id="113"/>
+      <w:bookmarkEnd w:id="116"/>
     </w:p>
     <w:p>
       <w:pPr>
@@ -14331,7 +15604,7 @@
           <w:lang w:val="en-GB"/>
         </w:rPr>
       </w:pPr>
-      <w:bookmarkStart w:id="114" w:name="_Toc92189397"/>
+      <w:bookmarkStart w:id="117" w:name="_Toc92189397"/>
       <w:r>
         <w:rPr>
           <w:rFonts w:ascii="Calibri" w:eastAsia="MS Mincho" w:hAnsi="Calibri" w:cs="Times New Roman"/>
@@ -14343,7 +15616,7 @@
         </w:rPr>
         <w:t>A constructor which takes two pre-set integer parameters which are set to 0 in the braces (hunger and boredom)</w:t>
       </w:r>
-      <w:bookmarkEnd w:id="114"/>
+      <w:bookmarkEnd w:id="117"/>
     </w:p>
     <w:p>
       <w:pPr>
@@ -14362,7 +15635,7 @@
           <w:lang w:val="en-GB"/>
         </w:rPr>
       </w:pPr>
-      <w:bookmarkStart w:id="115" w:name="_Toc92189398"/>
+      <w:bookmarkStart w:id="118" w:name="_Toc92189398"/>
       <w:r>
         <w:rPr>
           <w:rFonts w:ascii="Calibri" w:eastAsia="MS Mincho" w:hAnsi="Calibri" w:cs="Times New Roman"/>
@@ -14374,7 +15647,7 @@
         </w:rPr>
         <w:t>A destructor</w:t>
       </w:r>
-      <w:bookmarkEnd w:id="115"/>
+      <w:bookmarkEnd w:id="118"/>
     </w:p>
     <w:p>
       <w:pPr>
@@ -14393,7 +15666,7 @@
           <w:lang w:val="en-GB"/>
         </w:rPr>
       </w:pPr>
-      <w:bookmarkStart w:id="116" w:name="_Toc92189399"/>
+      <w:bookmarkStart w:id="119" w:name="_Toc92189399"/>
       <w:r>
         <w:rPr>
           <w:rFonts w:ascii="Calibri" w:eastAsia="MS Mincho" w:hAnsi="Calibri" w:cs="Times New Roman"/>
@@ -14405,7 +15678,7 @@
         </w:rPr>
         <w:t>A virtual void method called Talk</w:t>
       </w:r>
-      <w:bookmarkEnd w:id="116"/>
+      <w:bookmarkEnd w:id="119"/>
     </w:p>
     <w:p>
       <w:pPr>
@@ -14424,7 +15697,7 @@
           <w:lang w:val="en-GB"/>
         </w:rPr>
       </w:pPr>
-      <w:bookmarkStart w:id="117" w:name="_Toc92189400"/>
+      <w:bookmarkStart w:id="120" w:name="_Toc92189400"/>
       <w:r>
         <w:rPr>
           <w:rFonts w:ascii="Calibri" w:eastAsia="MS Mincho" w:hAnsi="Calibri" w:cs="Times New Roman"/>
@@ -14436,7 +15709,7 @@
         </w:rPr>
         <w:t>Two void methods</w:t>
       </w:r>
-      <w:bookmarkEnd w:id="117"/>
+      <w:bookmarkEnd w:id="120"/>
     </w:p>
     <w:p>
       <w:pPr>
@@ -14455,7 +15728,7 @@
           <w:lang w:val="en-GB"/>
         </w:rPr>
       </w:pPr>
-      <w:bookmarkStart w:id="118" w:name="_Toc92189401"/>
+      <w:bookmarkStart w:id="121" w:name="_Toc92189401"/>
       <w:r>
         <w:rPr>
           <w:rFonts w:ascii="Calibri" w:eastAsia="MS Mincho" w:hAnsi="Calibri" w:cs="Times New Roman"/>
@@ -14491,7 +15764,7 @@
         </w:rPr>
         <w:t>, each taking a related a single pre-set int food or fun, both set to 4</w:t>
       </w:r>
-      <w:bookmarkEnd w:id="118"/>
+      <w:bookmarkEnd w:id="121"/>
     </w:p>
     <w:p>
       <w:pPr>
@@ -14510,7 +15783,7 @@
           <w:lang w:val="en-GB"/>
         </w:rPr>
       </w:pPr>
-      <w:bookmarkStart w:id="119" w:name="_Toc92189402"/>
+      <w:bookmarkStart w:id="122" w:name="_Toc92189402"/>
       <w:r>
         <w:rPr>
           <w:rFonts w:ascii="Calibri" w:eastAsia="MS Mincho" w:hAnsi="Calibri" w:cs="Times New Roman"/>
@@ -14546,7 +15819,7 @@
         </w:rPr>
         <w:t xml:space="preserve"> food = 4)</w:t>
       </w:r>
-      <w:bookmarkEnd w:id="119"/>
+      <w:bookmarkEnd w:id="122"/>
     </w:p>
     <w:p>
       <w:pPr>
@@ -14565,7 +15838,7 @@
           <w:lang w:val="en-GB"/>
         </w:rPr>
       </w:pPr>
-      <w:bookmarkStart w:id="120" w:name="_Toc92189403"/>
+      <w:bookmarkStart w:id="123" w:name="_Toc92189403"/>
       <w:r>
         <w:rPr>
           <w:rFonts w:ascii="Calibri" w:eastAsia="MS Mincho" w:hAnsi="Calibri" w:cs="Times New Roman"/>
@@ -14577,7 +15850,7 @@
         </w:rPr>
         <w:t>Two private member variables</w:t>
       </w:r>
-      <w:bookmarkEnd w:id="120"/>
+      <w:bookmarkEnd w:id="123"/>
     </w:p>
     <w:p>
       <w:pPr>
@@ -14596,7 +15869,7 @@
           <w:lang w:val="en-GB"/>
         </w:rPr>
       </w:pPr>
-      <w:bookmarkStart w:id="121" w:name="_Toc92189404"/>
+      <w:bookmarkStart w:id="124" w:name="_Toc92189404"/>
       <w:proofErr w:type="spellStart"/>
       <w:r>
         <w:rPr>
@@ -14645,7 +15918,7 @@
         </w:rPr>
         <w:t xml:space="preserve"> (set to 0)</w:t>
       </w:r>
-      <w:bookmarkEnd w:id="121"/>
+      <w:bookmarkEnd w:id="124"/>
     </w:p>
     <w:p>
       <w:pPr>
@@ -14664,7 +15937,7 @@
           <w:lang w:val="en-GB"/>
         </w:rPr>
       </w:pPr>
-      <w:bookmarkStart w:id="122" w:name="_Toc92189405"/>
+      <w:bookmarkStart w:id="125" w:name="_Toc92189405"/>
       <w:r>
         <w:rPr>
           <w:rFonts w:ascii="Calibri" w:eastAsia="MS Mincho" w:hAnsi="Calibri" w:cs="Times New Roman"/>
@@ -14676,7 +15949,7 @@
         </w:rPr>
         <w:t>two protected methods</w:t>
       </w:r>
-      <w:bookmarkEnd w:id="122"/>
+      <w:bookmarkEnd w:id="125"/>
     </w:p>
     <w:p>
       <w:pPr>
@@ -14695,7 +15968,7 @@
           <w:lang w:val="en-GB"/>
         </w:rPr>
       </w:pPr>
-      <w:bookmarkStart w:id="123" w:name="_Toc92189406"/>
+      <w:bookmarkStart w:id="126" w:name="_Toc92189406"/>
       <w:r>
         <w:rPr>
           <w:rFonts w:ascii="Calibri" w:eastAsia="MS Mincho" w:hAnsi="Calibri" w:cs="Times New Roman"/>
@@ -14767,7 +16040,7 @@
         </w:rPr>
         <w:t>GetMood</w:t>
       </w:r>
-      <w:bookmarkEnd w:id="123"/>
+      <w:bookmarkEnd w:id="126"/>
       <w:proofErr w:type="spellEnd"/>
     </w:p>
     <w:p>
@@ -14787,7 +16060,7 @@
           <w:lang w:val="en-GB"/>
         </w:rPr>
       </w:pPr>
-      <w:bookmarkStart w:id="124" w:name="_Toc92189407"/>
+      <w:bookmarkStart w:id="127" w:name="_Toc92189407"/>
       <w:r>
         <w:rPr>
           <w:rFonts w:ascii="Calibri" w:eastAsia="MS Mincho" w:hAnsi="Calibri" w:cs="Times New Roman"/>
@@ -14823,7 +16096,7 @@
         </w:rPr>
         <w:t xml:space="preserve"> which takes a pre-set int called time that is equal to 1</w:t>
       </w:r>
-      <w:bookmarkEnd w:id="124"/>
+      <w:bookmarkEnd w:id="127"/>
     </w:p>
     <w:p>
       <w:pPr>
@@ -14838,7 +16111,7 @@
           <w:lang w:val="en-GB"/>
         </w:rPr>
       </w:pPr>
-      <w:bookmarkStart w:id="125" w:name="_Toc92189408"/>
+      <w:bookmarkStart w:id="128" w:name="_Toc92189408"/>
       <w:r>
         <w:rPr>
           <w:rFonts w:ascii="Calibri" w:eastAsia="MS Mincho" w:hAnsi="Calibri" w:cs="Times New Roman"/>
@@ -14850,7 +16123,7 @@
         </w:rPr>
         <w:t>The source file needs to contain the following:</w:t>
       </w:r>
-      <w:bookmarkEnd w:id="125"/>
+      <w:bookmarkEnd w:id="128"/>
     </w:p>
     <w:p>
       <w:pPr>
@@ -14869,7 +16142,7 @@
           <w:lang w:val="en-GB"/>
         </w:rPr>
       </w:pPr>
-      <w:bookmarkStart w:id="126" w:name="_Toc92189409"/>
+      <w:bookmarkStart w:id="129" w:name="_Toc92189409"/>
       <w:r>
         <w:rPr>
           <w:rFonts w:ascii="Calibri" w:eastAsia="MS Mincho" w:hAnsi="Calibri" w:cs="Times New Roman"/>
@@ -14881,7 +16154,7 @@
         </w:rPr>
         <w:t>The Constructor</w:t>
       </w:r>
-      <w:bookmarkEnd w:id="126"/>
+      <w:bookmarkEnd w:id="129"/>
     </w:p>
     <w:p>
       <w:pPr>
@@ -14900,7 +16173,7 @@
           <w:lang w:val="en-GB"/>
         </w:rPr>
       </w:pPr>
-      <w:bookmarkStart w:id="127" w:name="_Toc92189410"/>
+      <w:bookmarkStart w:id="130" w:name="_Toc92189410"/>
       <w:proofErr w:type="spellStart"/>
       <w:r>
         <w:rPr>
@@ -14925,7 +16198,7 @@
         </w:rPr>
         <w:t xml:space="preserve"> that a new pet has arrived</w:t>
       </w:r>
-      <w:bookmarkEnd w:id="127"/>
+      <w:bookmarkEnd w:id="130"/>
     </w:p>
     <w:p>
       <w:pPr>
@@ -14944,7 +16217,7 @@
           <w:lang w:val="en-GB"/>
         </w:rPr>
       </w:pPr>
-      <w:bookmarkStart w:id="128" w:name="_Toc92189411"/>
+      <w:bookmarkStart w:id="131" w:name="_Toc92189411"/>
       <w:r>
         <w:rPr>
           <w:rFonts w:ascii="Calibri" w:eastAsia="MS Mincho" w:hAnsi="Calibri" w:cs="Times New Roman"/>
@@ -15028,7 +16301,7 @@
         </w:rPr>
         <w:t xml:space="preserve"> equal to boredom</w:t>
       </w:r>
-      <w:bookmarkEnd w:id="128"/>
+      <w:bookmarkEnd w:id="131"/>
     </w:p>
     <w:p>
       <w:pPr>
@@ -15047,7 +16320,7 @@
           <w:lang w:val="en-GB"/>
         </w:rPr>
       </w:pPr>
-      <w:bookmarkStart w:id="129" w:name="_Toc92189412"/>
+      <w:bookmarkStart w:id="132" w:name="_Toc92189412"/>
       <w:r>
         <w:rPr>
           <w:rFonts w:ascii="Calibri" w:eastAsia="MS Mincho" w:hAnsi="Calibri" w:cs="Times New Roman"/>
@@ -15059,7 +16332,7 @@
         </w:rPr>
         <w:t>Feed</w:t>
       </w:r>
-      <w:bookmarkEnd w:id="129"/>
+      <w:bookmarkEnd w:id="132"/>
     </w:p>
     <w:p>
       <w:pPr>
@@ -15078,7 +16351,7 @@
           <w:lang w:val="en-GB"/>
         </w:rPr>
       </w:pPr>
-      <w:bookmarkStart w:id="130" w:name="_Toc92189413"/>
+      <w:bookmarkStart w:id="133" w:name="_Toc92189413"/>
       <w:proofErr w:type="spellStart"/>
       <w:r>
         <w:rPr>
@@ -15127,7 +16400,7 @@
         </w:rPr>
         <w:t xml:space="preserve"> “Burp!”</w:t>
       </w:r>
-      <w:bookmarkEnd w:id="130"/>
+      <w:bookmarkEnd w:id="133"/>
     </w:p>
     <w:p>
       <w:pPr>
@@ -15146,7 +16419,7 @@
           <w:lang w:val="en-GB"/>
         </w:rPr>
       </w:pPr>
-      <w:bookmarkStart w:id="131" w:name="_Toc92189414"/>
+      <w:bookmarkStart w:id="134" w:name="_Toc92189414"/>
       <w:proofErr w:type="spellStart"/>
       <w:r>
         <w:rPr>
@@ -15171,7 +16444,7 @@
         </w:rPr>
         <w:t xml:space="preserve"> needs to be set to -= food</w:t>
       </w:r>
-      <w:bookmarkEnd w:id="131"/>
+      <w:bookmarkEnd w:id="134"/>
     </w:p>
     <w:p>
       <w:pPr>
@@ -15190,7 +16463,7 @@
           <w:lang w:val="en-GB"/>
         </w:rPr>
       </w:pPr>
-      <w:bookmarkStart w:id="132" w:name="_Toc92189415"/>
+      <w:bookmarkStart w:id="135" w:name="_Toc92189415"/>
       <w:r>
         <w:rPr>
           <w:rFonts w:ascii="Calibri" w:eastAsia="MS Mincho" w:hAnsi="Calibri" w:cs="Times New Roman"/>
@@ -15226,7 +16499,7 @@
         </w:rPr>
         <w:t xml:space="preserve"> falls below 0 then it is set to 0, preventing negative numbers</w:t>
       </w:r>
-      <w:bookmarkEnd w:id="132"/>
+      <w:bookmarkEnd w:id="135"/>
     </w:p>
     <w:p>
       <w:pPr>
@@ -15245,7 +16518,7 @@
           <w:lang w:val="en-GB"/>
         </w:rPr>
       </w:pPr>
-      <w:bookmarkStart w:id="133" w:name="_Toc92189416"/>
+      <w:bookmarkStart w:id="136" w:name="_Toc92189416"/>
       <w:r>
         <w:rPr>
           <w:rFonts w:ascii="Calibri" w:eastAsia="MS Mincho" w:hAnsi="Calibri" w:cs="Times New Roman"/>
@@ -15269,7 +16542,7 @@
         </w:rPr>
         <w:t>PassingTime</w:t>
       </w:r>
-      <w:bookmarkEnd w:id="133"/>
+      <w:bookmarkEnd w:id="136"/>
       <w:proofErr w:type="spellEnd"/>
     </w:p>
     <w:p>
@@ -15289,7 +16562,7 @@
           <w:lang w:val="en-GB"/>
         </w:rPr>
       </w:pPr>
-      <w:bookmarkStart w:id="134" w:name="_Toc92189417"/>
+      <w:bookmarkStart w:id="137" w:name="_Toc92189417"/>
       <w:r>
         <w:rPr>
           <w:rFonts w:ascii="Calibri" w:eastAsia="MS Mincho" w:hAnsi="Calibri" w:cs="Times New Roman"/>
@@ -15301,7 +16574,7 @@
         </w:rPr>
         <w:t>Play</w:t>
       </w:r>
-      <w:bookmarkEnd w:id="134"/>
+      <w:bookmarkEnd w:id="137"/>
     </w:p>
     <w:p>
       <w:pPr>
@@ -15320,7 +16593,7 @@
           <w:lang w:val="en-GB"/>
         </w:rPr>
       </w:pPr>
-      <w:bookmarkStart w:id="135" w:name="_Toc92189418"/>
+      <w:bookmarkStart w:id="138" w:name="_Toc92189418"/>
       <w:r>
         <w:rPr>
           <w:rFonts w:ascii="Calibri" w:eastAsia="MS Mincho" w:hAnsi="Calibri" w:cs="Times New Roman"/>
@@ -15344,7 +16617,7 @@
         </w:rPr>
         <w:t>m_bored</w:t>
       </w:r>
-      <w:bookmarkEnd w:id="135"/>
+      <w:bookmarkEnd w:id="138"/>
       <w:proofErr w:type="spellEnd"/>
     </w:p>
     <w:p>
@@ -15364,7 +16637,7 @@
           <w:lang w:val="en-GB"/>
         </w:rPr>
       </w:pPr>
-      <w:bookmarkStart w:id="136" w:name="_Toc92189419"/>
+      <w:bookmarkStart w:id="139" w:name="_Toc92189419"/>
       <w:r>
         <w:rPr>
           <w:rFonts w:ascii="Calibri" w:eastAsia="MS Mincho" w:hAnsi="Calibri" w:cs="Times New Roman"/>
@@ -15376,7 +16649,7 @@
         </w:rPr>
         <w:t>Talk</w:t>
       </w:r>
-      <w:bookmarkEnd w:id="136"/>
+      <w:bookmarkEnd w:id="139"/>
     </w:p>
     <w:p>
       <w:pPr>
@@ -15395,7 +16668,7 @@
           <w:lang w:val="en-GB"/>
         </w:rPr>
       </w:pPr>
-      <w:bookmarkStart w:id="137" w:name="_Toc92189420"/>
+      <w:bookmarkStart w:id="140" w:name="_Toc92189420"/>
       <w:proofErr w:type="spellStart"/>
       <w:r>
         <w:rPr>
@@ -15420,7 +16693,7 @@
         </w:rPr>
         <w:t xml:space="preserve"> “I am your pet and I feel “</w:t>
       </w:r>
-      <w:bookmarkEnd w:id="137"/>
+      <w:bookmarkEnd w:id="140"/>
     </w:p>
     <w:p>
       <w:pPr>
@@ -15439,7 +16712,7 @@
           <w:lang w:val="en-GB"/>
         </w:rPr>
       </w:pPr>
-      <w:bookmarkStart w:id="138" w:name="_Toc92189421"/>
+      <w:bookmarkStart w:id="141" w:name="_Toc92189421"/>
       <w:r>
         <w:rPr>
           <w:rFonts w:ascii="Calibri" w:eastAsia="MS Mincho" w:hAnsi="Calibri" w:cs="Times New Roman"/>
@@ -15476,7 +16749,7 @@
         </w:rPr>
         <w:t xml:space="preserve"> method call</w:t>
       </w:r>
-      <w:bookmarkEnd w:id="138"/>
+      <w:bookmarkEnd w:id="141"/>
     </w:p>
     <w:p>
       <w:pPr>
@@ -15495,7 +16768,7 @@
           <w:lang w:val="en-GB"/>
         </w:rPr>
       </w:pPr>
-      <w:bookmarkStart w:id="139" w:name="_Toc92189422"/>
+      <w:bookmarkStart w:id="142" w:name="_Toc92189422"/>
       <w:r>
         <w:rPr>
           <w:rFonts w:ascii="Calibri" w:eastAsia="MS Mincho" w:hAnsi="Calibri" w:cs="Times New Roman"/>
@@ -15507,7 +16780,7 @@
         </w:rPr>
         <w:t>Add an if, else if, else statement</w:t>
       </w:r>
-      <w:bookmarkEnd w:id="139"/>
+      <w:bookmarkEnd w:id="142"/>
     </w:p>
     <w:p>
       <w:pPr>
@@ -15526,7 +16799,7 @@
           <w:lang w:val="en-GB"/>
         </w:rPr>
       </w:pPr>
-      <w:bookmarkStart w:id="140" w:name="_Toc92189423"/>
+      <w:bookmarkStart w:id="143" w:name="_Toc92189423"/>
       <w:r>
         <w:rPr>
           <w:rFonts w:ascii="Calibri" w:eastAsia="MS Mincho" w:hAnsi="Calibri" w:cs="Times New Roman"/>
@@ -15562,7 +16835,7 @@
         </w:rPr>
         <w:t xml:space="preserve"> “mad”</w:t>
       </w:r>
-      <w:bookmarkEnd w:id="140"/>
+      <w:bookmarkEnd w:id="143"/>
     </w:p>
     <w:p>
       <w:pPr>
@@ -15581,7 +16854,7 @@
           <w:lang w:val="en-GB"/>
         </w:rPr>
       </w:pPr>
-      <w:bookmarkStart w:id="141" w:name="_Toc92189424"/>
+      <w:bookmarkStart w:id="144" w:name="_Toc92189424"/>
       <w:r>
         <w:rPr>
           <w:rFonts w:ascii="Calibri" w:eastAsia="MS Mincho" w:hAnsi="Calibri" w:cs="Times New Roman"/>
@@ -15593,7 +16866,7 @@
         </w:rPr>
         <w:t>If above 10 – “frustrated”</w:t>
       </w:r>
-      <w:bookmarkEnd w:id="141"/>
+      <w:bookmarkEnd w:id="144"/>
     </w:p>
     <w:p>
       <w:pPr>
@@ -15612,7 +16885,7 @@
           <w:lang w:val="en-GB"/>
         </w:rPr>
       </w:pPr>
-      <w:bookmarkStart w:id="142" w:name="_Toc92189425"/>
+      <w:bookmarkStart w:id="145" w:name="_Toc92189425"/>
       <w:r>
         <w:rPr>
           <w:rFonts w:ascii="Calibri" w:eastAsia="MS Mincho" w:hAnsi="Calibri" w:cs="Times New Roman"/>
@@ -15624,7 +16897,7 @@
         </w:rPr>
         <w:t>If above 5 – “okay”</w:t>
       </w:r>
-      <w:bookmarkEnd w:id="142"/>
+      <w:bookmarkEnd w:id="145"/>
     </w:p>
     <w:p>
       <w:pPr>
@@ -15643,7 +16916,7 @@
           <w:lang w:val="en-GB"/>
         </w:rPr>
       </w:pPr>
-      <w:bookmarkStart w:id="143" w:name="_Toc92189426"/>
+      <w:bookmarkStart w:id="146" w:name="_Toc92189426"/>
       <w:r>
         <w:rPr>
           <w:rFonts w:ascii="Calibri" w:eastAsia="MS Mincho" w:hAnsi="Calibri" w:cs="Times New Roman"/>
@@ -15655,7 +16928,7 @@
         </w:rPr>
         <w:t>Else “happy”</w:t>
       </w:r>
-      <w:bookmarkEnd w:id="143"/>
+      <w:bookmarkEnd w:id="146"/>
     </w:p>
     <w:p>
       <w:pPr>
@@ -15674,7 +16947,7 @@
           <w:lang w:val="en-GB"/>
         </w:rPr>
       </w:pPr>
-      <w:bookmarkStart w:id="144" w:name="_Toc92189427"/>
+      <w:bookmarkStart w:id="147" w:name="_Toc92189427"/>
       <w:r>
         <w:rPr>
           <w:rFonts w:ascii="Calibri" w:eastAsia="MS Mincho" w:hAnsi="Calibri" w:cs="Times New Roman"/>
@@ -15698,7 +16971,7 @@
         </w:rPr>
         <w:t>PassingTime</w:t>
       </w:r>
-      <w:bookmarkEnd w:id="144"/>
+      <w:bookmarkEnd w:id="147"/>
       <w:proofErr w:type="spellEnd"/>
     </w:p>
     <w:p>
@@ -15718,7 +16991,7 @@
           <w:lang w:val="en-GB"/>
         </w:rPr>
       </w:pPr>
-      <w:bookmarkStart w:id="145" w:name="_Toc92189428"/>
+      <w:bookmarkStart w:id="148" w:name="_Toc92189428"/>
       <w:proofErr w:type="spellStart"/>
       <w:r>
         <w:rPr>
@@ -15731,7 +17004,7 @@
         </w:rPr>
         <w:t>PassingTime</w:t>
       </w:r>
-      <w:bookmarkEnd w:id="145"/>
+      <w:bookmarkEnd w:id="148"/>
       <w:proofErr w:type="spellEnd"/>
     </w:p>
     <w:p>
@@ -15751,7 +17024,7 @@
           <w:lang w:val="en-GB"/>
         </w:rPr>
       </w:pPr>
-      <w:bookmarkStart w:id="146" w:name="_Toc92189429"/>
+      <w:bookmarkStart w:id="149" w:name="_Toc92189429"/>
       <w:proofErr w:type="spellStart"/>
       <w:r>
         <w:rPr>
@@ -15800,7 +17073,7 @@
         </w:rPr>
         <w:t>.</w:t>
       </w:r>
-      <w:bookmarkEnd w:id="146"/>
+      <w:bookmarkEnd w:id="149"/>
     </w:p>
     <w:p>
       <w:pPr>
@@ -15815,7 +17088,7 @@
           <w:lang w:val="en-GB"/>
         </w:rPr>
       </w:pPr>
-      <w:bookmarkStart w:id="147" w:name="_Toc92189430"/>
+      <w:bookmarkStart w:id="150" w:name="_Toc92189430"/>
       <w:r>
         <w:rPr>
           <w:rFonts w:ascii="Calibri" w:eastAsia="MS Mincho" w:hAnsi="Calibri" w:cs="Times New Roman"/>
@@ -15851,7 +17124,7 @@
         </w:rPr>
         <w:t>Talk method. Feel free to change the mood values as you like depending on the animal.</w:t>
       </w:r>
-      <w:bookmarkEnd w:id="147"/>
+      <w:bookmarkEnd w:id="150"/>
     </w:p>
     <w:p>
       <w:pPr>
@@ -15866,7 +17139,7 @@
           <w:lang w:val="en-GB"/>
         </w:rPr>
       </w:pPr>
-      <w:bookmarkStart w:id="148" w:name="_Toc92189431"/>
+      <w:bookmarkStart w:id="151" w:name="_Toc92189431"/>
       <w:r>
         <w:rPr>
           <w:rFonts w:ascii="Calibri" w:eastAsia="MS Mincho" w:hAnsi="Calibri" w:cs="Times New Roman"/>
@@ -15902,7 +17175,7 @@
         </w:rPr>
         <w:t>). Once this has been done create a loop with a switch statement. Give the user the following options:</w:t>
       </w:r>
-      <w:bookmarkEnd w:id="148"/>
+      <w:bookmarkEnd w:id="151"/>
     </w:p>
     <w:p>
       <w:pPr>
@@ -15921,7 +17194,7 @@
           <w:lang w:val="en-GB"/>
         </w:rPr>
       </w:pPr>
-      <w:bookmarkStart w:id="149" w:name="_Toc92189432"/>
+      <w:bookmarkStart w:id="152" w:name="_Toc92189432"/>
       <w:r>
         <w:rPr>
           <w:rFonts w:ascii="Calibri" w:eastAsia="MS Mincho" w:hAnsi="Calibri" w:cs="Times New Roman"/>
@@ -15933,7 +17206,7 @@
         </w:rPr>
         <w:t>0 – Quit</w:t>
       </w:r>
-      <w:bookmarkEnd w:id="149"/>
+      <w:bookmarkEnd w:id="152"/>
     </w:p>
     <w:p>
       <w:pPr>
@@ -15952,7 +17225,7 @@
           <w:lang w:val="en-GB"/>
         </w:rPr>
       </w:pPr>
-      <w:bookmarkStart w:id="150" w:name="_Toc92189433"/>
+      <w:bookmarkStart w:id="153" w:name="_Toc92189433"/>
       <w:r>
         <w:rPr>
           <w:rFonts w:ascii="Calibri" w:eastAsia="MS Mincho" w:hAnsi="Calibri" w:cs="Times New Roman"/>
@@ -15964,7 +17237,7 @@
         </w:rPr>
         <w:t>1 – Listen to your pet</w:t>
       </w:r>
-      <w:bookmarkEnd w:id="150"/>
+      <w:bookmarkEnd w:id="153"/>
     </w:p>
     <w:p>
       <w:pPr>
@@ -15983,7 +17256,7 @@
           <w:lang w:val="en-GB"/>
         </w:rPr>
       </w:pPr>
-      <w:bookmarkStart w:id="151" w:name="_Toc92189434"/>
+      <w:bookmarkStart w:id="154" w:name="_Toc92189434"/>
       <w:r>
         <w:rPr>
           <w:rFonts w:ascii="Calibri" w:eastAsia="MS Mincho" w:hAnsi="Calibri" w:cs="Times New Roman"/>
@@ -15995,7 +17268,7 @@
         </w:rPr>
         <w:t>2 – Feed your pet</w:t>
       </w:r>
-      <w:bookmarkEnd w:id="151"/>
+      <w:bookmarkEnd w:id="154"/>
     </w:p>
     <w:p>
       <w:pPr>
@@ -16014,7 +17287,7 @@
           <w:lang w:val="en-GB"/>
         </w:rPr>
       </w:pPr>
-      <w:bookmarkStart w:id="152" w:name="_Toc92189435"/>
+      <w:bookmarkStart w:id="155" w:name="_Toc92189435"/>
       <w:r>
         <w:rPr>
           <w:rFonts w:ascii="Calibri" w:eastAsia="MS Mincho" w:hAnsi="Calibri" w:cs="Times New Roman"/>
@@ -16026,7 +17299,7 @@
         </w:rPr>
         <w:t>3- Play with the pet</w:t>
       </w:r>
-      <w:bookmarkEnd w:id="152"/>
+      <w:bookmarkEnd w:id="155"/>
     </w:p>
     <w:p>
       <w:pPr>
@@ -16045,7 +17318,7 @@
           <w:lang w:val="en-GB"/>
         </w:rPr>
       </w:pPr>
-      <w:bookmarkStart w:id="153" w:name="_Toc92189436"/>
+      <w:bookmarkStart w:id="156" w:name="_Toc92189436"/>
       <w:r>
         <w:rPr>
           <w:rFonts w:ascii="Calibri" w:eastAsia="MS Mincho" w:hAnsi="Calibri" w:cs="Times New Roman"/>
@@ -16057,7 +17330,7 @@
         </w:rPr>
         <w:t>These cases should call the appropriate method</w:t>
       </w:r>
-      <w:bookmarkEnd w:id="153"/>
+      <w:bookmarkEnd w:id="156"/>
     </w:p>
     <w:p>
       <w:pPr>
@@ -16072,7 +17345,7 @@
           <w:lang w:val="en-GB"/>
         </w:rPr>
       </w:pPr>
-      <w:bookmarkStart w:id="154" w:name="_Toc92189437"/>
+      <w:bookmarkStart w:id="157" w:name="_Toc92189437"/>
       <w:r>
         <w:rPr>
           <w:rFonts w:ascii="Calibri" w:eastAsia="MS Mincho" w:hAnsi="Calibri" w:cs="Times New Roman"/>
@@ -16084,29 +17357,29 @@
         </w:rPr>
         <w:t>Run the program and ensure it works correctly. Screenshot should show the pets mood changing and show when they Talk it states the correct animal too.</w:t>
       </w:r>
-      <w:bookmarkEnd w:id="154"/>
+      <w:bookmarkEnd w:id="157"/>
     </w:p>
     <w:p>
       <w:pPr>
         <w:pStyle w:val="Heading3"/>
         <w:spacing w:line="360" w:lineRule="auto"/>
       </w:pPr>
-      <w:bookmarkStart w:id="155" w:name="_Toc92189438"/>
+      <w:bookmarkStart w:id="158" w:name="_Toc92189438"/>
       <w:r>
         <w:t>Program Code:</w:t>
       </w:r>
-      <w:bookmarkEnd w:id="155"/>
+      <w:bookmarkEnd w:id="158"/>
     </w:p>
     <w:p>
       <w:pPr>
         <w:pStyle w:val="Heading3"/>
         <w:spacing w:line="360" w:lineRule="auto"/>
       </w:pPr>
-      <w:bookmarkStart w:id="156" w:name="_Toc92189439"/>
+      <w:bookmarkStart w:id="159" w:name="_Toc92189439"/>
       <w:r>
         <w:t>Program Screenshot:</w:t>
       </w:r>
-      <w:bookmarkEnd w:id="156"/>
+      <w:bookmarkEnd w:id="159"/>
     </w:p>
     <w:p/>
     <w:p/>
@@ -16131,27 +17404,24 @@
         <w:pStyle w:val="Heading1"/>
         <w:spacing w:line="360" w:lineRule="auto"/>
       </w:pPr>
-      <w:bookmarkStart w:id="157" w:name="_Toc92189440"/>
+      <w:bookmarkStart w:id="160" w:name="_Toc92189440"/>
       <w:r>
         <w:lastRenderedPageBreak/>
         <w:t>Section 11: GitHub</w:t>
       </w:r>
-      <w:bookmarkEnd w:id="157"/>
+      <w:bookmarkEnd w:id="160"/>
     </w:p>
     <w:p>
       <w:pPr>
         <w:pStyle w:val="Heading2"/>
         <w:spacing w:line="360" w:lineRule="auto"/>
       </w:pPr>
-      <w:bookmarkStart w:id="158" w:name="_Toc92189441"/>
+      <w:bookmarkStart w:id="161" w:name="_Toc92189441"/>
       <w:r>
         <w:t xml:space="preserve">Question </w:t>
       </w:r>
       <w:r>
-        <w:t>1</w:t>
-      </w:r>
-      <w:r>
-        <w:t>6</w:t>
+        <w:t>16</w:t>
       </w:r>
       <w:r>
         <w:t xml:space="preserve">: </w:t>
@@ -16159,7 +17429,7 @@
       <w:r>
         <w:t>GitHub Evidence</w:t>
       </w:r>
-      <w:bookmarkEnd w:id="158"/>
+      <w:bookmarkEnd w:id="161"/>
     </w:p>
     <w:p>
       <w:pPr>
@@ -16180,25 +17450,7 @@
           <w:sz w:val="20"/>
           <w:szCs w:val="20"/>
         </w:rPr>
-        <w:t>For this section you must provide evidence of your continued use of GitHub throughout the semester. This can be in the form of screenshots of your commits and branches</w:t>
-      </w:r>
-      <w:r>
-        <w:rPr>
-          <w:rStyle w:val="normaltextrun"/>
-          <w:rFonts w:ascii="Tahoma" w:hAnsi="Tahoma" w:cs="Tahoma"/>
-          <w:sz w:val="20"/>
-          <w:szCs w:val="20"/>
-        </w:rPr>
-        <w:t>, and a link to your account</w:t>
-      </w:r>
-      <w:r>
-        <w:rPr>
-          <w:rStyle w:val="normaltextrun"/>
-          <w:rFonts w:ascii="Tahoma" w:hAnsi="Tahoma" w:cs="Tahoma"/>
-          <w:sz w:val="20"/>
-          <w:szCs w:val="20"/>
-        </w:rPr>
-        <w:t>. This section will be marked on a curved based off the quality of use of GitHub.</w:t>
+        <w:t>For this section you must provide evidence of your continued use of GitHub throughout the semester. This can be in the form of screenshots of your commits and branches, and a link to your account. This section will be marked on a curved based off the quality of use of GitHub.</w:t>
       </w:r>
     </w:p>
     <w:p>
@@ -16350,9 +17602,10 @@
     <w:p/>
     <w:p/>
     <w:p/>
+    <w:p/>
     <w:sectPr>
-      <w:headerReference w:type="default" r:id="rId23"/>
-      <w:footerReference w:type="default" r:id="rId24"/>
+      <w:headerReference w:type="default" r:id="rId39"/>
+      <w:footerReference w:type="default" r:id="rId40"/>
       <w:pgSz w:w="12240" w:h="15840"/>
       <w:pgMar w:top="720" w:right="1152" w:bottom="720" w:left="1152" w:header="0" w:footer="288" w:gutter="0"/>
       <w:pgNumType w:start="1"/>
@@ -16466,10 +17719,7 @@
       <w:pStyle w:val="Header"/>
     </w:pPr>
     <w:r>
-      <w:t>St</w:t>
-    </w:r>
-    <w:r>
-      <w:t>udent No</w:t>
+      <w:t>B018785M</w:t>
     </w:r>
     <w:r>
       <w:ptab w:relativeTo="margin" w:alignment="center" w:leader="none"/>
@@ -16481,10 +17731,7 @@
       <w:ptab w:relativeTo="margin" w:alignment="right" w:leader="none"/>
     </w:r>
     <w:r>
-      <w:t>Stu</w:t>
-    </w:r>
-    <w:r>
-      <w:t>dent name</w:t>
+      <w:t>Ashley Banks</w:t>
     </w:r>
   </w:p>
 </w:hdr>
@@ -19139,7 +20386,7 @@
   <w:docParts>
     <w:docPart>
       <w:docPartPr>
-        <w:name w:val="ED4FC072E8EF4BB7B87CD44401D4F3DC"/>
+        <w:name w:val="202B762BFC2845E796441A52CB1930B0"/>
         <w:category>
           <w:name w:val="General"/>
           <w:gallery w:val="placeholder"/>
@@ -19150,12 +20397,12 @@
         <w:behaviors>
           <w:behavior w:val="content"/>
         </w:behaviors>
-        <w:guid w:val="{CB08EE67-7A8D-4054-B3E5-64829A1269A5}"/>
+        <w:guid w:val="{D770AE2F-68B2-40DA-9338-753592474DE9}"/>
       </w:docPartPr>
       <w:docPartBody>
         <w:p>
           <w:pPr>
-            <w:pStyle w:val="ED4FC072E8EF4BB7B87CD44401D4F3DC"/>
+            <w:pStyle w:val="202B762BFC2845E796441A52CB1930B0"/>
           </w:pPr>
           <w:r>
             <w:rPr>
@@ -19180,8 +20427,9 @@
           <w:r>
             <w:rPr>
               <w:rStyle w:val="SubtitleChar"/>
+              <w:noProof/>
             </w:rPr>
-            <w:t>October 28</w:t>
+            <w:t>December 7</w:t>
           </w:r>
           <w:r>
             <w:rPr>
@@ -19195,7 +20443,7 @@
     </w:docPart>
     <w:docPart>
       <w:docPartPr>
-        <w:name w:val="40A55F0E38CD429491075060738C09B9"/>
+        <w:name w:val="E11FE2D511724019AD3D021E263D0825"/>
         <w:category>
           <w:name w:val="General"/>
           <w:gallery w:val="placeholder"/>
@@ -19206,12 +20454,12 @@
         <w:behaviors>
           <w:behavior w:val="content"/>
         </w:behaviors>
-        <w:guid w:val="{6727FCE8-22A9-4558-A6A3-75ACBCE8EBCF}"/>
+        <w:guid w:val="{008EFF01-EDA3-4052-A722-FDE69C6B0F3B}"/>
       </w:docPartPr>
       <w:docPartBody>
         <w:p>
           <w:pPr>
-            <w:pStyle w:val="40A55F0E38CD429491075060738C09B9"/>
+            <w:pStyle w:val="E11FE2D511724019AD3D021E263D0825"/>
           </w:pPr>
           <w:r>
             <w:t>COMPANY NAME</w:t>
@@ -19221,7 +20469,7 @@
     </w:docPart>
     <w:docPart>
       <w:docPartPr>
-        <w:name w:val="E42CA7E3FC504FB4B261B6F0D0FC64ED"/>
+        <w:name w:val="EB2EA156F11144739AB2B3E353F254FB"/>
         <w:category>
           <w:name w:val="General"/>
           <w:gallery w:val="placeholder"/>
@@ -19232,12 +20480,12 @@
         <w:behaviors>
           <w:behavior w:val="content"/>
         </w:behaviors>
-        <w:guid w:val="{CAA19C5A-1028-4AEB-9F33-E2614A7415FC}"/>
+        <w:guid w:val="{0C12EF33-8C54-4C2E-92FB-9D6DEEAA9CEF}"/>
       </w:docPartPr>
       <w:docPartBody>
         <w:p>
           <w:pPr>
-            <w:pStyle w:val="E42CA7E3FC504FB4B261B6F0D0FC64ED"/>
+            <w:pStyle w:val="EB2EA156F11144739AB2B3E353F254FB"/>
           </w:pPr>
           <w:r>
             <w:t>Your Name</w:t>
@@ -19355,6 +20603,8 @@
     <w:rsid w:val="006467F9"/>
     <w:rsid w:val="0066487E"/>
     <w:rsid w:val="00925A52"/>
+    <w:rsid w:val="0094417E"/>
+    <w:rsid w:val="00DA0A03"/>
     <w:rsid w:val="00DB10FB"/>
   </w:rsids>
   <m:mathPr>
@@ -19810,6 +21060,7 @@
     <w:link w:val="SubtitleChar"/>
     <w:uiPriority w:val="2"/>
     <w:qFormat/>
+    <w:rsid w:val="0094417E"/>
     <w:pPr>
       <w:framePr w:hSpace="180" w:wrap="around" w:vAnchor="text" w:hAnchor="margin" w:y="1167"/>
       <w:spacing w:after="0" w:line="276" w:lineRule="auto"/>
@@ -19827,6 +21078,7 @@
     <w:basedOn w:val="DefaultParagraphFont"/>
     <w:link w:val="Subtitle"/>
     <w:uiPriority w:val="2"/>
+    <w:rsid w:val="0094417E"/>
     <w:rPr>
       <w:caps/>
       <w:color w:val="44546A" w:themeColor="text2"/>
@@ -19843,6 +21095,18 @@
   </w:style>
   <w:style w:type="paragraph" w:customStyle="1" w:styleId="E42CA7E3FC504FB4B261B6F0D0FC64ED">
     <w:name w:val="E42CA7E3FC504FB4B261B6F0D0FC64ED"/>
+  </w:style>
+  <w:style w:type="paragraph" w:customStyle="1" w:styleId="202B762BFC2845E796441A52CB1930B0">
+    <w:name w:val="202B762BFC2845E796441A52CB1930B0"/>
+    <w:rsid w:val="0094417E"/>
+  </w:style>
+  <w:style w:type="paragraph" w:customStyle="1" w:styleId="E11FE2D511724019AD3D021E263D0825">
+    <w:name w:val="E11FE2D511724019AD3D021E263D0825"/>
+    <w:rsid w:val="0094417E"/>
+  </w:style>
+  <w:style w:type="paragraph" w:customStyle="1" w:styleId="EB2EA156F11144739AB2B3E353F254FB">
+    <w:name w:val="EB2EA156F11144739AB2B3E353F254FB"/>
+    <w:rsid w:val="0094417E"/>
   </w:style>
 </w:styles>
 </file>
@@ -20130,10 +21394,26 @@
 </file>
 
 <file path=customXml/item2.xml><?xml version="1.0" encoding="utf-8"?>
-<b:Sources xmlns:b="http://schemas.openxmlformats.org/officeDocument/2006/bibliography" xmlns="http://schemas.openxmlformats.org/officeDocument/2006/bibliography" SelectedStyle="\APASixthEditionOfficeOnline.xsl" StyleName="APA" Version="6"/>
+<?mso-contentType ?>
+<FormTemplates xmlns="http://schemas.microsoft.com/sharepoint/v3/contenttype/forms">
+  <Display>DocumentLibraryForm</Display>
+  <Edit>DocumentLibraryForm</Edit>
+  <New>DocumentLibraryForm</New>
+</FormTemplates>
 </file>
 
 <file path=customXml/item3.xml><?xml version="1.0" encoding="utf-8"?>
+<p:properties xmlns:p="http://schemas.microsoft.com/office/2006/metadata/properties" xmlns:xsi="http://www.w3.org/2001/XMLSchema-instance" xmlns:pc="http://schemas.microsoft.com/office/infopath/2007/PartnerControls">
+  <documentManagement>
+    <lcf76f155ced4ddcb4097134ff3c332f xmlns="48a12daf-7843-4cc8-8533-459945ace6ce">
+      <Terms xmlns="http://schemas.microsoft.com/office/infopath/2007/PartnerControls"/>
+    </lcf76f155ced4ddcb4097134ff3c332f>
+    <TaxCatchAll xmlns="6a3747f7-2a82-4cdb-b0b8-f75252427fe9" xsi:nil="true"/>
+  </documentManagement>
+</p:properties>
+</file>
+
+<file path=customXml/item4.xml><?xml version="1.0" encoding="utf-8"?>
 <ct:contentTypeSchema xmlns:ct="http://schemas.microsoft.com/office/2006/metadata/contentType" xmlns:ma="http://schemas.microsoft.com/office/2006/metadata/properties/metaAttributes" ct:_="" ma:_="" ma:contentTypeName="Document" ma:contentTypeID="0x0101009B9390D538F7EE448203A8C6D3CD91D4" ma:contentTypeVersion="16" ma:contentTypeDescription="Create a new document." ma:contentTypeScope="" ma:versionID="5378105793d36bdcff32665af4766295">
   <xsd:schema xmlns:xsd="http://www.w3.org/2001/XMLSchema" xmlns:xs="http://www.w3.org/2001/XMLSchema" xmlns:p="http://schemas.microsoft.com/office/2006/metadata/properties" xmlns:ns2="48a12daf-7843-4cc8-8533-459945ace6ce" xmlns:ns3="6a3747f7-2a82-4cdb-b0b8-f75252427fe9" targetNamespace="http://schemas.microsoft.com/office/2006/metadata/properties" ma:root="true" ma:fieldsID="824e3a3eb10ee9911af8e61d75deda1f" ns2:_="" ns3:_="">
     <xsd:import namespace="48a12daf-7843-4cc8-8533-459945ace6ce"/>
@@ -20376,24 +21656,8 @@
 </ct:contentTypeSchema>
 </file>
 
-<file path=customXml/item4.xml><?xml version="1.0" encoding="utf-8"?>
-<p:properties xmlns:p="http://schemas.microsoft.com/office/2006/metadata/properties" xmlns:xsi="http://www.w3.org/2001/XMLSchema-instance" xmlns:pc="http://schemas.microsoft.com/office/infopath/2007/PartnerControls">
-  <documentManagement>
-    <lcf76f155ced4ddcb4097134ff3c332f xmlns="48a12daf-7843-4cc8-8533-459945ace6ce">
-      <Terms xmlns="http://schemas.microsoft.com/office/infopath/2007/PartnerControls"/>
-    </lcf76f155ced4ddcb4097134ff3c332f>
-    <TaxCatchAll xmlns="6a3747f7-2a82-4cdb-b0b8-f75252427fe9" xsi:nil="true"/>
-  </documentManagement>
-</p:properties>
-</file>
-
 <file path=customXml/item5.xml><?xml version="1.0" encoding="utf-8"?>
-<?mso-contentType ?>
-<FormTemplates xmlns="http://schemas.microsoft.com/sharepoint/v3/contenttype/forms">
-  <Display>DocumentLibraryForm</Display>
-  <Edit>DocumentLibraryForm</Edit>
-  <New>DocumentLibraryForm</New>
-</FormTemplates>
+<b:Sources xmlns:b="http://schemas.openxmlformats.org/officeDocument/2006/bibliography" xmlns="http://schemas.openxmlformats.org/officeDocument/2006/bibliography" SelectedStyle="\APASixthEditionOfficeOnline.xsl" StyleName="APA" Version="6"/>
 </file>
 
 <file path=customXml/itemProps1.xml><?xml version="1.0" encoding="utf-8"?>
@@ -20405,14 +21669,25 @@
 </file>
 
 <file path=customXml/itemProps2.xml><?xml version="1.0" encoding="utf-8"?>
-<ds:datastoreItem xmlns:ds="http://schemas.openxmlformats.org/officeDocument/2006/customXml" ds:itemID="{E4B2AD69-F43D-429C-9C84-F0DD0981D5B6}">
+<ds:datastoreItem xmlns:ds="http://schemas.openxmlformats.org/officeDocument/2006/customXml" ds:itemID="{898733C2-BB38-4E58-8849-AF9D6E242D7A}">
   <ds:schemaRefs>
-    <ds:schemaRef ds:uri="http://schemas.openxmlformats.org/officeDocument/2006/bibliography"/>
+    <ds:schemaRef ds:uri="http://schemas.microsoft.com/sharepoint/v3/contenttype/forms"/>
   </ds:schemaRefs>
 </ds:datastoreItem>
 </file>
 
 <file path=customXml/itemProps3.xml><?xml version="1.0" encoding="utf-8"?>
+<ds:datastoreItem xmlns:ds="http://schemas.openxmlformats.org/officeDocument/2006/customXml" ds:itemID="{0F0DF6D1-70D8-4B75-8593-EBA81F22382C}">
+  <ds:schemaRefs>
+    <ds:schemaRef ds:uri="http://schemas.microsoft.com/office/2006/metadata/properties"/>
+    <ds:schemaRef ds:uri="http://schemas.microsoft.com/office/infopath/2007/PartnerControls"/>
+    <ds:schemaRef ds:uri="48a12daf-7843-4cc8-8533-459945ace6ce"/>
+    <ds:schemaRef ds:uri="6a3747f7-2a82-4cdb-b0b8-f75252427fe9"/>
+  </ds:schemaRefs>
+</ds:datastoreItem>
+</file>
+
+<file path=customXml/itemProps4.xml><?xml version="1.0" encoding="utf-8"?>
 <ds:datastoreItem xmlns:ds="http://schemas.openxmlformats.org/officeDocument/2006/customXml" ds:itemID="{2AD3C8F0-CD26-4C90-964D-D2C4CB41B311}">
   <ds:schemaRefs>
     <ds:schemaRef ds:uri="http://schemas.microsoft.com/office/2006/metadata/contentType"/>
@@ -20431,21 +21706,10 @@
 </ds:datastoreItem>
 </file>
 
-<file path=customXml/itemProps4.xml><?xml version="1.0" encoding="utf-8"?>
-<ds:datastoreItem xmlns:ds="http://schemas.openxmlformats.org/officeDocument/2006/customXml" ds:itemID="{0F0DF6D1-70D8-4B75-8593-EBA81F22382C}">
+<file path=customXml/itemProps5.xml><?xml version="1.0" encoding="utf-8"?>
+<ds:datastoreItem xmlns:ds="http://schemas.openxmlformats.org/officeDocument/2006/customXml" ds:itemID="{E4B2AD69-F43D-429C-9C84-F0DD0981D5B6}">
   <ds:schemaRefs>
-    <ds:schemaRef ds:uri="http://schemas.microsoft.com/office/2006/metadata/properties"/>
-    <ds:schemaRef ds:uri="http://schemas.microsoft.com/office/infopath/2007/PartnerControls"/>
-    <ds:schemaRef ds:uri="48a12daf-7843-4cc8-8533-459945ace6ce"/>
-    <ds:schemaRef ds:uri="6a3747f7-2a82-4cdb-b0b8-f75252427fe9"/>
-  </ds:schemaRefs>
-</ds:datastoreItem>
-</file>
-
-<file path=customXml/itemProps5.xml><?xml version="1.0" encoding="utf-8"?>
-<ds:datastoreItem xmlns:ds="http://schemas.openxmlformats.org/officeDocument/2006/customXml" ds:itemID="{898733C2-BB38-4E58-8849-AF9D6E242D7A}">
-  <ds:schemaRefs>
-    <ds:schemaRef ds:uri="http://schemas.microsoft.com/sharepoint/v3/contenttype/forms"/>
+    <ds:schemaRef ds:uri="http://schemas.openxmlformats.org/officeDocument/2006/bibliography"/>
   </ds:schemaRefs>
 </ds:datastoreItem>
 </file>
</xml_diff>

<commit_message>
Program 38 - Using References
Added code and screenshot of Program 38. This showcases use of references to manipulate a variable value.
</commit_message>
<xml_diff>
--- a/Assignment Template 2022.docx
+++ b/Assignment Template 2022.docx
@@ -6419,6 +6419,7 @@
           <w:szCs w:val="20"/>
         </w:rPr>
       </w:pPr>
+      <w:proofErr w:type="spellStart"/>
       <w:r>
         <w:rPr>
           <w:rStyle w:val="spellingerror"/>
@@ -6428,6 +6429,7 @@
         </w:rPr>
         <w:t>cout</w:t>
       </w:r>
+      <w:proofErr w:type="spellEnd"/>
       <w:r>
         <w:rPr>
           <w:rStyle w:val="normaltextrun"/>
@@ -6455,6 +6457,7 @@
         </w:rPr>
         <w:t>: </w:t>
       </w:r>
+      <w:proofErr w:type="gramStart"/>
       <w:r>
         <w:rPr>
           <w:rStyle w:val="contextualspellingandgrammarerror"/>
@@ -6464,6 +6467,7 @@
         </w:rPr>
         <w:t>“ &lt;</w:t>
       </w:r>
+      <w:proofErr w:type="gramEnd"/>
       <w:r>
         <w:rPr>
           <w:rStyle w:val="normaltextrun"/>
@@ -6473,6 +6477,7 @@
         </w:rPr>
         <w:t>&lt; </w:t>
       </w:r>
+      <w:proofErr w:type="spellStart"/>
       <w:r>
         <w:rPr>
           <w:rStyle w:val="spellingerror"/>
@@ -6491,6 +6496,7 @@
         </w:rPr>
         <w:t>y_health</w:t>
       </w:r>
+      <w:proofErr w:type="spellEnd"/>
       <w:r>
         <w:rPr>
           <w:rStyle w:val="normaltextrun"/>
@@ -6500,6 +6506,7 @@
         </w:rPr>
         <w:t> &lt;&lt; </w:t>
       </w:r>
+      <w:proofErr w:type="spellStart"/>
       <w:r>
         <w:rPr>
           <w:rStyle w:val="spellingerror"/>
@@ -6509,6 +6516,7 @@
         </w:rPr>
         <w:t>endl</w:t>
       </w:r>
+      <w:proofErr w:type="spellEnd"/>
       <w:r>
         <w:rPr>
           <w:rStyle w:val="normaltextrun"/>
@@ -6540,6 +6548,7 @@
           <w:szCs w:val="20"/>
         </w:rPr>
       </w:pPr>
+      <w:proofErr w:type="spellStart"/>
       <w:r>
         <w:rPr>
           <w:rStyle w:val="spellingerror"/>
@@ -6549,6 +6558,7 @@
         </w:rPr>
         <w:t>cout</w:t>
       </w:r>
+      <w:proofErr w:type="spellEnd"/>
       <w:r>
         <w:rPr>
           <w:rStyle w:val="normaltextrun"/>
@@ -6565,8 +6575,9 @@
           <w:sz w:val="20"/>
           <w:szCs w:val="20"/>
         </w:rPr>
-        <w:t xml:space="preserve">And the ID of my weapon of choice is </w:t>
-      </w:r>
+        <w:t xml:space="preserve">And the ID of my weapon of choice </w:t>
+      </w:r>
+      <w:proofErr w:type="gramStart"/>
       <w:r>
         <w:rPr>
           <w:rStyle w:val="normaltextrun"/>
@@ -6574,7 +6585,26 @@
           <w:sz w:val="20"/>
           <w:szCs w:val="20"/>
         </w:rPr>
-        <w:t>: </w:t>
+        <w:t xml:space="preserve">is </w:t>
+      </w:r>
+      <w:r>
+        <w:rPr>
+          <w:rStyle w:val="normaltextrun"/>
+          <w:rFonts w:ascii="Tahoma" w:hAnsi="Tahoma" w:cs="Tahoma"/>
+          <w:sz w:val="20"/>
+          <w:szCs w:val="20"/>
+        </w:rPr>
+        <w:t>:</w:t>
+      </w:r>
+      <w:proofErr w:type="gramEnd"/>
+      <w:r>
+        <w:rPr>
+          <w:rStyle w:val="normaltextrun"/>
+          <w:rFonts w:ascii="Tahoma" w:hAnsi="Tahoma" w:cs="Tahoma"/>
+          <w:sz w:val="20"/>
+          <w:szCs w:val="20"/>
+        </w:rPr>
+        <w:t> </w:t>
       </w:r>
       <w:r>
         <w:rPr>
@@ -6594,6 +6624,7 @@
         </w:rPr>
         <w:t>&lt; </w:t>
       </w:r>
+      <w:proofErr w:type="spellStart"/>
       <w:r>
         <w:rPr>
           <w:rStyle w:val="spellingerror"/>
@@ -6612,6 +6643,7 @@
         </w:rPr>
         <w:t>y_weapon</w:t>
       </w:r>
+      <w:proofErr w:type="spellEnd"/>
       <w:r>
         <w:rPr>
           <w:rStyle w:val="normaltextrun"/>
@@ -6621,6 +6653,7 @@
         </w:rPr>
         <w:t> &lt;&lt; </w:t>
       </w:r>
+      <w:proofErr w:type="spellStart"/>
       <w:r>
         <w:rPr>
           <w:rStyle w:val="spellingerror"/>
@@ -6630,6 +6663,7 @@
         </w:rPr>
         <w:t>endl</w:t>
       </w:r>
+      <w:proofErr w:type="spellEnd"/>
       <w:r>
         <w:rPr>
           <w:rStyle w:val="normaltextrun"/>
@@ -6686,10 +6720,10 @@
             <v:path o:extrusionok="f" gradientshapeok="t" o:connecttype="rect"/>
             <o:lock v:ext="edit" aspectratio="t"/>
           </v:shapetype>
-          <v:shape id="_x0000_i1025" type="#_x0000_t75" style="width:451.5pt;height:318pt" o:ole="">
+          <v:shape id="_x0000_i1025" type="#_x0000_t75" style="width:451.2pt;height:318pt" o:ole="">
             <v:imagedata r:id="rId14" o:title=""/>
           </v:shape>
-          <o:OLEObject Type="Embed" ProgID="Word.OpenDocumentText.12" ShapeID="_x0000_i1025" DrawAspect="Content" ObjectID="_1732050404" r:id="rId15"/>
+          <o:OLEObject Type="Embed" ProgID="Word.OpenDocumentText.12" ShapeID="_x0000_i1025" DrawAspect="Content" ObjectID="_1732715539" r:id="rId15"/>
         </w:object>
       </w:r>
     </w:p>
@@ -6878,6 +6912,7 @@
         </w:rPr>
         <w:t>. Next create two variables of </w:t>
       </w:r>
+      <w:proofErr w:type="gramStart"/>
       <w:r>
         <w:rPr>
           <w:rStyle w:val="contextualspellingandgrammarerror"/>
@@ -6887,6 +6922,7 @@
         </w:rPr>
         <w:t>floating point</w:t>
       </w:r>
+      <w:proofErr w:type="gramEnd"/>
       <w:r>
         <w:rPr>
           <w:rStyle w:val="normaltextrun"/>
@@ -6916,6 +6952,7 @@
         </w:rPr>
         <w:t> and </w:t>
       </w:r>
+      <w:proofErr w:type="spellStart"/>
       <w:r>
         <w:rPr>
           <w:rStyle w:val="spellingerror"/>
@@ -6927,6 +6964,7 @@
         </w:rPr>
         <w:t>areaOfCircle</w:t>
       </w:r>
+      <w:proofErr w:type="spellEnd"/>
       <w:r>
         <w:rPr>
           <w:rStyle w:val="normaltextrun"/>
@@ -6974,6 +7012,7 @@
         </w:rPr>
         <w:t>.0f. Calculate </w:t>
       </w:r>
+      <w:proofErr w:type="spellStart"/>
       <w:r>
         <w:rPr>
           <w:rStyle w:val="spellingerror"/>
@@ -6985,6 +7024,7 @@
         </w:rPr>
         <w:t>areaOfCircle</w:t>
       </w:r>
+      <w:proofErr w:type="spellEnd"/>
       <w:r>
         <w:rPr>
           <w:rStyle w:val="normaltextrun"/>
@@ -7005,6 +7045,7 @@
         </w:rPr>
         <w:t>using the following formula: Area of a circle = </w:t>
       </w:r>
+      <w:proofErr w:type="gramStart"/>
       <w:r>
         <w:rPr>
           <w:rStyle w:val="contextualspellingandgrammarerror"/>
@@ -7014,6 +7055,7 @@
         </w:rPr>
         <w:t>pi  *</w:t>
       </w:r>
+      <w:proofErr w:type="gramEnd"/>
       <w:r>
         <w:rPr>
           <w:rStyle w:val="normaltextrun"/>
@@ -7130,7 +7172,79 @@
           <w:szCs w:val="20"/>
           <w:lang w:val="en-GB" w:eastAsia="en-GB"/>
         </w:rPr>
-        <w:t>&lt;&lt; “The area of a circle with radius “ &lt;&lt; radius &lt;&lt; “ is ” &lt;&lt; areaOfCircle &lt;&lt; endl;</w:t>
+        <w:t xml:space="preserve">&lt;&lt; “The area of a circle with radius </w:t>
+      </w:r>
+      <w:proofErr w:type="gramStart"/>
+      <w:r>
+        <w:rPr>
+          <w:rFonts w:ascii="Calibri" w:eastAsia="MS Mincho" w:hAnsi="Calibri" w:cs="Arial"/>
+          <w:b w:val="0"/>
+          <w:color w:val="auto"/>
+          <w:sz w:val="20"/>
+          <w:szCs w:val="20"/>
+          <w:lang w:val="en-GB" w:eastAsia="en-GB"/>
+        </w:rPr>
+        <w:t>“ &lt;</w:t>
+      </w:r>
+      <w:proofErr w:type="gramEnd"/>
+      <w:r>
+        <w:rPr>
+          <w:rFonts w:ascii="Calibri" w:eastAsia="MS Mincho" w:hAnsi="Calibri" w:cs="Arial"/>
+          <w:b w:val="0"/>
+          <w:color w:val="auto"/>
+          <w:sz w:val="20"/>
+          <w:szCs w:val="20"/>
+          <w:lang w:val="en-GB" w:eastAsia="en-GB"/>
+        </w:rPr>
+        <w:t xml:space="preserve">&lt; radius &lt;&lt; “ is ” &lt;&lt; </w:t>
+      </w:r>
+      <w:proofErr w:type="spellStart"/>
+      <w:r>
+        <w:rPr>
+          <w:rFonts w:ascii="Calibri" w:eastAsia="MS Mincho" w:hAnsi="Calibri" w:cs="Arial"/>
+          <w:b w:val="0"/>
+          <w:color w:val="auto"/>
+          <w:sz w:val="20"/>
+          <w:szCs w:val="20"/>
+          <w:lang w:val="en-GB" w:eastAsia="en-GB"/>
+        </w:rPr>
+        <w:t>areaOfCircle</w:t>
+      </w:r>
+      <w:proofErr w:type="spellEnd"/>
+      <w:r>
+        <w:rPr>
+          <w:rFonts w:ascii="Calibri" w:eastAsia="MS Mincho" w:hAnsi="Calibri" w:cs="Arial"/>
+          <w:b w:val="0"/>
+          <w:color w:val="auto"/>
+          <w:sz w:val="20"/>
+          <w:szCs w:val="20"/>
+          <w:lang w:val="en-GB" w:eastAsia="en-GB"/>
+        </w:rPr>
+        <w:t xml:space="preserve"> &lt;&lt; </w:t>
+      </w:r>
+      <w:proofErr w:type="spellStart"/>
+      <w:r>
+        <w:rPr>
+          <w:rFonts w:ascii="Calibri" w:eastAsia="MS Mincho" w:hAnsi="Calibri" w:cs="Arial"/>
+          <w:b w:val="0"/>
+          <w:color w:val="auto"/>
+          <w:sz w:val="20"/>
+          <w:szCs w:val="20"/>
+          <w:lang w:val="en-GB" w:eastAsia="en-GB"/>
+        </w:rPr>
+        <w:t>endl</w:t>
+      </w:r>
+      <w:proofErr w:type="spellEnd"/>
+      <w:r>
+        <w:rPr>
+          <w:rFonts w:ascii="Calibri" w:eastAsia="MS Mincho" w:hAnsi="Calibri" w:cs="Arial"/>
+          <w:b w:val="0"/>
+          <w:color w:val="auto"/>
+          <w:sz w:val="20"/>
+          <w:szCs w:val="20"/>
+          <w:lang w:val="en-GB" w:eastAsia="en-GB"/>
+        </w:rPr>
+        <w:t>;</w:t>
       </w:r>
     </w:p>
     <w:p>
@@ -7151,10 +7265,10 @@
     <w:p>
       <w:r>
         <w:object w:dxaOrig="9026" w:dyaOrig="3931" w14:anchorId="5BF07559">
-          <v:shape id="_x0000_i1026" type="#_x0000_t75" style="width:451.5pt;height:196.5pt" o:ole="">
+          <v:shape id="_x0000_i1026" type="#_x0000_t75" style="width:451.2pt;height:196.8pt" o:ole="">
             <v:imagedata r:id="rId17" o:title=""/>
           </v:shape>
-          <o:OLEObject Type="Embed" ProgID="Word.OpenDocumentText.12" ShapeID="_x0000_i1026" DrawAspect="Content" ObjectID="_1732050405" r:id="rId18"/>
+          <o:OLEObject Type="Embed" ProgID="Word.OpenDocumentText.12" ShapeID="_x0000_i1026" DrawAspect="Content" ObjectID="_1732715540" r:id="rId18"/>
         </w:object>
       </w:r>
     </w:p>
@@ -7340,12 +7454,10 @@
           <w:szCs w:val="20"/>
           <w:lang w:val="en-GB"/>
         </w:rPr>
-        <w:t xml:space="preserve">, as in you all have to have the same number of packets. </w:t>
-      </w:r>
-    </w:p>
-    <w:p>
-      <w:pPr>
-        <w:spacing w:line="360" w:lineRule="auto"/>
+        <w:t xml:space="preserve">, as in you all </w:t>
+      </w:r>
+      <w:proofErr w:type="gramStart"/>
+      <w:r>
         <w:rPr>
           <w:rFonts w:ascii="Cambria" w:eastAsia="MS Mincho" w:hAnsi="Cambria" w:cs="Times New Roman"/>
           <w:b w:val="0"/>
@@ -7354,7 +7466,9 @@
           <w:szCs w:val="20"/>
           <w:lang w:val="en-GB"/>
         </w:rPr>
-      </w:pPr>
+        <w:t>have to</w:t>
+      </w:r>
+      <w:proofErr w:type="gramEnd"/>
       <w:r>
         <w:rPr>
           <w:rFonts w:ascii="Cambria" w:eastAsia="MS Mincho" w:hAnsi="Cambria" w:cs="Times New Roman"/>
@@ -7364,7 +7478,55 @@
           <w:szCs w:val="20"/>
           <w:lang w:val="en-GB"/>
         </w:rPr>
-        <w:t xml:space="preserve">On the day when I decide to hand out the sweet sweet Haribo, only </w:t>
+        <w:t xml:space="preserve"> have the same number of packets. </w:t>
+      </w:r>
+    </w:p>
+    <w:p>
+      <w:pPr>
+        <w:spacing w:line="360" w:lineRule="auto"/>
+        <w:rPr>
+          <w:rFonts w:ascii="Cambria" w:eastAsia="MS Mincho" w:hAnsi="Cambria" w:cs="Times New Roman"/>
+          <w:b w:val="0"/>
+          <w:color w:val="auto"/>
+          <w:sz w:val="20"/>
+          <w:szCs w:val="20"/>
+          <w:lang w:val="en-GB"/>
+        </w:rPr>
+      </w:pPr>
+      <w:r>
+        <w:rPr>
+          <w:rFonts w:ascii="Cambria" w:eastAsia="MS Mincho" w:hAnsi="Cambria" w:cs="Times New Roman"/>
+          <w:b w:val="0"/>
+          <w:color w:val="auto"/>
+          <w:sz w:val="20"/>
+          <w:szCs w:val="20"/>
+          <w:lang w:val="en-GB"/>
+        </w:rPr>
+        <w:t xml:space="preserve">On the day when I decide to hand out the sweet </w:t>
+      </w:r>
+      <w:proofErr w:type="spellStart"/>
+      <w:r>
+        <w:rPr>
+          <w:rFonts w:ascii="Cambria" w:eastAsia="MS Mincho" w:hAnsi="Cambria" w:cs="Times New Roman"/>
+          <w:b w:val="0"/>
+          <w:color w:val="auto"/>
+          <w:sz w:val="20"/>
+          <w:szCs w:val="20"/>
+          <w:lang w:val="en-GB"/>
+        </w:rPr>
+        <w:t>sweet</w:t>
+      </w:r>
+      <w:proofErr w:type="spellEnd"/>
+      <w:r>
+        <w:rPr>
+          <w:rFonts w:ascii="Cambria" w:eastAsia="MS Mincho" w:hAnsi="Cambria" w:cs="Times New Roman"/>
+          <w:b w:val="0"/>
+          <w:color w:val="auto"/>
+          <w:sz w:val="20"/>
+          <w:szCs w:val="20"/>
+          <w:lang w:val="en-GB"/>
+        </w:rPr>
+        <w:t xml:space="preserve"> Haribo, only </w:t>
       </w:r>
       <w:r>
         <w:rPr>
@@ -7559,7 +7721,31 @@
           <w:szCs w:val="20"/>
           <w:lang w:val="en-GB"/>
         </w:rPr>
-        <w:t xml:space="preserve"> packets left for me. What we want to see is you coding the solution and getting the computer to do the right calculations that come up with these 2 answers. We’re not bothered about the answers themselves, similar to how many mathematics questions are more concerned with “method marks” than the final answer.</w:t>
+        <w:t xml:space="preserve"> packets left for me. What we want to see is you coding the solution and getting the computer to do the right calculations that come up with these 2 answers. We’re not bothered about the answers themselves, </w:t>
+      </w:r>
+      <w:proofErr w:type="gramStart"/>
+      <w:r>
+        <w:rPr>
+          <w:rFonts w:ascii="Cambria" w:eastAsia="MS Mincho" w:hAnsi="Cambria" w:cs="Times New Roman"/>
+          <w:b w:val="0"/>
+          <w:color w:val="auto"/>
+          <w:sz w:val="20"/>
+          <w:szCs w:val="20"/>
+          <w:lang w:val="en-GB"/>
+        </w:rPr>
+        <w:t>similar to</w:t>
+      </w:r>
+      <w:proofErr w:type="gramEnd"/>
+      <w:r>
+        <w:rPr>
+          <w:rFonts w:ascii="Cambria" w:eastAsia="MS Mincho" w:hAnsi="Cambria" w:cs="Times New Roman"/>
+          <w:b w:val="0"/>
+          <w:color w:val="auto"/>
+          <w:sz w:val="20"/>
+          <w:szCs w:val="20"/>
+          <w:lang w:val="en-GB"/>
+        </w:rPr>
+        <w:t xml:space="preserve"> how many mathematics questions are more concerned with “method marks” than the final answer.</w:t>
       </w:r>
     </w:p>
     <w:p>
@@ -7581,10 +7767,10 @@
     <w:p>
       <w:r>
         <w:object w:dxaOrig="9026" w:dyaOrig="9005" w14:anchorId="32D2B884">
-          <v:shape id="_x0000_i1027" type="#_x0000_t75" style="width:451.5pt;height:450pt" o:ole="">
+          <v:shape id="_x0000_i1027" type="#_x0000_t75" style="width:451.2pt;height:450pt" o:ole="">
             <v:imagedata r:id="rId20" o:title=""/>
           </v:shape>
-          <o:OLEObject Type="Embed" ProgID="Word.OpenDocumentText.12" ShapeID="_x0000_i1027" DrawAspect="Content" ObjectID="_1732050406" r:id="rId21"/>
+          <o:OLEObject Type="Embed" ProgID="Word.OpenDocumentText.12" ShapeID="_x0000_i1027" DrawAspect="Content" ObjectID="_1732715541" r:id="rId21"/>
         </w:object>
       </w:r>
     </w:p>
@@ -8134,10 +8320,10 @@
     <w:p>
       <w:r>
         <w:object w:dxaOrig="9026" w:dyaOrig="11880" w14:anchorId="58FD69FB">
-          <v:shape id="_x0000_i1028" type="#_x0000_t75" style="width:451.5pt;height:594pt" o:ole="">
+          <v:shape id="_x0000_i1028" type="#_x0000_t75" style="width:451.2pt;height:594pt" o:ole="">
             <v:imagedata r:id="rId23" o:title=""/>
           </v:shape>
-          <o:OLEObject Type="Embed" ProgID="Word.OpenDocumentText.12" ShapeID="_x0000_i1028" DrawAspect="Content" ObjectID="_1732050407" r:id="rId24"/>
+          <o:OLEObject Type="Embed" ProgID="Word.OpenDocumentText.12" ShapeID="_x0000_i1028" DrawAspect="Content" ObjectID="_1732715542" r:id="rId24"/>
         </w:object>
       </w:r>
     </w:p>
@@ -9247,10 +9433,10 @@
     <w:p>
       <w:r>
         <w:object w:dxaOrig="9026" w:dyaOrig="6801" w14:anchorId="4A542CE7">
-          <v:shape id="_x0000_i1029" type="#_x0000_t75" style="width:451.5pt;height:339.75pt" o:ole="">
+          <v:shape id="_x0000_i1029" type="#_x0000_t75" style="width:451.2pt;height:339.6pt" o:ole="">
             <v:imagedata r:id="rId32" o:title=""/>
           </v:shape>
-          <o:OLEObject Type="Embed" ProgID="Word.OpenDocumentText.12" ShapeID="_x0000_i1029" DrawAspect="Content" ObjectID="_1732050408" r:id="rId33"/>
+          <o:OLEObject Type="Embed" ProgID="Word.OpenDocumentText.12" ShapeID="_x0000_i1029" DrawAspect="Content" ObjectID="_1732715543" r:id="rId33"/>
         </w:object>
       </w:r>
     </w:p>
@@ -9526,7 +9712,31 @@
           <w:szCs w:val="20"/>
           <w:lang w:val="en-GB"/>
         </w:rPr>
-        <w:t xml:space="preserve"> lines.  Each should consist of a number of stars of the same number as the current line number. For example:</w:t>
+        <w:t xml:space="preserve"> lines.  Each should consist of </w:t>
+      </w:r>
+      <w:proofErr w:type="gramStart"/>
+      <w:r>
+        <w:rPr>
+          <w:rFonts w:ascii="Calibri" w:eastAsia="MS Mincho" w:hAnsi="Calibri" w:cs="Arial"/>
+          <w:b w:val="0"/>
+          <w:color w:val="auto"/>
+          <w:sz w:val="20"/>
+          <w:szCs w:val="20"/>
+          <w:lang w:val="en-GB"/>
+        </w:rPr>
+        <w:t>a number of</w:t>
+      </w:r>
+      <w:proofErr w:type="gramEnd"/>
+      <w:r>
+        <w:rPr>
+          <w:rFonts w:ascii="Calibri" w:eastAsia="MS Mincho" w:hAnsi="Calibri" w:cs="Arial"/>
+          <w:b w:val="0"/>
+          <w:color w:val="auto"/>
+          <w:sz w:val="20"/>
+          <w:szCs w:val="20"/>
+          <w:lang w:val="en-GB"/>
+        </w:rPr>
+        <w:t xml:space="preserve"> stars of the same number as the current line number. For example:</w:t>
       </w:r>
     </w:p>
     <w:p>
@@ -10135,10 +10345,10 @@
     <w:p>
       <w:r>
         <w:object w:dxaOrig="9026" w:dyaOrig="8568" w14:anchorId="33413733">
-          <v:shape id="_x0000_i1037" type="#_x0000_t75" style="width:451.5pt;height:428.25pt" o:ole="">
+          <v:shape id="_x0000_i1030" type="#_x0000_t75" style="width:451.2pt;height:428.4pt" o:ole="">
             <v:imagedata r:id="rId35" o:title=""/>
           </v:shape>
-          <o:OLEObject Type="Embed" ProgID="Word.OpenDocumentText.12" ShapeID="_x0000_i1037" DrawAspect="Content" ObjectID="_1732050409" r:id="rId36"/>
+          <o:OLEObject Type="Embed" ProgID="Word.OpenDocumentText.12" ShapeID="_x0000_i1030" DrawAspect="Content" ObjectID="_1732715544" r:id="rId36"/>
         </w:object>
       </w:r>
       <w:bookmarkStart w:id="59" w:name="_Toc86309285"/>
@@ -10278,7 +10488,31 @@
           <w:szCs w:val="20"/>
           <w:lang w:val="en-GB"/>
         </w:rPr>
-        <w:t>Write a program, which asks the user to input 10 integers. These values should be then passed individually to a function, which will determine whether the value is odd or even. The function should return a boolean value.</w:t>
+        <w:t xml:space="preserve">Write a program, which asks the user to input 10 integers. These values should be then passed individually to a function, which will determine whether the value is odd or even. The function should return a </w:t>
+      </w:r>
+      <w:proofErr w:type="spellStart"/>
+      <w:r>
+        <w:rPr>
+          <w:rFonts w:ascii="Cambria" w:eastAsia="MS Mincho" w:hAnsi="Cambria" w:cs="Times New Roman"/>
+          <w:b w:val="0"/>
+          <w:color w:val="auto"/>
+          <w:sz w:val="20"/>
+          <w:szCs w:val="20"/>
+          <w:lang w:val="en-GB"/>
+        </w:rPr>
+        <w:t>boolean</w:t>
+      </w:r>
+      <w:proofErr w:type="spellEnd"/>
+      <w:r>
+        <w:rPr>
+          <w:rFonts w:ascii="Cambria" w:eastAsia="MS Mincho" w:hAnsi="Cambria" w:cs="Times New Roman"/>
+          <w:b w:val="0"/>
+          <w:color w:val="auto"/>
+          <w:sz w:val="20"/>
+          <w:szCs w:val="20"/>
+          <w:lang w:val="en-GB"/>
+        </w:rPr>
+        <w:t xml:space="preserve"> value.</w:t>
       </w:r>
     </w:p>
     <w:p>
@@ -10401,7 +10635,151 @@
           <w:szCs w:val="20"/>
           <w:lang w:val="en-GB" w:eastAsia="en-GB"/>
         </w:rPr>
-        <w:t>void outputResults ( int numOfOdd, int oddTotal, int numOfEven, int evenTotal );</w:t>
+        <w:t xml:space="preserve">void </w:t>
+      </w:r>
+      <w:proofErr w:type="spellStart"/>
+      <w:r>
+        <w:rPr>
+          <w:rFonts w:ascii="Calibri" w:eastAsia="MS Mincho" w:hAnsi="Calibri" w:cs="Arial"/>
+          <w:b w:val="0"/>
+          <w:color w:val="auto"/>
+          <w:sz w:val="20"/>
+          <w:szCs w:val="20"/>
+          <w:lang w:val="en-GB" w:eastAsia="en-GB"/>
+        </w:rPr>
+        <w:t>outputResults</w:t>
+      </w:r>
+      <w:proofErr w:type="spellEnd"/>
+      <w:r>
+        <w:rPr>
+          <w:rFonts w:ascii="Calibri" w:eastAsia="MS Mincho" w:hAnsi="Calibri" w:cs="Arial"/>
+          <w:b w:val="0"/>
+          <w:color w:val="auto"/>
+          <w:sz w:val="20"/>
+          <w:szCs w:val="20"/>
+          <w:lang w:val="en-GB" w:eastAsia="en-GB"/>
+        </w:rPr>
+        <w:t xml:space="preserve"> </w:t>
+      </w:r>
+      <w:proofErr w:type="gramStart"/>
+      <w:r>
+        <w:rPr>
+          <w:rFonts w:ascii="Calibri" w:eastAsia="MS Mincho" w:hAnsi="Calibri" w:cs="Arial"/>
+          <w:b w:val="0"/>
+          <w:color w:val="auto"/>
+          <w:sz w:val="20"/>
+          <w:szCs w:val="20"/>
+          <w:lang w:val="en-GB" w:eastAsia="en-GB"/>
+        </w:rPr>
+        <w:t>( int</w:t>
+      </w:r>
+      <w:proofErr w:type="gramEnd"/>
+      <w:r>
+        <w:rPr>
+          <w:rFonts w:ascii="Calibri" w:eastAsia="MS Mincho" w:hAnsi="Calibri" w:cs="Arial"/>
+          <w:b w:val="0"/>
+          <w:color w:val="auto"/>
+          <w:sz w:val="20"/>
+          <w:szCs w:val="20"/>
+          <w:lang w:val="en-GB" w:eastAsia="en-GB"/>
+        </w:rPr>
+        <w:t xml:space="preserve"> </w:t>
+      </w:r>
+      <w:proofErr w:type="spellStart"/>
+      <w:r>
+        <w:rPr>
+          <w:rFonts w:ascii="Calibri" w:eastAsia="MS Mincho" w:hAnsi="Calibri" w:cs="Arial"/>
+          <w:b w:val="0"/>
+          <w:color w:val="auto"/>
+          <w:sz w:val="20"/>
+          <w:szCs w:val="20"/>
+          <w:lang w:val="en-GB" w:eastAsia="en-GB"/>
+        </w:rPr>
+        <w:t>numOfOdd</w:t>
+      </w:r>
+      <w:proofErr w:type="spellEnd"/>
+      <w:r>
+        <w:rPr>
+          <w:rFonts w:ascii="Calibri" w:eastAsia="MS Mincho" w:hAnsi="Calibri" w:cs="Arial"/>
+          <w:b w:val="0"/>
+          <w:color w:val="auto"/>
+          <w:sz w:val="20"/>
+          <w:szCs w:val="20"/>
+          <w:lang w:val="en-GB" w:eastAsia="en-GB"/>
+        </w:rPr>
+        <w:t xml:space="preserve">, int </w:t>
+      </w:r>
+      <w:proofErr w:type="spellStart"/>
+      <w:r>
+        <w:rPr>
+          <w:rFonts w:ascii="Calibri" w:eastAsia="MS Mincho" w:hAnsi="Calibri" w:cs="Arial"/>
+          <w:b w:val="0"/>
+          <w:color w:val="auto"/>
+          <w:sz w:val="20"/>
+          <w:szCs w:val="20"/>
+          <w:lang w:val="en-GB" w:eastAsia="en-GB"/>
+        </w:rPr>
+        <w:t>oddTotal</w:t>
+      </w:r>
+      <w:proofErr w:type="spellEnd"/>
+      <w:r>
+        <w:rPr>
+          <w:rFonts w:ascii="Calibri" w:eastAsia="MS Mincho" w:hAnsi="Calibri" w:cs="Arial"/>
+          <w:b w:val="0"/>
+          <w:color w:val="auto"/>
+          <w:sz w:val="20"/>
+          <w:szCs w:val="20"/>
+          <w:lang w:val="en-GB" w:eastAsia="en-GB"/>
+        </w:rPr>
+        <w:t xml:space="preserve">, int </w:t>
+      </w:r>
+      <w:proofErr w:type="spellStart"/>
+      <w:r>
+        <w:rPr>
+          <w:rFonts w:ascii="Calibri" w:eastAsia="MS Mincho" w:hAnsi="Calibri" w:cs="Arial"/>
+          <w:b w:val="0"/>
+          <w:color w:val="auto"/>
+          <w:sz w:val="20"/>
+          <w:szCs w:val="20"/>
+          <w:lang w:val="en-GB" w:eastAsia="en-GB"/>
+        </w:rPr>
+        <w:t>numOfEven</w:t>
+      </w:r>
+      <w:proofErr w:type="spellEnd"/>
+      <w:r>
+        <w:rPr>
+          <w:rFonts w:ascii="Calibri" w:eastAsia="MS Mincho" w:hAnsi="Calibri" w:cs="Arial"/>
+          <w:b w:val="0"/>
+          <w:color w:val="auto"/>
+          <w:sz w:val="20"/>
+          <w:szCs w:val="20"/>
+          <w:lang w:val="en-GB" w:eastAsia="en-GB"/>
+        </w:rPr>
+        <w:t xml:space="preserve">, int </w:t>
+      </w:r>
+      <w:proofErr w:type="spellStart"/>
+      <w:r>
+        <w:rPr>
+          <w:rFonts w:ascii="Calibri" w:eastAsia="MS Mincho" w:hAnsi="Calibri" w:cs="Arial"/>
+          <w:b w:val="0"/>
+          <w:color w:val="auto"/>
+          <w:sz w:val="20"/>
+          <w:szCs w:val="20"/>
+          <w:lang w:val="en-GB" w:eastAsia="en-GB"/>
+        </w:rPr>
+        <w:t>evenTotal</w:t>
+      </w:r>
+      <w:proofErr w:type="spellEnd"/>
+      <w:r>
+        <w:rPr>
+          <w:rFonts w:ascii="Calibri" w:eastAsia="MS Mincho" w:hAnsi="Calibri" w:cs="Arial"/>
+          <w:b w:val="0"/>
+          <w:color w:val="auto"/>
+          <w:sz w:val="20"/>
+          <w:szCs w:val="20"/>
+          <w:lang w:val="en-GB" w:eastAsia="en-GB"/>
+        </w:rPr>
+        <w:t xml:space="preserve"> );</w:t>
       </w:r>
     </w:p>
     <w:p>
@@ -10423,10 +10801,10 @@
     <w:p>
       <w:r>
         <w:object w:dxaOrig="9360" w:dyaOrig="11265" w14:anchorId="0CD7ADB6">
-          <v:shape id="_x0000_i1030" type="#_x0000_t75" style="width:468pt;height:563.25pt" o:ole="">
+          <v:shape id="_x0000_i1031" type="#_x0000_t75" style="width:468pt;height:563.4pt" o:ole="">
             <v:imagedata r:id="rId38" o:title=""/>
           </v:shape>
-          <o:OLEObject Type="Embed" ProgID="Word.OpenDocumentText.12" ShapeID="_x0000_i1030" DrawAspect="Content" ObjectID="_1732050410" r:id="rId39"/>
+          <o:OLEObject Type="Embed" ProgID="Word.OpenDocumentText.12" ShapeID="_x0000_i1031" DrawAspect="Content" ObjectID="_1732715545" r:id="rId39"/>
         </w:object>
       </w:r>
     </w:p>
@@ -10924,10 +11302,10 @@
     <w:p>
       <w:r>
         <w:object w:dxaOrig="9026" w:dyaOrig="13425" w14:anchorId="492FC555">
-          <v:shape id="_x0000_i1031" type="#_x0000_t75" style="width:451.5pt;height:671.25pt" o:ole="">
+          <v:shape id="_x0000_i1032" type="#_x0000_t75" style="width:451.2pt;height:671.4pt" o:ole="">
             <v:imagedata r:id="rId41" o:title=""/>
           </v:shape>
-          <o:OLEObject Type="Embed" ProgID="Word.OpenDocumentText.12" ShapeID="_x0000_i1031" DrawAspect="Content" ObjectID="_1732050411" r:id="rId42"/>
+          <o:OLEObject Type="Embed" ProgID="Word.OpenDocumentText.12" ShapeID="_x0000_i1032" DrawAspect="Content" ObjectID="_1732715546" r:id="rId42"/>
         </w:object>
       </w:r>
     </w:p>
@@ -11473,10 +11851,10 @@
     <w:p>
       <w:r>
         <w:object w:dxaOrig="9360" w:dyaOrig="7515" w14:anchorId="49F91C33">
-          <v:shape id="_x0000_i1032" type="#_x0000_t75" style="width:468pt;height:375.75pt" o:ole="">
+          <v:shape id="_x0000_i1033" type="#_x0000_t75" style="width:468pt;height:375.6pt" o:ole="">
             <v:imagedata r:id="rId45" o:title=""/>
           </v:shape>
-          <o:OLEObject Type="Embed" ProgID="Word.OpenDocumentText.12" ShapeID="_x0000_i1032" DrawAspect="Content" ObjectID="_1732050412" r:id="rId46"/>
+          <o:OLEObject Type="Embed" ProgID="Word.OpenDocumentText.12" ShapeID="_x0000_i1033" DrawAspect="Content" ObjectID="_1732715547" r:id="rId46"/>
         </w:object>
       </w:r>
     </w:p>
@@ -11666,8 +12044,45 @@
           <w:szCs w:val="20"/>
           <w:lang w:val="en-GB" w:eastAsia="en-GB"/>
         </w:rPr>
-        <w:t>string testString = “Do you know who loves C++ XX does!”;</w:t>
-      </w:r>
+        <w:t xml:space="preserve">string </w:t>
+      </w:r>
+      <w:proofErr w:type="spellStart"/>
+      <w:r>
+        <w:rPr>
+          <w:rFonts w:ascii="Calibri" w:eastAsia="MS Mincho" w:hAnsi="Calibri" w:cs="Arial"/>
+          <w:b w:val="0"/>
+          <w:color w:val="auto"/>
+          <w:sz w:val="20"/>
+          <w:szCs w:val="20"/>
+          <w:lang w:val="en-GB" w:eastAsia="en-GB"/>
+        </w:rPr>
+        <w:t>testString</w:t>
+      </w:r>
+      <w:proofErr w:type="spellEnd"/>
+      <w:r>
+        <w:rPr>
+          <w:rFonts w:ascii="Calibri" w:eastAsia="MS Mincho" w:hAnsi="Calibri" w:cs="Arial"/>
+          <w:b w:val="0"/>
+          <w:color w:val="auto"/>
+          <w:sz w:val="20"/>
+          <w:szCs w:val="20"/>
+          <w:lang w:val="en-GB" w:eastAsia="en-GB"/>
+        </w:rPr>
+        <w:t xml:space="preserve"> = “Do you know who loves C++ XX does!</w:t>
+      </w:r>
+      <w:proofErr w:type="gramStart"/>
+      <w:r>
+        <w:rPr>
+          <w:rFonts w:ascii="Calibri" w:eastAsia="MS Mincho" w:hAnsi="Calibri" w:cs="Arial"/>
+          <w:b w:val="0"/>
+          <w:color w:val="auto"/>
+          <w:sz w:val="20"/>
+          <w:szCs w:val="20"/>
+          <w:lang w:val="en-GB" w:eastAsia="en-GB"/>
+        </w:rPr>
+        <w:t>”;</w:t>
+      </w:r>
+      <w:proofErr w:type="gramEnd"/>
     </w:p>
     <w:p>
       <w:pPr>
@@ -11703,7 +12118,31 @@
           <w:szCs w:val="20"/>
           <w:lang w:val="en-GB"/>
         </w:rPr>
-        <w:t>Output this string to the console. The program should then remove the two Xs and then output the string to the screen again.</w:t>
+        <w:t xml:space="preserve">Output this string to the console. The program should then remove the two </w:t>
+      </w:r>
+      <w:proofErr w:type="spellStart"/>
+      <w:r>
+        <w:rPr>
+          <w:rFonts w:ascii="Cambria" w:eastAsia="MS Mincho" w:hAnsi="Cambria" w:cs="Times New Roman"/>
+          <w:b w:val="0"/>
+          <w:color w:val="auto"/>
+          <w:sz w:val="20"/>
+          <w:szCs w:val="20"/>
+          <w:lang w:val="en-GB"/>
+        </w:rPr>
+        <w:t>Xs</w:t>
+      </w:r>
+      <w:proofErr w:type="spellEnd"/>
+      <w:r>
+        <w:rPr>
+          <w:rFonts w:ascii="Cambria" w:eastAsia="MS Mincho" w:hAnsi="Cambria" w:cs="Times New Roman"/>
+          <w:b w:val="0"/>
+          <w:color w:val="auto"/>
+          <w:sz w:val="20"/>
+          <w:szCs w:val="20"/>
+          <w:lang w:val="en-GB"/>
+        </w:rPr>
+        <w:t xml:space="preserve"> and then output the string to the screen again.</w:t>
       </w:r>
     </w:p>
     <w:p>
@@ -11945,10 +12384,10 @@
     <w:p>
       <w:r>
         <w:object w:dxaOrig="9026" w:dyaOrig="7901" w14:anchorId="2B22C912">
-          <v:shape id="_x0000_i1033" type="#_x0000_t75" style="width:451.5pt;height:395.25pt" o:ole="">
+          <v:shape id="_x0000_i1034" type="#_x0000_t75" style="width:451.2pt;height:395.4pt" o:ole="">
             <v:imagedata r:id="rId48" o:title=""/>
           </v:shape>
-          <o:OLEObject Type="Embed" ProgID="Word.OpenDocumentText.12" ShapeID="_x0000_i1033" DrawAspect="Content" ObjectID="_1732050413" r:id="rId49"/>
+          <o:OLEObject Type="Embed" ProgID="Word.OpenDocumentText.12" ShapeID="_x0000_i1034" DrawAspect="Content" ObjectID="_1732715548" r:id="rId49"/>
         </w:object>
       </w:r>
     </w:p>
@@ -12310,8 +12749,21 @@
           <w:szCs w:val="20"/>
           <w:lang w:val="en-GB" w:eastAsia="en-GB"/>
         </w:rPr>
-        <w:t>using namespace std;</w:t>
-      </w:r>
+        <w:t xml:space="preserve">using namespace </w:t>
+      </w:r>
+      <w:proofErr w:type="gramStart"/>
+      <w:r>
+        <w:rPr>
+          <w:rFonts w:ascii="Calibri" w:eastAsia="MS Mincho" w:hAnsi="Calibri" w:cs="Arial"/>
+          <w:b w:val="0"/>
+          <w:color w:val="auto"/>
+          <w:sz w:val="20"/>
+          <w:szCs w:val="20"/>
+          <w:lang w:val="en-GB" w:eastAsia="en-GB"/>
+        </w:rPr>
+        <w:t>std;</w:t>
+      </w:r>
+      <w:proofErr w:type="gramEnd"/>
     </w:p>
     <w:p>
       <w:pPr>
@@ -12397,7 +12849,31 @@
           <w:szCs w:val="20"/>
           <w:lang w:val="en-GB" w:eastAsia="en-GB"/>
         </w:rPr>
-        <w:t>int main()</w:t>
+        <w:t xml:space="preserve">int </w:t>
+      </w:r>
+      <w:proofErr w:type="gramStart"/>
+      <w:r>
+        <w:rPr>
+          <w:rFonts w:ascii="Calibri" w:eastAsia="MS Mincho" w:hAnsi="Calibri" w:cs="Arial"/>
+          <w:b w:val="0"/>
+          <w:color w:val="auto"/>
+          <w:sz w:val="20"/>
+          <w:szCs w:val="20"/>
+          <w:lang w:val="en-GB" w:eastAsia="en-GB"/>
+        </w:rPr>
+        <w:t>main(</w:t>
+      </w:r>
+      <w:proofErr w:type="gramEnd"/>
+      <w:r>
+        <w:rPr>
+          <w:rFonts w:ascii="Calibri" w:eastAsia="MS Mincho" w:hAnsi="Calibri" w:cs="Arial"/>
+          <w:b w:val="0"/>
+          <w:color w:val="auto"/>
+          <w:sz w:val="20"/>
+          <w:szCs w:val="20"/>
+          <w:lang w:val="en-GB" w:eastAsia="en-GB"/>
+        </w:rPr>
+        <w:t>)</w:t>
       </w:r>
     </w:p>
     <w:p>
@@ -12495,8 +12971,21 @@
           <w:szCs w:val="20"/>
           <w:lang w:val="en-GB" w:eastAsia="en-GB"/>
         </w:rPr>
-        <w:t xml:space="preserve">    int count = 3;</w:t>
-      </w:r>
+        <w:t xml:space="preserve">    int count = </w:t>
+      </w:r>
+      <w:proofErr w:type="gramStart"/>
+      <w:r>
+        <w:rPr>
+          <w:rFonts w:ascii="Calibri" w:eastAsia="MS Mincho" w:hAnsi="Calibri" w:cs="Arial"/>
+          <w:b w:val="0"/>
+          <w:color w:val="auto"/>
+          <w:sz w:val="20"/>
+          <w:szCs w:val="20"/>
+          <w:lang w:val="en-GB" w:eastAsia="en-GB"/>
+        </w:rPr>
+        <w:t>3;</w:t>
+      </w:r>
+      <w:proofErr w:type="gramEnd"/>
     </w:p>
     <w:p>
       <w:pPr>
@@ -12544,7 +13033,103 @@
           <w:szCs w:val="20"/>
           <w:lang w:val="en-GB" w:eastAsia="en-GB"/>
         </w:rPr>
-        <w:t xml:space="preserve">    for( int i = 1; i &gt; count; i++ )</w:t>
+        <w:t xml:space="preserve">    </w:t>
+      </w:r>
+      <w:proofErr w:type="gramStart"/>
+      <w:r>
+        <w:rPr>
+          <w:rFonts w:ascii="Calibri" w:eastAsia="MS Mincho" w:hAnsi="Calibri" w:cs="Arial"/>
+          <w:b w:val="0"/>
+          <w:color w:val="auto"/>
+          <w:sz w:val="20"/>
+          <w:szCs w:val="20"/>
+          <w:lang w:val="en-GB" w:eastAsia="en-GB"/>
+        </w:rPr>
+        <w:t>for( int</w:t>
+      </w:r>
+      <w:proofErr w:type="gramEnd"/>
+      <w:r>
+        <w:rPr>
+          <w:rFonts w:ascii="Calibri" w:eastAsia="MS Mincho" w:hAnsi="Calibri" w:cs="Arial"/>
+          <w:b w:val="0"/>
+          <w:color w:val="auto"/>
+          <w:sz w:val="20"/>
+          <w:szCs w:val="20"/>
+          <w:lang w:val="en-GB" w:eastAsia="en-GB"/>
+        </w:rPr>
+        <w:t xml:space="preserve"> </w:t>
+      </w:r>
+      <w:proofErr w:type="spellStart"/>
+      <w:r>
+        <w:rPr>
+          <w:rFonts w:ascii="Calibri" w:eastAsia="MS Mincho" w:hAnsi="Calibri" w:cs="Arial"/>
+          <w:b w:val="0"/>
+          <w:color w:val="auto"/>
+          <w:sz w:val="20"/>
+          <w:szCs w:val="20"/>
+          <w:lang w:val="en-GB" w:eastAsia="en-GB"/>
+        </w:rPr>
+        <w:t>i</w:t>
+      </w:r>
+      <w:proofErr w:type="spellEnd"/>
+      <w:r>
+        <w:rPr>
+          <w:rFonts w:ascii="Calibri" w:eastAsia="MS Mincho" w:hAnsi="Calibri" w:cs="Arial"/>
+          <w:b w:val="0"/>
+          <w:color w:val="auto"/>
+          <w:sz w:val="20"/>
+          <w:szCs w:val="20"/>
+          <w:lang w:val="en-GB" w:eastAsia="en-GB"/>
+        </w:rPr>
+        <w:t xml:space="preserve"> = 1; </w:t>
+      </w:r>
+      <w:proofErr w:type="spellStart"/>
+      <w:r>
+        <w:rPr>
+          <w:rFonts w:ascii="Calibri" w:eastAsia="MS Mincho" w:hAnsi="Calibri" w:cs="Arial"/>
+          <w:b w:val="0"/>
+          <w:color w:val="auto"/>
+          <w:sz w:val="20"/>
+          <w:szCs w:val="20"/>
+          <w:lang w:val="en-GB" w:eastAsia="en-GB"/>
+        </w:rPr>
+        <w:t>i</w:t>
+      </w:r>
+      <w:proofErr w:type="spellEnd"/>
+      <w:r>
+        <w:rPr>
+          <w:rFonts w:ascii="Calibri" w:eastAsia="MS Mincho" w:hAnsi="Calibri" w:cs="Arial"/>
+          <w:b w:val="0"/>
+          <w:color w:val="auto"/>
+          <w:sz w:val="20"/>
+          <w:szCs w:val="20"/>
+          <w:lang w:val="en-GB" w:eastAsia="en-GB"/>
+        </w:rPr>
+        <w:t xml:space="preserve"> &gt; count; </w:t>
+      </w:r>
+      <w:proofErr w:type="spellStart"/>
+      <w:r>
+        <w:rPr>
+          <w:rFonts w:ascii="Calibri" w:eastAsia="MS Mincho" w:hAnsi="Calibri" w:cs="Arial"/>
+          <w:b w:val="0"/>
+          <w:color w:val="auto"/>
+          <w:sz w:val="20"/>
+          <w:szCs w:val="20"/>
+          <w:lang w:val="en-GB" w:eastAsia="en-GB"/>
+        </w:rPr>
+        <w:t>i</w:t>
+      </w:r>
+      <w:proofErr w:type="spellEnd"/>
+      <w:r>
+        <w:rPr>
+          <w:rFonts w:ascii="Calibri" w:eastAsia="MS Mincho" w:hAnsi="Calibri" w:cs="Arial"/>
+          <w:b w:val="0"/>
+          <w:color w:val="auto"/>
+          <w:sz w:val="20"/>
+          <w:szCs w:val="20"/>
+          <w:lang w:val="en-GB" w:eastAsia="en-GB"/>
+        </w:rPr>
+        <w:t>++ )</w:t>
       </w:r>
     </w:p>
     <w:p>
@@ -12642,8 +13227,58 @@
           <w:szCs w:val="20"/>
           <w:lang w:val="en-GB" w:eastAsia="en-GB"/>
         </w:rPr>
-        <w:t xml:space="preserve">        cout &lt;&lt; i;</w:t>
-      </w:r>
+        <w:t xml:space="preserve">        </w:t>
+      </w:r>
+      <w:proofErr w:type="spellStart"/>
+      <w:r>
+        <w:rPr>
+          <w:rFonts w:ascii="Calibri" w:eastAsia="MS Mincho" w:hAnsi="Calibri" w:cs="Arial"/>
+          <w:b w:val="0"/>
+          <w:color w:val="auto"/>
+          <w:sz w:val="20"/>
+          <w:szCs w:val="20"/>
+          <w:lang w:val="en-GB" w:eastAsia="en-GB"/>
+        </w:rPr>
+        <w:t>cout</w:t>
+      </w:r>
+      <w:proofErr w:type="spellEnd"/>
+      <w:r>
+        <w:rPr>
+          <w:rFonts w:ascii="Calibri" w:eastAsia="MS Mincho" w:hAnsi="Calibri" w:cs="Arial"/>
+          <w:b w:val="0"/>
+          <w:color w:val="auto"/>
+          <w:sz w:val="20"/>
+          <w:szCs w:val="20"/>
+          <w:lang w:val="en-GB" w:eastAsia="en-GB"/>
+        </w:rPr>
+        <w:t xml:space="preserve"> &lt;&lt; </w:t>
+      </w:r>
+      <w:proofErr w:type="spellStart"/>
+      <w:proofErr w:type="gramStart"/>
+      <w:r>
+        <w:rPr>
+          <w:rFonts w:ascii="Calibri" w:eastAsia="MS Mincho" w:hAnsi="Calibri" w:cs="Arial"/>
+          <w:b w:val="0"/>
+          <w:color w:val="auto"/>
+          <w:sz w:val="20"/>
+          <w:szCs w:val="20"/>
+          <w:lang w:val="en-GB" w:eastAsia="en-GB"/>
+        </w:rPr>
+        <w:t>i</w:t>
+      </w:r>
+      <w:proofErr w:type="spellEnd"/>
+      <w:r>
+        <w:rPr>
+          <w:rFonts w:ascii="Calibri" w:eastAsia="MS Mincho" w:hAnsi="Calibri" w:cs="Arial"/>
+          <w:b w:val="0"/>
+          <w:color w:val="auto"/>
+          <w:sz w:val="20"/>
+          <w:szCs w:val="20"/>
+          <w:lang w:val="en-GB" w:eastAsia="en-GB"/>
+        </w:rPr>
+        <w:t>;</w:t>
+      </w:r>
+      <w:proofErr w:type="gramEnd"/>
     </w:p>
     <w:p>
       <w:pPr>
@@ -12691,7 +13326,31 @@
           <w:szCs w:val="20"/>
           <w:lang w:val="en-GB" w:eastAsia="en-GB"/>
         </w:rPr>
-        <w:t xml:space="preserve">        if( count = 2 )</w:t>
+        <w:t xml:space="preserve">        </w:t>
+      </w:r>
+      <w:proofErr w:type="gramStart"/>
+      <w:r>
+        <w:rPr>
+          <w:rFonts w:ascii="Calibri" w:eastAsia="MS Mincho" w:hAnsi="Calibri" w:cs="Arial"/>
+          <w:b w:val="0"/>
+          <w:color w:val="auto"/>
+          <w:sz w:val="20"/>
+          <w:szCs w:val="20"/>
+          <w:lang w:val="en-GB" w:eastAsia="en-GB"/>
+        </w:rPr>
+        <w:t>if( count</w:t>
+      </w:r>
+      <w:proofErr w:type="gramEnd"/>
+      <w:r>
+        <w:rPr>
+          <w:rFonts w:ascii="Calibri" w:eastAsia="MS Mincho" w:hAnsi="Calibri" w:cs="Arial"/>
+          <w:b w:val="0"/>
+          <w:color w:val="auto"/>
+          <w:sz w:val="20"/>
+          <w:szCs w:val="20"/>
+          <w:lang w:val="en-GB" w:eastAsia="en-GB"/>
+        </w:rPr>
+        <w:t xml:space="preserve"> = 2 )</w:t>
       </w:r>
     </w:p>
     <w:p>
@@ -12740,7 +13399,79 @@
           <w:szCs w:val="20"/>
           <w:lang w:val="en-GB" w:eastAsia="en-GB"/>
         </w:rPr>
-        <w:t xml:space="preserve">            cout &lt;&lt; “ is an even number” &lt;&lt; endl;</w:t>
+        <w:t xml:space="preserve">            </w:t>
+      </w:r>
+      <w:proofErr w:type="spellStart"/>
+      <w:r>
+        <w:rPr>
+          <w:rFonts w:ascii="Calibri" w:eastAsia="MS Mincho" w:hAnsi="Calibri" w:cs="Arial"/>
+          <w:b w:val="0"/>
+          <w:color w:val="auto"/>
+          <w:sz w:val="20"/>
+          <w:szCs w:val="20"/>
+          <w:lang w:val="en-GB" w:eastAsia="en-GB"/>
+        </w:rPr>
+        <w:t>cout</w:t>
+      </w:r>
+      <w:proofErr w:type="spellEnd"/>
+      <w:r>
+        <w:rPr>
+          <w:rFonts w:ascii="Calibri" w:eastAsia="MS Mincho" w:hAnsi="Calibri" w:cs="Arial"/>
+          <w:b w:val="0"/>
+          <w:color w:val="auto"/>
+          <w:sz w:val="20"/>
+          <w:szCs w:val="20"/>
+          <w:lang w:val="en-GB" w:eastAsia="en-GB"/>
+        </w:rPr>
+        <w:t xml:space="preserve"> &lt;&lt; </w:t>
+      </w:r>
+      <w:proofErr w:type="gramStart"/>
+      <w:r>
+        <w:rPr>
+          <w:rFonts w:ascii="Calibri" w:eastAsia="MS Mincho" w:hAnsi="Calibri" w:cs="Arial"/>
+          <w:b w:val="0"/>
+          <w:color w:val="auto"/>
+          <w:sz w:val="20"/>
+          <w:szCs w:val="20"/>
+          <w:lang w:val="en-GB" w:eastAsia="en-GB"/>
+        </w:rPr>
+        <w:t>“ is</w:t>
+      </w:r>
+      <w:proofErr w:type="gramEnd"/>
+      <w:r>
+        <w:rPr>
+          <w:rFonts w:ascii="Calibri" w:eastAsia="MS Mincho" w:hAnsi="Calibri" w:cs="Arial"/>
+          <w:b w:val="0"/>
+          <w:color w:val="auto"/>
+          <w:sz w:val="20"/>
+          <w:szCs w:val="20"/>
+          <w:lang w:val="en-GB" w:eastAsia="en-GB"/>
+        </w:rPr>
+        <w:t xml:space="preserve"> an even number” &lt;&lt; </w:t>
+      </w:r>
+      <w:proofErr w:type="spellStart"/>
+      <w:r>
+        <w:rPr>
+          <w:rFonts w:ascii="Calibri" w:eastAsia="MS Mincho" w:hAnsi="Calibri" w:cs="Arial"/>
+          <w:b w:val="0"/>
+          <w:color w:val="auto"/>
+          <w:sz w:val="20"/>
+          <w:szCs w:val="20"/>
+          <w:lang w:val="en-GB" w:eastAsia="en-GB"/>
+        </w:rPr>
+        <w:t>endl</w:t>
+      </w:r>
+      <w:proofErr w:type="spellEnd"/>
+      <w:r>
+        <w:rPr>
+          <w:rFonts w:ascii="Calibri" w:eastAsia="MS Mincho" w:hAnsi="Calibri" w:cs="Arial"/>
+          <w:b w:val="0"/>
+          <w:color w:val="auto"/>
+          <w:sz w:val="20"/>
+          <w:szCs w:val="20"/>
+          <w:lang w:val="en-GB" w:eastAsia="en-GB"/>
+        </w:rPr>
+        <w:t>;</w:t>
       </w:r>
     </w:p>
     <w:p>
@@ -12838,7 +13569,79 @@
           <w:szCs w:val="20"/>
           <w:lang w:val="en-GB" w:eastAsia="en-GB"/>
         </w:rPr>
-        <w:t xml:space="preserve">            cout &lt;&lt; “ is an odd number” &lt;&lt; endl;</w:t>
+        <w:t xml:space="preserve">            </w:t>
+      </w:r>
+      <w:proofErr w:type="spellStart"/>
+      <w:r>
+        <w:rPr>
+          <w:rFonts w:ascii="Calibri" w:eastAsia="MS Mincho" w:hAnsi="Calibri" w:cs="Arial"/>
+          <w:b w:val="0"/>
+          <w:color w:val="auto"/>
+          <w:sz w:val="20"/>
+          <w:szCs w:val="20"/>
+          <w:lang w:val="en-GB" w:eastAsia="en-GB"/>
+        </w:rPr>
+        <w:t>cout</w:t>
+      </w:r>
+      <w:proofErr w:type="spellEnd"/>
+      <w:r>
+        <w:rPr>
+          <w:rFonts w:ascii="Calibri" w:eastAsia="MS Mincho" w:hAnsi="Calibri" w:cs="Arial"/>
+          <w:b w:val="0"/>
+          <w:color w:val="auto"/>
+          <w:sz w:val="20"/>
+          <w:szCs w:val="20"/>
+          <w:lang w:val="en-GB" w:eastAsia="en-GB"/>
+        </w:rPr>
+        <w:t xml:space="preserve"> &lt;&lt; </w:t>
+      </w:r>
+      <w:proofErr w:type="gramStart"/>
+      <w:r>
+        <w:rPr>
+          <w:rFonts w:ascii="Calibri" w:eastAsia="MS Mincho" w:hAnsi="Calibri" w:cs="Arial"/>
+          <w:b w:val="0"/>
+          <w:color w:val="auto"/>
+          <w:sz w:val="20"/>
+          <w:szCs w:val="20"/>
+          <w:lang w:val="en-GB" w:eastAsia="en-GB"/>
+        </w:rPr>
+        <w:t>“ is</w:t>
+      </w:r>
+      <w:proofErr w:type="gramEnd"/>
+      <w:r>
+        <w:rPr>
+          <w:rFonts w:ascii="Calibri" w:eastAsia="MS Mincho" w:hAnsi="Calibri" w:cs="Arial"/>
+          <w:b w:val="0"/>
+          <w:color w:val="auto"/>
+          <w:sz w:val="20"/>
+          <w:szCs w:val="20"/>
+          <w:lang w:val="en-GB" w:eastAsia="en-GB"/>
+        </w:rPr>
+        <w:t xml:space="preserve"> an odd number” &lt;&lt; </w:t>
+      </w:r>
+      <w:proofErr w:type="spellStart"/>
+      <w:r>
+        <w:rPr>
+          <w:rFonts w:ascii="Calibri" w:eastAsia="MS Mincho" w:hAnsi="Calibri" w:cs="Arial"/>
+          <w:b w:val="0"/>
+          <w:color w:val="auto"/>
+          <w:sz w:val="20"/>
+          <w:szCs w:val="20"/>
+          <w:lang w:val="en-GB" w:eastAsia="en-GB"/>
+        </w:rPr>
+        <w:t>endl</w:t>
+      </w:r>
+      <w:proofErr w:type="spellEnd"/>
+      <w:r>
+        <w:rPr>
+          <w:rFonts w:ascii="Calibri" w:eastAsia="MS Mincho" w:hAnsi="Calibri" w:cs="Arial"/>
+          <w:b w:val="0"/>
+          <w:color w:val="auto"/>
+          <w:sz w:val="20"/>
+          <w:szCs w:val="20"/>
+          <w:lang w:val="en-GB" w:eastAsia="en-GB"/>
+        </w:rPr>
+        <w:t>;</w:t>
       </w:r>
     </w:p>
     <w:p>
@@ -13023,7 +13826,44 @@
           <w:szCs w:val="20"/>
           <w:lang w:val="en-GB" w:eastAsia="en-GB"/>
         </w:rPr>
-        <w:t xml:space="preserve">    cin.get();</w:t>
+        <w:t xml:space="preserve">    </w:t>
+      </w:r>
+      <w:proofErr w:type="spellStart"/>
+      <w:proofErr w:type="gramStart"/>
+      <w:r>
+        <w:rPr>
+          <w:rFonts w:ascii="Calibri" w:eastAsia="MS Mincho" w:hAnsi="Calibri" w:cs="Arial"/>
+          <w:b w:val="0"/>
+          <w:color w:val="auto"/>
+          <w:sz w:val="20"/>
+          <w:szCs w:val="20"/>
+          <w:lang w:val="en-GB" w:eastAsia="en-GB"/>
+        </w:rPr>
+        <w:t>cin.get</w:t>
+      </w:r>
+      <w:proofErr w:type="spellEnd"/>
+      <w:r>
+        <w:rPr>
+          <w:rFonts w:ascii="Calibri" w:eastAsia="MS Mincho" w:hAnsi="Calibri" w:cs="Arial"/>
+          <w:b w:val="0"/>
+          <w:color w:val="auto"/>
+          <w:sz w:val="20"/>
+          <w:szCs w:val="20"/>
+          <w:lang w:val="en-GB" w:eastAsia="en-GB"/>
+        </w:rPr>
+        <w:t>(</w:t>
+      </w:r>
+      <w:proofErr w:type="gramEnd"/>
+      <w:r>
+        <w:rPr>
+          <w:rFonts w:ascii="Calibri" w:eastAsia="MS Mincho" w:hAnsi="Calibri" w:cs="Arial"/>
+          <w:b w:val="0"/>
+          <w:color w:val="auto"/>
+          <w:sz w:val="20"/>
+          <w:szCs w:val="20"/>
+          <w:lang w:val="en-GB" w:eastAsia="en-GB"/>
+        </w:rPr>
+        <w:t>);</w:t>
       </w:r>
     </w:p>
     <w:p>
@@ -13110,8 +13950,21 @@
           <w:szCs w:val="20"/>
           <w:lang w:val="en-GB" w:eastAsia="en-GB"/>
         </w:rPr>
-        <w:t xml:space="preserve">    return 0;</w:t>
-      </w:r>
+        <w:t xml:space="preserve">    return </w:t>
+      </w:r>
+      <w:proofErr w:type="gramStart"/>
+      <w:r>
+        <w:rPr>
+          <w:rFonts w:ascii="Calibri" w:eastAsia="MS Mincho" w:hAnsi="Calibri" w:cs="Arial"/>
+          <w:b w:val="0"/>
+          <w:color w:val="auto"/>
+          <w:sz w:val="20"/>
+          <w:szCs w:val="20"/>
+          <w:lang w:val="en-GB" w:eastAsia="en-GB"/>
+        </w:rPr>
+        <w:t>0;</w:t>
+      </w:r>
+      <w:proofErr w:type="gramEnd"/>
     </w:p>
     <w:p>
       <w:pPr>
@@ -13193,10 +14046,10 @@
     <w:p>
       <w:r>
         <w:object w:dxaOrig="9026" w:dyaOrig="4152" w14:anchorId="54EE1348">
-          <v:shape id="_x0000_i1034" type="#_x0000_t75" style="width:451.5pt;height:207.75pt" o:ole="">
+          <v:shape id="_x0000_i1035" type="#_x0000_t75" style="width:451.2pt;height:207.6pt" o:ole="">
             <v:imagedata r:id="rId51" o:title=""/>
           </v:shape>
-          <o:OLEObject Type="Embed" ProgID="Word.OpenDocumentText.12" ShapeID="_x0000_i1034" DrawAspect="Content" ObjectID="_1732050414" r:id="rId52"/>
+          <o:OLEObject Type="Embed" ProgID="Word.OpenDocumentText.12" ShapeID="_x0000_i1035" DrawAspect="Content" ObjectID="_1732715549" r:id="rId52"/>
         </w:object>
       </w:r>
     </w:p>
@@ -13375,7 +14228,44 @@
           <w:szCs w:val="20"/>
           <w:lang w:val="en-GB"/>
         </w:rPr>
-        <w:t>num1 and num2 should have values assigned by request from the user. This must be done in a function called inputDetails().This function should have the following format:</w:t>
+        <w:t xml:space="preserve">num1 and num2 should have values assigned by request from the user. This must be done in a function called </w:t>
+      </w:r>
+      <w:proofErr w:type="spellStart"/>
+      <w:proofErr w:type="gramStart"/>
+      <w:r>
+        <w:rPr>
+          <w:rFonts w:ascii="Cambria" w:eastAsia="MS Mincho" w:hAnsi="Cambria" w:cs="Times New Roman"/>
+          <w:b w:val="0"/>
+          <w:color w:val="auto"/>
+          <w:sz w:val="20"/>
+          <w:szCs w:val="20"/>
+          <w:lang w:val="en-GB"/>
+        </w:rPr>
+        <w:t>inputDetails</w:t>
+      </w:r>
+      <w:proofErr w:type="spellEnd"/>
+      <w:r>
+        <w:rPr>
+          <w:rFonts w:ascii="Cambria" w:eastAsia="MS Mincho" w:hAnsi="Cambria" w:cs="Times New Roman"/>
+          <w:b w:val="0"/>
+          <w:color w:val="auto"/>
+          <w:sz w:val="20"/>
+          <w:szCs w:val="20"/>
+          <w:lang w:val="en-GB"/>
+        </w:rPr>
+        <w:t>(</w:t>
+      </w:r>
+      <w:proofErr w:type="gramEnd"/>
+      <w:r>
+        <w:rPr>
+          <w:rFonts w:ascii="Cambria" w:eastAsia="MS Mincho" w:hAnsi="Cambria" w:cs="Times New Roman"/>
+          <w:b w:val="0"/>
+          <w:color w:val="auto"/>
+          <w:sz w:val="20"/>
+          <w:szCs w:val="20"/>
+          <w:lang w:val="en-GB"/>
+        </w:rPr>
+        <w:t>).This function should have the following format:</w:t>
       </w:r>
     </w:p>
     <w:p>
@@ -13424,7 +14314,44 @@
           <w:szCs w:val="20"/>
           <w:lang w:val="en-GB" w:eastAsia="en-GB"/>
         </w:rPr>
-        <w:t>void inputDetails( int* n1, int* n2 );</w:t>
+        <w:t xml:space="preserve">void </w:t>
+      </w:r>
+      <w:proofErr w:type="spellStart"/>
+      <w:proofErr w:type="gramStart"/>
+      <w:r>
+        <w:rPr>
+          <w:rFonts w:ascii="Calibri" w:eastAsia="MS Mincho" w:hAnsi="Calibri" w:cs="Arial"/>
+          <w:b w:val="0"/>
+          <w:color w:val="auto"/>
+          <w:sz w:val="20"/>
+          <w:szCs w:val="20"/>
+          <w:lang w:val="en-GB" w:eastAsia="en-GB"/>
+        </w:rPr>
+        <w:t>inputDetails</w:t>
+      </w:r>
+      <w:proofErr w:type="spellEnd"/>
+      <w:r>
+        <w:rPr>
+          <w:rFonts w:ascii="Calibri" w:eastAsia="MS Mincho" w:hAnsi="Calibri" w:cs="Arial"/>
+          <w:b w:val="0"/>
+          <w:color w:val="auto"/>
+          <w:sz w:val="20"/>
+          <w:szCs w:val="20"/>
+          <w:lang w:val="en-GB" w:eastAsia="en-GB"/>
+        </w:rPr>
+        <w:t>( int</w:t>
+      </w:r>
+      <w:proofErr w:type="gramEnd"/>
+      <w:r>
+        <w:rPr>
+          <w:rFonts w:ascii="Calibri" w:eastAsia="MS Mincho" w:hAnsi="Calibri" w:cs="Arial"/>
+          <w:b w:val="0"/>
+          <w:color w:val="auto"/>
+          <w:sz w:val="20"/>
+          <w:szCs w:val="20"/>
+          <w:lang w:val="en-GB" w:eastAsia="en-GB"/>
+        </w:rPr>
+        <w:t>* n1, int* n2 );</w:t>
       </w:r>
     </w:p>
     <w:p>
@@ -13485,12 +14412,10 @@
           <w:szCs w:val="20"/>
           <w:lang w:val="en-GB"/>
         </w:rPr>
-        <w:t xml:space="preserve">Within the main() function create a pointer to an int data type called pNum and point it to num1. </w:t>
-      </w:r>
-    </w:p>
-    <w:p>
-      <w:pPr>
-        <w:spacing w:line="360" w:lineRule="auto"/>
+        <w:t xml:space="preserve">Within the </w:t>
+      </w:r>
+      <w:proofErr w:type="gramStart"/>
+      <w:r>
         <w:rPr>
           <w:rFonts w:ascii="Cambria" w:eastAsia="MS Mincho" w:hAnsi="Cambria" w:cs="Times New Roman"/>
           <w:b w:val="0"/>
@@ -13499,11 +14424,10 @@
           <w:szCs w:val="20"/>
           <w:lang w:val="en-GB"/>
         </w:rPr>
-      </w:pPr>
-    </w:p>
-    <w:p>
-      <w:pPr>
-        <w:spacing w:line="360" w:lineRule="auto"/>
+        <w:t>main(</w:t>
+      </w:r>
+      <w:proofErr w:type="gramEnd"/>
+      <w:r>
         <w:rPr>
           <w:rFonts w:ascii="Cambria" w:eastAsia="MS Mincho" w:hAnsi="Cambria" w:cs="Times New Roman"/>
           <w:b w:val="0"/>
@@ -13512,7 +14436,9 @@
           <w:szCs w:val="20"/>
           <w:lang w:val="en-GB"/>
         </w:rPr>
-      </w:pPr>
+        <w:t xml:space="preserve">) function create a pointer to an int data type called </w:t>
+      </w:r>
+      <w:proofErr w:type="spellStart"/>
       <w:r>
         <w:rPr>
           <w:rFonts w:ascii="Cambria" w:eastAsia="MS Mincho" w:hAnsi="Cambria" w:cs="Times New Roman"/>
@@ -13522,7 +14448,117 @@
           <w:szCs w:val="20"/>
           <w:lang w:val="en-GB"/>
         </w:rPr>
-        <w:t xml:space="preserve">Write another function called outputDetails() which takes num1, num2 and pNum as parameters. This function should output the following details to the console screen:  </w:t>
+        <w:t>pNum</w:t>
+      </w:r>
+      <w:proofErr w:type="spellEnd"/>
+      <w:r>
+        <w:rPr>
+          <w:rFonts w:ascii="Cambria" w:eastAsia="MS Mincho" w:hAnsi="Cambria" w:cs="Times New Roman"/>
+          <w:b w:val="0"/>
+          <w:color w:val="auto"/>
+          <w:sz w:val="20"/>
+          <w:szCs w:val="20"/>
+          <w:lang w:val="en-GB"/>
+        </w:rPr>
+        <w:t xml:space="preserve"> and point it to num1. </w:t>
+      </w:r>
+    </w:p>
+    <w:p>
+      <w:pPr>
+        <w:spacing w:line="360" w:lineRule="auto"/>
+        <w:rPr>
+          <w:rFonts w:ascii="Cambria" w:eastAsia="MS Mincho" w:hAnsi="Cambria" w:cs="Times New Roman"/>
+          <w:b w:val="0"/>
+          <w:color w:val="auto"/>
+          <w:sz w:val="20"/>
+          <w:szCs w:val="20"/>
+          <w:lang w:val="en-GB"/>
+        </w:rPr>
+      </w:pPr>
+    </w:p>
+    <w:p>
+      <w:pPr>
+        <w:spacing w:line="360" w:lineRule="auto"/>
+        <w:rPr>
+          <w:rFonts w:ascii="Cambria" w:eastAsia="MS Mincho" w:hAnsi="Cambria" w:cs="Times New Roman"/>
+          <w:b w:val="0"/>
+          <w:color w:val="auto"/>
+          <w:sz w:val="20"/>
+          <w:szCs w:val="20"/>
+          <w:lang w:val="en-GB"/>
+        </w:rPr>
+      </w:pPr>
+      <w:r>
+        <w:rPr>
+          <w:rFonts w:ascii="Cambria" w:eastAsia="MS Mincho" w:hAnsi="Cambria" w:cs="Times New Roman"/>
+          <w:b w:val="0"/>
+          <w:color w:val="auto"/>
+          <w:sz w:val="20"/>
+          <w:szCs w:val="20"/>
+          <w:lang w:val="en-GB"/>
+        </w:rPr>
+        <w:t xml:space="preserve">Write another function called </w:t>
+      </w:r>
+      <w:proofErr w:type="spellStart"/>
+      <w:proofErr w:type="gramStart"/>
+      <w:r>
+        <w:rPr>
+          <w:rFonts w:ascii="Cambria" w:eastAsia="MS Mincho" w:hAnsi="Cambria" w:cs="Times New Roman"/>
+          <w:b w:val="0"/>
+          <w:color w:val="auto"/>
+          <w:sz w:val="20"/>
+          <w:szCs w:val="20"/>
+          <w:lang w:val="en-GB"/>
+        </w:rPr>
+        <w:t>outputDetails</w:t>
+      </w:r>
+      <w:proofErr w:type="spellEnd"/>
+      <w:r>
+        <w:rPr>
+          <w:rFonts w:ascii="Cambria" w:eastAsia="MS Mincho" w:hAnsi="Cambria" w:cs="Times New Roman"/>
+          <w:b w:val="0"/>
+          <w:color w:val="auto"/>
+          <w:sz w:val="20"/>
+          <w:szCs w:val="20"/>
+          <w:lang w:val="en-GB"/>
+        </w:rPr>
+        <w:t>(</w:t>
+      </w:r>
+      <w:proofErr w:type="gramEnd"/>
+      <w:r>
+        <w:rPr>
+          <w:rFonts w:ascii="Cambria" w:eastAsia="MS Mincho" w:hAnsi="Cambria" w:cs="Times New Roman"/>
+          <w:b w:val="0"/>
+          <w:color w:val="auto"/>
+          <w:sz w:val="20"/>
+          <w:szCs w:val="20"/>
+          <w:lang w:val="en-GB"/>
+        </w:rPr>
+        <w:t xml:space="preserve">) which takes num1, num2 and </w:t>
+      </w:r>
+      <w:proofErr w:type="spellStart"/>
+      <w:r>
+        <w:rPr>
+          <w:rFonts w:ascii="Cambria" w:eastAsia="MS Mincho" w:hAnsi="Cambria" w:cs="Times New Roman"/>
+          <w:b w:val="0"/>
+          <w:color w:val="auto"/>
+          <w:sz w:val="20"/>
+          <w:szCs w:val="20"/>
+          <w:lang w:val="en-GB"/>
+        </w:rPr>
+        <w:t>pNum</w:t>
+      </w:r>
+      <w:proofErr w:type="spellEnd"/>
+      <w:r>
+        <w:rPr>
+          <w:rFonts w:ascii="Cambria" w:eastAsia="MS Mincho" w:hAnsi="Cambria" w:cs="Times New Roman"/>
+          <w:b w:val="0"/>
+          <w:color w:val="auto"/>
+          <w:sz w:val="20"/>
+          <w:szCs w:val="20"/>
+          <w:lang w:val="en-GB"/>
+        </w:rPr>
+        <w:t xml:space="preserve"> as parameters. This function should output the following details to the console screen:  </w:t>
       </w:r>
     </w:p>
     <w:p>
@@ -13658,6 +14694,7 @@
           <w:lang w:eastAsia="ar-SA"/>
         </w:rPr>
       </w:pPr>
+      <w:proofErr w:type="spellStart"/>
       <w:r>
         <w:rPr>
           <w:rFonts w:ascii="Times New Roman" w:eastAsia="Times New Roman" w:hAnsi="Times New Roman" w:cs="Times New Roman"/>
@@ -13667,7 +14704,19 @@
           <w:szCs w:val="20"/>
           <w:lang w:eastAsia="ar-SA"/>
         </w:rPr>
-        <w:t>pNum value (the address it currently holds)</w:t>
+        <w:t>pNum</w:t>
+      </w:r>
+      <w:proofErr w:type="spellEnd"/>
+      <w:r>
+        <w:rPr>
+          <w:rFonts w:ascii="Times New Roman" w:eastAsia="Times New Roman" w:hAnsi="Times New Roman" w:cs="Times New Roman"/>
+          <w:b w:val="0"/>
+          <w:color w:val="auto"/>
+          <w:sz w:val="20"/>
+          <w:szCs w:val="20"/>
+          <w:lang w:eastAsia="ar-SA"/>
+        </w:rPr>
+        <w:t xml:space="preserve"> value (the address it currently holds)</w:t>
       </w:r>
     </w:p>
     <w:p>
@@ -13687,6 +14736,7 @@
           <w:lang w:eastAsia="ar-SA"/>
         </w:rPr>
       </w:pPr>
+      <w:proofErr w:type="spellStart"/>
       <w:r>
         <w:rPr>
           <w:rFonts w:ascii="Times New Roman" w:eastAsia="Times New Roman" w:hAnsi="Times New Roman" w:cs="Times New Roman"/>
@@ -13696,7 +14746,19 @@
           <w:szCs w:val="20"/>
           <w:lang w:eastAsia="ar-SA"/>
         </w:rPr>
-        <w:t>pNum dereferenced value.</w:t>
+        <w:t>pNum</w:t>
+      </w:r>
+      <w:proofErr w:type="spellEnd"/>
+      <w:r>
+        <w:rPr>
+          <w:rFonts w:ascii="Times New Roman" w:eastAsia="Times New Roman" w:hAnsi="Times New Roman" w:cs="Times New Roman"/>
+          <w:b w:val="0"/>
+          <w:color w:val="auto"/>
+          <w:sz w:val="20"/>
+          <w:szCs w:val="20"/>
+          <w:lang w:eastAsia="ar-SA"/>
+        </w:rPr>
+        <w:t xml:space="preserve"> dereferenced value.</w:t>
       </w:r>
     </w:p>
     <w:p>
@@ -13716,6 +14778,7 @@
           <w:lang w:eastAsia="ar-SA"/>
         </w:rPr>
       </w:pPr>
+      <w:proofErr w:type="spellStart"/>
       <w:r>
         <w:rPr>
           <w:rFonts w:ascii="Times New Roman" w:eastAsia="Times New Roman" w:hAnsi="Times New Roman" w:cs="Times New Roman"/>
@@ -13725,7 +14788,19 @@
           <w:szCs w:val="20"/>
           <w:lang w:eastAsia="ar-SA"/>
         </w:rPr>
-        <w:t>pNum address in memory.</w:t>
+        <w:t>pNum</w:t>
+      </w:r>
+      <w:proofErr w:type="spellEnd"/>
+      <w:r>
+        <w:rPr>
+          <w:rFonts w:ascii="Times New Roman" w:eastAsia="Times New Roman" w:hAnsi="Times New Roman" w:cs="Times New Roman"/>
+          <w:b w:val="0"/>
+          <w:color w:val="auto"/>
+          <w:sz w:val="20"/>
+          <w:szCs w:val="20"/>
+          <w:lang w:eastAsia="ar-SA"/>
+        </w:rPr>
+        <w:t xml:space="preserve"> address in memory.</w:t>
       </w:r>
     </w:p>
     <w:p>
@@ -13762,12 +14837,10 @@
           <w:szCs w:val="20"/>
           <w:lang w:val="en-GB"/>
         </w:rPr>
-        <w:t>Ensure the output is referring to num1, num2 and pNum and not local copies. This is where the function prototype is crucial. Your output must be clear. I’d recommend outputting some text to explain each of the above.</w:t>
-      </w:r>
-    </w:p>
-    <w:p>
-      <w:pPr>
-        <w:spacing w:line="360" w:lineRule="auto"/>
+        <w:t xml:space="preserve">Ensure the output is referring to num1, num2 and </w:t>
+      </w:r>
+      <w:proofErr w:type="spellStart"/>
+      <w:r>
         <w:rPr>
           <w:rFonts w:ascii="Cambria" w:eastAsia="MS Mincho" w:hAnsi="Cambria" w:cs="Times New Roman"/>
           <w:b w:val="0"/>
@@ -13776,11 +14849,10 @@
           <w:szCs w:val="20"/>
           <w:lang w:val="en-GB"/>
         </w:rPr>
-      </w:pPr>
-    </w:p>
-    <w:p>
-      <w:pPr>
-        <w:spacing w:line="360" w:lineRule="auto"/>
+        <w:t>pNum</w:t>
+      </w:r>
+      <w:proofErr w:type="spellEnd"/>
+      <w:r>
         <w:rPr>
           <w:rFonts w:ascii="Cambria" w:eastAsia="MS Mincho" w:hAnsi="Cambria" w:cs="Times New Roman"/>
           <w:b w:val="0"/>
@@ -13789,8 +14861,12 @@
           <w:szCs w:val="20"/>
           <w:lang w:val="en-GB"/>
         </w:rPr>
-      </w:pPr>
-      <w:r>
+        <w:t xml:space="preserve"> and not local copies. This is where the function prototype is crucial. Your output must be clear. I’d recommend outputting some text to explain each of the above.</w:t>
+      </w:r>
+    </w:p>
+    <w:p>
+      <w:pPr>
+        <w:spacing w:line="360" w:lineRule="auto"/>
         <w:rPr>
           <w:rFonts w:ascii="Cambria" w:eastAsia="MS Mincho" w:hAnsi="Cambria" w:cs="Times New Roman"/>
           <w:b w:val="0"/>
@@ -13799,7 +14875,78 @@
           <w:szCs w:val="20"/>
           <w:lang w:val="en-GB"/>
         </w:rPr>
-        <w:t>Back in the main() function reassign the pointer to point at num2 and output the same as above by calling your outputDetails() function.</w:t>
+      </w:pPr>
+    </w:p>
+    <w:p>
+      <w:pPr>
+        <w:spacing w:line="360" w:lineRule="auto"/>
+        <w:rPr>
+          <w:rFonts w:ascii="Cambria" w:eastAsia="MS Mincho" w:hAnsi="Cambria" w:cs="Times New Roman"/>
+          <w:b w:val="0"/>
+          <w:color w:val="auto"/>
+          <w:sz w:val="20"/>
+          <w:szCs w:val="20"/>
+          <w:lang w:val="en-GB"/>
+        </w:rPr>
+      </w:pPr>
+      <w:r>
+        <w:rPr>
+          <w:rFonts w:ascii="Cambria" w:eastAsia="MS Mincho" w:hAnsi="Cambria" w:cs="Times New Roman"/>
+          <w:b w:val="0"/>
+          <w:color w:val="auto"/>
+          <w:sz w:val="20"/>
+          <w:szCs w:val="20"/>
+          <w:lang w:val="en-GB"/>
+        </w:rPr>
+        <w:t xml:space="preserve">Back in the </w:t>
+      </w:r>
+      <w:proofErr w:type="gramStart"/>
+      <w:r>
+        <w:rPr>
+          <w:rFonts w:ascii="Cambria" w:eastAsia="MS Mincho" w:hAnsi="Cambria" w:cs="Times New Roman"/>
+          <w:b w:val="0"/>
+          <w:color w:val="auto"/>
+          <w:sz w:val="20"/>
+          <w:szCs w:val="20"/>
+          <w:lang w:val="en-GB"/>
+        </w:rPr>
+        <w:t>main(</w:t>
+      </w:r>
+      <w:proofErr w:type="gramEnd"/>
+      <w:r>
+        <w:rPr>
+          <w:rFonts w:ascii="Cambria" w:eastAsia="MS Mincho" w:hAnsi="Cambria" w:cs="Times New Roman"/>
+          <w:b w:val="0"/>
+          <w:color w:val="auto"/>
+          <w:sz w:val="20"/>
+          <w:szCs w:val="20"/>
+          <w:lang w:val="en-GB"/>
+        </w:rPr>
+        <w:t xml:space="preserve">) function reassign the pointer to point at num2 and output the same as above by calling your </w:t>
+      </w:r>
+      <w:proofErr w:type="spellStart"/>
+      <w:r>
+        <w:rPr>
+          <w:rFonts w:ascii="Cambria" w:eastAsia="MS Mincho" w:hAnsi="Cambria" w:cs="Times New Roman"/>
+          <w:b w:val="0"/>
+          <w:color w:val="auto"/>
+          <w:sz w:val="20"/>
+          <w:szCs w:val="20"/>
+          <w:lang w:val="en-GB"/>
+        </w:rPr>
+        <w:t>outputDetails</w:t>
+      </w:r>
+      <w:proofErr w:type="spellEnd"/>
+      <w:r>
+        <w:rPr>
+          <w:rFonts w:ascii="Cambria" w:eastAsia="MS Mincho" w:hAnsi="Cambria" w:cs="Times New Roman"/>
+          <w:b w:val="0"/>
+          <w:color w:val="auto"/>
+          <w:sz w:val="20"/>
+          <w:szCs w:val="20"/>
+          <w:lang w:val="en-GB"/>
+        </w:rPr>
+        <w:t>() function.</w:t>
       </w:r>
     </w:p>
     <w:p>
@@ -13923,10 +15070,10 @@
     <w:p>
       <w:r>
         <w:object w:dxaOrig="9026" w:dyaOrig="8347" w14:anchorId="7738699C">
-          <v:shape id="_x0000_i1040" type="#_x0000_t75" style="width:451.5pt;height:417pt" o:ole="">
+          <v:shape id="_x0000_i1036" type="#_x0000_t75" style="width:451.2pt;height:417pt" o:ole="">
             <v:imagedata r:id="rId54" o:title=""/>
           </v:shape>
-          <o:OLEObject Type="Embed" ProgID="Word.OpenDocumentText.12" ShapeID="_x0000_i1040" DrawAspect="Content" ObjectID="_1732050415" r:id="rId55"/>
+          <o:OLEObject Type="Embed" ProgID="Word.OpenDocumentText.12" ShapeID="_x0000_i1036" DrawAspect="Content" ObjectID="_1732715550" r:id="rId55"/>
         </w:object>
       </w:r>
     </w:p>
@@ -14043,8 +15190,9 @@
           <w:szCs w:val="20"/>
           <w:lang w:val="en-GB"/>
         </w:rPr>
-        <w:t xml:space="preserve">Write a program that creates an int variable called num. Next create a reference to num called rNum; All the below tasks </w:t>
-      </w:r>
+        <w:t xml:space="preserve">Write a program that creates an int variable called num. Next create a reference to </w:t>
+      </w:r>
+      <w:proofErr w:type="spellStart"/>
       <w:r>
         <w:rPr>
           <w:rFonts w:ascii="Cambria" w:eastAsia="MS Mincho" w:hAnsi="Cambria" w:cs="Times New Roman"/>
@@ -14052,6 +15200,53 @@
           <w:color w:val="auto"/>
           <w:sz w:val="20"/>
           <w:szCs w:val="20"/>
+          <w:lang w:val="en-GB"/>
+        </w:rPr>
+        <w:t>num</w:t>
+      </w:r>
+      <w:proofErr w:type="spellEnd"/>
+      <w:r>
+        <w:rPr>
+          <w:rFonts w:ascii="Cambria" w:eastAsia="MS Mincho" w:hAnsi="Cambria" w:cs="Times New Roman"/>
+          <w:b w:val="0"/>
+          <w:color w:val="auto"/>
+          <w:sz w:val="20"/>
+          <w:szCs w:val="20"/>
+          <w:lang w:val="en-GB"/>
+        </w:rPr>
+        <w:t xml:space="preserve"> called </w:t>
+      </w:r>
+      <w:proofErr w:type="spellStart"/>
+      <w:r>
+        <w:rPr>
+          <w:rFonts w:ascii="Cambria" w:eastAsia="MS Mincho" w:hAnsi="Cambria" w:cs="Times New Roman"/>
+          <w:b w:val="0"/>
+          <w:color w:val="auto"/>
+          <w:sz w:val="20"/>
+          <w:szCs w:val="20"/>
+          <w:lang w:val="en-GB"/>
+        </w:rPr>
+        <w:t>rNum</w:t>
+      </w:r>
+      <w:proofErr w:type="spellEnd"/>
+      <w:r>
+        <w:rPr>
+          <w:rFonts w:ascii="Cambria" w:eastAsia="MS Mincho" w:hAnsi="Cambria" w:cs="Times New Roman"/>
+          <w:b w:val="0"/>
+          <w:color w:val="auto"/>
+          <w:sz w:val="20"/>
+          <w:szCs w:val="20"/>
+          <w:lang w:val="en-GB"/>
+        </w:rPr>
+        <w:t xml:space="preserve">; All the below tasks </w:t>
+      </w:r>
+      <w:r>
+        <w:rPr>
+          <w:rFonts w:ascii="Cambria" w:eastAsia="MS Mincho" w:hAnsi="Cambria" w:cs="Times New Roman"/>
+          <w:b w:val="0"/>
+          <w:color w:val="auto"/>
+          <w:sz w:val="20"/>
+          <w:szCs w:val="20"/>
           <w:u w:val="single"/>
           <w:lang w:val="en-GB"/>
         </w:rPr>
@@ -14089,7 +15284,31 @@
           <w:szCs w:val="20"/>
           <w:lang w:val="en-GB"/>
         </w:rPr>
-        <w:t>, with the output of num shown.</w:t>
+        <w:t xml:space="preserve">, with the output of </w:t>
+      </w:r>
+      <w:proofErr w:type="spellStart"/>
+      <w:r>
+        <w:rPr>
+          <w:rFonts w:ascii="Cambria" w:eastAsia="MS Mincho" w:hAnsi="Cambria" w:cs="Times New Roman"/>
+          <w:b w:val="0"/>
+          <w:color w:val="auto"/>
+          <w:sz w:val="20"/>
+          <w:szCs w:val="20"/>
+          <w:lang w:val="en-GB"/>
+        </w:rPr>
+        <w:t>num</w:t>
+      </w:r>
+      <w:proofErr w:type="spellEnd"/>
+      <w:r>
+        <w:rPr>
+          <w:rFonts w:ascii="Cambria" w:eastAsia="MS Mincho" w:hAnsi="Cambria" w:cs="Times New Roman"/>
+          <w:b w:val="0"/>
+          <w:color w:val="auto"/>
+          <w:sz w:val="20"/>
+          <w:szCs w:val="20"/>
+          <w:lang w:val="en-GB"/>
+        </w:rPr>
+        <w:t xml:space="preserve"> shown.</w:t>
       </w:r>
     </w:p>
     <w:p>
@@ -14348,16 +15567,74 @@
       </w:r>
       <w:bookmarkEnd w:id="111"/>
     </w:p>
+    <w:bookmarkStart w:id="112" w:name="_MON_1732699138"/>
+    <w:bookmarkEnd w:id="112"/>
+    <w:p>
+      <w:r>
+        <w:object w:dxaOrig="9026" w:dyaOrig="6799" w14:anchorId="52BC209C">
+          <v:shape id="_x0000_i1042" type="#_x0000_t75" style="width:451.2pt;height:340.2pt" o:ole="">
+            <v:imagedata r:id="rId57" o:title=""/>
+          </v:shape>
+          <o:OLEObject Type="Embed" ProgID="Word.OpenDocumentText.12" ShapeID="_x0000_i1042" DrawAspect="Content" ObjectID="_1732715551" r:id="rId58"/>
+        </w:object>
+      </w:r>
+    </w:p>
+    <w:p/>
+    <w:p/>
+    <w:p/>
     <w:p>
       <w:pPr>
         <w:pStyle w:val="Heading3"/>
         <w:spacing w:line="360" w:lineRule="auto"/>
       </w:pPr>
-      <w:bookmarkStart w:id="112" w:name="_Toc92189386"/>
-      <w:r>
+      <w:bookmarkStart w:id="113" w:name="_Toc92189386"/>
+      <w:r>
+        <w:lastRenderedPageBreak/>
         <w:t>Program Screenshot:</w:t>
       </w:r>
-      <w:bookmarkEnd w:id="112"/>
+      <w:bookmarkEnd w:id="113"/>
+    </w:p>
+    <w:p>
+      <w:r>
+        <w:rPr>
+          <w:noProof/>
+        </w:rPr>
+        <w:drawing>
+          <wp:inline distT="0" distB="0" distL="0" distR="0" wp14:anchorId="1BCBFADD" wp14:editId="3557B061">
+            <wp:extent cx="6309360" cy="684530"/>
+            <wp:effectExtent l="0" t="0" r="0" b="1270"/>
+            <wp:docPr id="27" name="Picture 27"/>
+            <wp:cNvGraphicFramePr>
+              <a:graphicFrameLocks xmlns:a="http://schemas.openxmlformats.org/drawingml/2006/main" noChangeAspect="1"/>
+            </wp:cNvGraphicFramePr>
+            <a:graphic xmlns:a="http://schemas.openxmlformats.org/drawingml/2006/main">
+              <a:graphicData uri="http://schemas.openxmlformats.org/drawingml/2006/picture">
+                <pic:pic xmlns:pic="http://schemas.openxmlformats.org/drawingml/2006/picture">
+                  <pic:nvPicPr>
+                    <pic:cNvPr id="1" name=""/>
+                    <pic:cNvPicPr/>
+                  </pic:nvPicPr>
+                  <pic:blipFill>
+                    <a:blip r:embed="rId59"/>
+                    <a:stretch>
+                      <a:fillRect/>
+                    </a:stretch>
+                  </pic:blipFill>
+                  <pic:spPr>
+                    <a:xfrm>
+                      <a:off x="0" y="0"/>
+                      <a:ext cx="6309360" cy="684530"/>
+                    </a:xfrm>
+                    <a:prstGeom prst="rect">
+                      <a:avLst/>
+                    </a:prstGeom>
+                  </pic:spPr>
+                </pic:pic>
+              </a:graphicData>
+            </a:graphic>
+          </wp:inline>
+        </w:drawing>
+      </w:r>
     </w:p>
     <w:p/>
     <w:p/>
@@ -14381,19 +15658,19 @@
         <w:pStyle w:val="Heading1"/>
         <w:spacing w:line="360" w:lineRule="auto"/>
       </w:pPr>
-      <w:bookmarkStart w:id="113" w:name="_Toc92189387"/>
+      <w:bookmarkStart w:id="114" w:name="_Toc92189387"/>
       <w:r>
         <w:lastRenderedPageBreak/>
         <w:t>Section 9: File Handling</w:t>
       </w:r>
-      <w:bookmarkEnd w:id="113"/>
+      <w:bookmarkEnd w:id="114"/>
     </w:p>
     <w:p>
       <w:pPr>
         <w:pStyle w:val="Heading2"/>
         <w:spacing w:line="360" w:lineRule="auto"/>
       </w:pPr>
-      <w:bookmarkStart w:id="114" w:name="_Toc92189388"/>
+      <w:bookmarkStart w:id="115" w:name="_Toc92189388"/>
       <w:r>
         <w:t xml:space="preserve">Question </w:t>
       </w:r>
@@ -14412,18 +15689,18 @@
       <w:r>
         <w:t>(program 43)</w:t>
       </w:r>
-      <w:bookmarkEnd w:id="114"/>
+      <w:bookmarkEnd w:id="115"/>
     </w:p>
     <w:p>
       <w:pPr>
         <w:pStyle w:val="Heading3"/>
         <w:spacing w:line="360" w:lineRule="auto"/>
       </w:pPr>
-      <w:bookmarkStart w:id="115" w:name="_Toc92189389"/>
+      <w:bookmarkStart w:id="116" w:name="_Toc92189389"/>
       <w:r>
         <w:t>Program Requirements:</w:t>
       </w:r>
-      <w:bookmarkEnd w:id="115"/>
+      <w:bookmarkEnd w:id="116"/>
     </w:p>
     <w:p>
       <w:pPr>
@@ -14620,12 +15897,10 @@
           <w:szCs w:val="20"/>
           <w:lang w:val="en-GB"/>
         </w:rPr>
-        <w:t>If the user enters an invalid option the program should inform the user and then re-present the menu screen.</w:t>
-      </w:r>
-    </w:p>
-    <w:p>
-      <w:pPr>
-        <w:spacing w:line="360" w:lineRule="auto"/>
+        <w:t xml:space="preserve">If the user enters an invalid </w:t>
+      </w:r>
+      <w:proofErr w:type="gramStart"/>
+      <w:r>
         <w:rPr>
           <w:rFonts w:ascii="Cambria" w:eastAsia="MS Mincho" w:hAnsi="Cambria" w:cs="Times New Roman"/>
           <w:b w:val="0"/>
@@ -14634,11 +15909,10 @@
           <w:szCs w:val="20"/>
           <w:lang w:val="en-GB"/>
         </w:rPr>
-      </w:pPr>
-    </w:p>
-    <w:p>
-      <w:pPr>
-        <w:spacing w:line="360" w:lineRule="auto"/>
+        <w:t>option</w:t>
+      </w:r>
+      <w:proofErr w:type="gramEnd"/>
+      <w:r>
         <w:rPr>
           <w:rFonts w:ascii="Cambria" w:eastAsia="MS Mincho" w:hAnsi="Cambria" w:cs="Times New Roman"/>
           <w:b w:val="0"/>
@@ -14647,8 +15921,12 @@
           <w:szCs w:val="20"/>
           <w:lang w:val="en-GB"/>
         </w:rPr>
-      </w:pPr>
-      <w:r>
+        <w:t xml:space="preserve"> the program should inform the user and then re-present the menu screen.</w:t>
+      </w:r>
+    </w:p>
+    <w:p>
+      <w:pPr>
+        <w:spacing w:line="360" w:lineRule="auto"/>
         <w:rPr>
           <w:rFonts w:ascii="Cambria" w:eastAsia="MS Mincho" w:hAnsi="Cambria" w:cs="Times New Roman"/>
           <w:b w:val="0"/>
@@ -14657,6 +15935,29 @@
           <w:szCs w:val="20"/>
           <w:lang w:val="en-GB"/>
         </w:rPr>
+      </w:pPr>
+    </w:p>
+    <w:p>
+      <w:pPr>
+        <w:spacing w:line="360" w:lineRule="auto"/>
+        <w:rPr>
+          <w:rFonts w:ascii="Cambria" w:eastAsia="MS Mincho" w:hAnsi="Cambria" w:cs="Times New Roman"/>
+          <w:b w:val="0"/>
+          <w:color w:val="auto"/>
+          <w:sz w:val="20"/>
+          <w:szCs w:val="20"/>
+          <w:lang w:val="en-GB"/>
+        </w:rPr>
+      </w:pPr>
+      <w:r>
+        <w:rPr>
+          <w:rFonts w:ascii="Cambria" w:eastAsia="MS Mincho" w:hAnsi="Cambria" w:cs="Times New Roman"/>
+          <w:b w:val="0"/>
+          <w:color w:val="auto"/>
+          <w:sz w:val="20"/>
+          <w:szCs w:val="20"/>
+          <w:lang w:val="en-GB"/>
+        </w:rPr>
         <w:t>Upon entering ‘1’ the user should be asked for a score and a name. If the entered score is greater than the lowest score already in the file, or there are less than 10 scores stored this new score should be incorporated in to the top ten. This should then be saved in a text file called ‘scores.txt’. The user is then returned to the menus screen.</w:t>
       </w:r>
     </w:p>
@@ -14789,22 +16090,22 @@
         <w:pStyle w:val="Heading3"/>
         <w:spacing w:line="360" w:lineRule="auto"/>
       </w:pPr>
-      <w:bookmarkStart w:id="116" w:name="_Toc92189390"/>
+      <w:bookmarkStart w:id="117" w:name="_Toc92189390"/>
       <w:r>
         <w:t>Program Code:</w:t>
       </w:r>
-      <w:bookmarkEnd w:id="116"/>
+      <w:bookmarkEnd w:id="117"/>
     </w:p>
     <w:p>
       <w:pPr>
         <w:pStyle w:val="Heading3"/>
         <w:spacing w:line="360" w:lineRule="auto"/>
       </w:pPr>
-      <w:bookmarkStart w:id="117" w:name="_Toc92189391"/>
+      <w:bookmarkStart w:id="118" w:name="_Toc92189391"/>
       <w:r>
         <w:t>Program Screenshot:</w:t>
       </w:r>
-      <w:bookmarkEnd w:id="117"/>
+      <w:bookmarkEnd w:id="118"/>
     </w:p>
     <w:p/>
     <w:p>
@@ -14827,19 +16128,19 @@
         <w:pStyle w:val="Heading1"/>
         <w:spacing w:line="360" w:lineRule="auto"/>
       </w:pPr>
-      <w:bookmarkStart w:id="118" w:name="_Toc92189392"/>
+      <w:bookmarkStart w:id="119" w:name="_Toc92189392"/>
       <w:r>
         <w:lastRenderedPageBreak/>
         <w:t>Section 10: OOP</w:t>
       </w:r>
-      <w:bookmarkEnd w:id="118"/>
+      <w:bookmarkEnd w:id="119"/>
     </w:p>
     <w:p>
       <w:pPr>
         <w:pStyle w:val="Heading2"/>
         <w:spacing w:line="360" w:lineRule="auto"/>
       </w:pPr>
-      <w:bookmarkStart w:id="119" w:name="_Toc92189393"/>
+      <w:bookmarkStart w:id="120" w:name="_Toc92189393"/>
       <w:r>
         <w:t xml:space="preserve">Question </w:t>
       </w:r>
@@ -14849,8 +16150,13 @@
       <w:r>
         <w:t xml:space="preserve">: </w:t>
       </w:r>
-      <w:r>
-        <w:t>ePet Care</w:t>
+      <w:proofErr w:type="spellStart"/>
+      <w:r>
+        <w:t>ePet</w:t>
+      </w:r>
+      <w:proofErr w:type="spellEnd"/>
+      <w:r>
+        <w:t xml:space="preserve"> Care</w:t>
       </w:r>
       <w:r>
         <w:t xml:space="preserve"> </w:t>
@@ -14858,18 +16164,18 @@
       <w:r>
         <w:t>(program 40)</w:t>
       </w:r>
-      <w:bookmarkEnd w:id="119"/>
+      <w:bookmarkEnd w:id="120"/>
     </w:p>
     <w:p>
       <w:pPr>
         <w:pStyle w:val="Heading3"/>
         <w:spacing w:line="360" w:lineRule="auto"/>
       </w:pPr>
-      <w:bookmarkStart w:id="120" w:name="_Toc92189394"/>
+      <w:bookmarkStart w:id="121" w:name="_Toc92189394"/>
       <w:r>
         <w:t>Program Requirements:</w:t>
       </w:r>
-      <w:bookmarkEnd w:id="120"/>
+      <w:bookmarkEnd w:id="121"/>
     </w:p>
     <w:p>
       <w:pPr>
@@ -14884,7 +16190,7 @@
           <w:lang w:val="en-GB"/>
         </w:rPr>
       </w:pPr>
-      <w:bookmarkStart w:id="121" w:name="_Toc92189395"/>
+      <w:bookmarkStart w:id="122" w:name="_Toc92189395"/>
       <w:r>
         <w:rPr>
           <w:rFonts w:ascii="Calibri" w:eastAsia="MS Mincho" w:hAnsi="Calibri" w:cs="Times New Roman"/>
@@ -14896,7 +16202,7 @@
         </w:rPr>
         <w:t>You will need four class files, Pet must be the parent and then three child classes, Dog, Cat and Hamster. These child functions need just three methods, constructor and destructor and use of the virtual Talk method you will create in Pet.</w:t>
       </w:r>
-      <w:bookmarkEnd w:id="121"/>
+      <w:bookmarkEnd w:id="122"/>
     </w:p>
     <w:p>
       <w:pPr>
@@ -14911,7 +16217,7 @@
           <w:lang w:val="en-GB"/>
         </w:rPr>
       </w:pPr>
-      <w:bookmarkStart w:id="122" w:name="_Toc92189396"/>
+      <w:bookmarkStart w:id="123" w:name="_Toc92189396"/>
       <w:r>
         <w:rPr>
           <w:rFonts w:ascii="Calibri" w:eastAsia="MS Mincho" w:hAnsi="Calibri" w:cs="Times New Roman"/>
@@ -14923,7 +16229,7 @@
         </w:rPr>
         <w:t>In Pet you will need:</w:t>
       </w:r>
-      <w:bookmarkEnd w:id="122"/>
+      <w:bookmarkEnd w:id="123"/>
     </w:p>
     <w:p>
       <w:pPr>
@@ -14942,7 +16248,7 @@
           <w:lang w:val="en-GB"/>
         </w:rPr>
       </w:pPr>
-      <w:bookmarkStart w:id="123" w:name="_Toc92189397"/>
+      <w:bookmarkStart w:id="124" w:name="_Toc92189397"/>
       <w:r>
         <w:rPr>
           <w:rFonts w:ascii="Calibri" w:eastAsia="MS Mincho" w:hAnsi="Calibri" w:cs="Times New Roman"/>
@@ -14954,7 +16260,7 @@
         </w:rPr>
         <w:t>A constructor which takes two pre-set integer parameters which are set to 0 in the braces (hunger and boredom)</w:t>
       </w:r>
-      <w:bookmarkEnd w:id="123"/>
+      <w:bookmarkEnd w:id="124"/>
     </w:p>
     <w:p>
       <w:pPr>
@@ -14973,7 +16279,7 @@
           <w:lang w:val="en-GB"/>
         </w:rPr>
       </w:pPr>
-      <w:bookmarkStart w:id="124" w:name="_Toc92189398"/>
+      <w:bookmarkStart w:id="125" w:name="_Toc92189398"/>
       <w:r>
         <w:rPr>
           <w:rFonts w:ascii="Calibri" w:eastAsia="MS Mincho" w:hAnsi="Calibri" w:cs="Times New Roman"/>
@@ -14985,7 +16291,7 @@
         </w:rPr>
         <w:t>A destructor</w:t>
       </w:r>
-      <w:bookmarkEnd w:id="124"/>
+      <w:bookmarkEnd w:id="125"/>
     </w:p>
     <w:p>
       <w:pPr>
@@ -15004,7 +16310,7 @@
           <w:lang w:val="en-GB"/>
         </w:rPr>
       </w:pPr>
-      <w:bookmarkStart w:id="125" w:name="_Toc92189399"/>
+      <w:bookmarkStart w:id="126" w:name="_Toc92189399"/>
       <w:r>
         <w:rPr>
           <w:rFonts w:ascii="Calibri" w:eastAsia="MS Mincho" w:hAnsi="Calibri" w:cs="Times New Roman"/>
@@ -15016,7 +16322,7 @@
         </w:rPr>
         <w:t>A virtual void method called Talk</w:t>
       </w:r>
-      <w:bookmarkEnd w:id="125"/>
+      <w:bookmarkEnd w:id="126"/>
     </w:p>
     <w:p>
       <w:pPr>
@@ -15035,7 +16341,7 @@
           <w:lang w:val="en-GB"/>
         </w:rPr>
       </w:pPr>
-      <w:bookmarkStart w:id="126" w:name="_Toc92189400"/>
+      <w:bookmarkStart w:id="127" w:name="_Toc92189400"/>
       <w:r>
         <w:rPr>
           <w:rFonts w:ascii="Calibri" w:eastAsia="MS Mincho" w:hAnsi="Calibri" w:cs="Times New Roman"/>
@@ -15047,7 +16353,7 @@
         </w:rPr>
         <w:t>Two void methods</w:t>
       </w:r>
-      <w:bookmarkEnd w:id="126"/>
+      <w:bookmarkEnd w:id="127"/>
     </w:p>
     <w:p>
       <w:pPr>
@@ -15066,7 +16372,7 @@
           <w:lang w:val="en-GB"/>
         </w:rPr>
       </w:pPr>
-      <w:bookmarkStart w:id="127" w:name="_Toc92189401"/>
+      <w:bookmarkStart w:id="128" w:name="_Toc92189401"/>
       <w:r>
         <w:rPr>
           <w:rFonts w:ascii="Calibri" w:eastAsia="MS Mincho" w:hAnsi="Calibri" w:cs="Times New Roman"/>
@@ -15076,9 +16382,33 @@
           <w:szCs w:val="20"/>
           <w:lang w:val="en-GB"/>
         </w:rPr>
-        <w:t>Feed and Play, each taking a related a single pre-set int food or fun, both set to 4</w:t>
-      </w:r>
-      <w:bookmarkEnd w:id="127"/>
+        <w:t xml:space="preserve">Feed and </w:t>
+      </w:r>
+      <w:proofErr w:type="gramStart"/>
+      <w:r>
+        <w:rPr>
+          <w:rFonts w:ascii="Calibri" w:eastAsia="MS Mincho" w:hAnsi="Calibri" w:cs="Times New Roman"/>
+          <w:b w:val="0"/>
+          <w:color w:val="auto"/>
+          <w:sz w:val="20"/>
+          <w:szCs w:val="20"/>
+          <w:lang w:val="en-GB"/>
+        </w:rPr>
+        <w:t>Play</w:t>
+      </w:r>
+      <w:proofErr w:type="gramEnd"/>
+      <w:r>
+        <w:rPr>
+          <w:rFonts w:ascii="Calibri" w:eastAsia="MS Mincho" w:hAnsi="Calibri" w:cs="Times New Roman"/>
+          <w:b w:val="0"/>
+          <w:color w:val="auto"/>
+          <w:sz w:val="20"/>
+          <w:szCs w:val="20"/>
+          <w:lang w:val="en-GB"/>
+        </w:rPr>
+        <w:t>, each taking a related a single pre-set int food or fun, both set to 4</w:t>
+      </w:r>
+      <w:bookmarkEnd w:id="128"/>
     </w:p>
     <w:p>
       <w:pPr>
@@ -15097,7 +16427,7 @@
           <w:lang w:val="en-GB"/>
         </w:rPr>
       </w:pPr>
-      <w:bookmarkStart w:id="128" w:name="_Toc92189402"/>
+      <w:bookmarkStart w:id="129" w:name="_Toc92189402"/>
       <w:r>
         <w:rPr>
           <w:rFonts w:ascii="Calibri" w:eastAsia="MS Mincho" w:hAnsi="Calibri" w:cs="Times New Roman"/>
@@ -15107,9 +16437,33 @@
           <w:szCs w:val="20"/>
           <w:lang w:val="en-GB"/>
         </w:rPr>
-        <w:t>(int food = 4)</w:t>
-      </w:r>
-      <w:bookmarkEnd w:id="128"/>
+        <w:t>(</w:t>
+      </w:r>
+      <w:proofErr w:type="gramStart"/>
+      <w:r>
+        <w:rPr>
+          <w:rFonts w:ascii="Calibri" w:eastAsia="MS Mincho" w:hAnsi="Calibri" w:cs="Times New Roman"/>
+          <w:b w:val="0"/>
+          <w:color w:val="auto"/>
+          <w:sz w:val="20"/>
+          <w:szCs w:val="20"/>
+          <w:lang w:val="en-GB"/>
+        </w:rPr>
+        <w:t>int</w:t>
+      </w:r>
+      <w:proofErr w:type="gramEnd"/>
+      <w:r>
+        <w:rPr>
+          <w:rFonts w:ascii="Calibri" w:eastAsia="MS Mincho" w:hAnsi="Calibri" w:cs="Times New Roman"/>
+          <w:b w:val="0"/>
+          <w:color w:val="auto"/>
+          <w:sz w:val="20"/>
+          <w:szCs w:val="20"/>
+          <w:lang w:val="en-GB"/>
+        </w:rPr>
+        <w:t xml:space="preserve"> food = 4)</w:t>
+      </w:r>
+      <w:bookmarkEnd w:id="129"/>
     </w:p>
     <w:p>
       <w:pPr>
@@ -15128,7 +16482,7 @@
           <w:lang w:val="en-GB"/>
         </w:rPr>
       </w:pPr>
-      <w:bookmarkStart w:id="129" w:name="_Toc92189403"/>
+      <w:bookmarkStart w:id="130" w:name="_Toc92189403"/>
       <w:r>
         <w:rPr>
           <w:rFonts w:ascii="Calibri" w:eastAsia="MS Mincho" w:hAnsi="Calibri" w:cs="Times New Roman"/>
@@ -15140,7 +16494,7 @@
         </w:rPr>
         <w:t>Two private member variables</w:t>
       </w:r>
-      <w:bookmarkEnd w:id="129"/>
+      <w:bookmarkEnd w:id="130"/>
     </w:p>
     <w:p>
       <w:pPr>
@@ -15159,7 +16513,8 @@
           <w:lang w:val="en-GB"/>
         </w:rPr>
       </w:pPr>
-      <w:bookmarkStart w:id="130" w:name="_Toc92189404"/>
+      <w:bookmarkStart w:id="131" w:name="_Toc92189404"/>
+      <w:proofErr w:type="spellStart"/>
       <w:r>
         <w:rPr>
           <w:rFonts w:ascii="Calibri" w:eastAsia="MS Mincho" w:hAnsi="Calibri" w:cs="Times New Roman"/>
@@ -15169,9 +16524,45 @@
           <w:szCs w:val="20"/>
           <w:lang w:val="en-GB"/>
         </w:rPr>
-        <w:t>m_hunger and m_bored (set to 0)</w:t>
-      </w:r>
-      <w:bookmarkEnd w:id="130"/>
+        <w:t>m_hunger</w:t>
+      </w:r>
+      <w:proofErr w:type="spellEnd"/>
+      <w:r>
+        <w:rPr>
+          <w:rFonts w:ascii="Calibri" w:eastAsia="MS Mincho" w:hAnsi="Calibri" w:cs="Times New Roman"/>
+          <w:b w:val="0"/>
+          <w:color w:val="auto"/>
+          <w:sz w:val="20"/>
+          <w:szCs w:val="20"/>
+          <w:lang w:val="en-GB"/>
+        </w:rPr>
+        <w:t xml:space="preserve"> and </w:t>
+      </w:r>
+      <w:proofErr w:type="spellStart"/>
+      <w:r>
+        <w:rPr>
+          <w:rFonts w:ascii="Calibri" w:eastAsia="MS Mincho" w:hAnsi="Calibri" w:cs="Times New Roman"/>
+          <w:b w:val="0"/>
+          <w:color w:val="auto"/>
+          <w:sz w:val="20"/>
+          <w:szCs w:val="20"/>
+          <w:lang w:val="en-GB"/>
+        </w:rPr>
+        <w:t>m_bored</w:t>
+      </w:r>
+      <w:proofErr w:type="spellEnd"/>
+      <w:r>
+        <w:rPr>
+          <w:rFonts w:ascii="Calibri" w:eastAsia="MS Mincho" w:hAnsi="Calibri" w:cs="Times New Roman"/>
+          <w:b w:val="0"/>
+          <w:color w:val="auto"/>
+          <w:sz w:val="20"/>
+          <w:szCs w:val="20"/>
+          <w:lang w:val="en-GB"/>
+        </w:rPr>
+        <w:t xml:space="preserve"> (set to 0)</w:t>
+      </w:r>
+      <w:bookmarkEnd w:id="131"/>
     </w:p>
     <w:p>
       <w:pPr>
@@ -15190,7 +16581,7 @@
           <w:lang w:val="en-GB"/>
         </w:rPr>
       </w:pPr>
-      <w:bookmarkStart w:id="131" w:name="_Toc92189405"/>
+      <w:bookmarkStart w:id="132" w:name="_Toc92189405"/>
       <w:r>
         <w:rPr>
           <w:rFonts w:ascii="Calibri" w:eastAsia="MS Mincho" w:hAnsi="Calibri" w:cs="Times New Roman"/>
@@ -15202,7 +16593,7 @@
         </w:rPr>
         <w:t>two protected methods</w:t>
       </w:r>
-      <w:bookmarkEnd w:id="131"/>
+      <w:bookmarkEnd w:id="132"/>
     </w:p>
     <w:p>
       <w:pPr>
@@ -15221,7 +16612,7 @@
           <w:lang w:val="en-GB"/>
         </w:rPr>
       </w:pPr>
-      <w:bookmarkStart w:id="132" w:name="_Toc92189406"/>
+      <w:bookmarkStart w:id="133" w:name="_Toc92189406"/>
       <w:r>
         <w:rPr>
           <w:rFonts w:ascii="Calibri" w:eastAsia="MS Mincho" w:hAnsi="Calibri" w:cs="Times New Roman"/>
@@ -15231,9 +16622,70 @@
           <w:szCs w:val="20"/>
           <w:lang w:val="en-GB"/>
         </w:rPr>
-        <w:t>An inline constant function that takes type int and returns m_hunger + m_bored called GetMood</w:t>
-      </w:r>
-      <w:bookmarkEnd w:id="132"/>
+        <w:t xml:space="preserve">An inline constant function that takes type int and returns </w:t>
+      </w:r>
+      <w:proofErr w:type="spellStart"/>
+      <w:r>
+        <w:rPr>
+          <w:rFonts w:ascii="Calibri" w:eastAsia="MS Mincho" w:hAnsi="Calibri" w:cs="Times New Roman"/>
+          <w:b w:val="0"/>
+          <w:color w:val="auto"/>
+          <w:sz w:val="20"/>
+          <w:szCs w:val="20"/>
+          <w:lang w:val="en-GB"/>
+        </w:rPr>
+        <w:t>m_hunger</w:t>
+      </w:r>
+      <w:proofErr w:type="spellEnd"/>
+      <w:r>
+        <w:rPr>
+          <w:rFonts w:ascii="Calibri" w:eastAsia="MS Mincho" w:hAnsi="Calibri" w:cs="Times New Roman"/>
+          <w:b w:val="0"/>
+          <w:color w:val="auto"/>
+          <w:sz w:val="20"/>
+          <w:szCs w:val="20"/>
+          <w:lang w:val="en-GB"/>
+        </w:rPr>
+        <w:t xml:space="preserve"> + </w:t>
+      </w:r>
+      <w:proofErr w:type="spellStart"/>
+      <w:r>
+        <w:rPr>
+          <w:rFonts w:ascii="Calibri" w:eastAsia="MS Mincho" w:hAnsi="Calibri" w:cs="Times New Roman"/>
+          <w:b w:val="0"/>
+          <w:color w:val="auto"/>
+          <w:sz w:val="20"/>
+          <w:szCs w:val="20"/>
+          <w:lang w:val="en-GB"/>
+        </w:rPr>
+        <w:t>m_bored</w:t>
+      </w:r>
+      <w:proofErr w:type="spellEnd"/>
+      <w:r>
+        <w:rPr>
+          <w:rFonts w:ascii="Calibri" w:eastAsia="MS Mincho" w:hAnsi="Calibri" w:cs="Times New Roman"/>
+          <w:b w:val="0"/>
+          <w:color w:val="auto"/>
+          <w:sz w:val="20"/>
+          <w:szCs w:val="20"/>
+          <w:lang w:val="en-GB"/>
+        </w:rPr>
+        <w:t xml:space="preserve"> called </w:t>
+      </w:r>
+      <w:proofErr w:type="spellStart"/>
+      <w:r>
+        <w:rPr>
+          <w:rFonts w:ascii="Calibri" w:eastAsia="MS Mincho" w:hAnsi="Calibri" w:cs="Times New Roman"/>
+          <w:b w:val="0"/>
+          <w:color w:val="auto"/>
+          <w:sz w:val="20"/>
+          <w:szCs w:val="20"/>
+          <w:lang w:val="en-GB"/>
+        </w:rPr>
+        <w:t>GetMood</w:t>
+      </w:r>
+      <w:bookmarkEnd w:id="133"/>
+      <w:proofErr w:type="spellEnd"/>
     </w:p>
     <w:p>
       <w:pPr>
@@ -15252,7 +16704,7 @@
           <w:lang w:val="en-GB"/>
         </w:rPr>
       </w:pPr>
-      <w:bookmarkStart w:id="133" w:name="_Toc92189407"/>
+      <w:bookmarkStart w:id="134" w:name="_Toc92189407"/>
       <w:r>
         <w:rPr>
           <w:rFonts w:ascii="Calibri" w:eastAsia="MS Mincho" w:hAnsi="Calibri" w:cs="Times New Roman"/>
@@ -15262,9 +16714,33 @@
           <w:szCs w:val="20"/>
           <w:lang w:val="en-GB"/>
         </w:rPr>
-        <w:t>And a void PassingTime which takes a pre-set int called time that is equal to 1</w:t>
-      </w:r>
-      <w:bookmarkEnd w:id="133"/>
+        <w:t xml:space="preserve">And a void </w:t>
+      </w:r>
+      <w:proofErr w:type="spellStart"/>
+      <w:r>
+        <w:rPr>
+          <w:rFonts w:ascii="Calibri" w:eastAsia="MS Mincho" w:hAnsi="Calibri" w:cs="Times New Roman"/>
+          <w:b w:val="0"/>
+          <w:color w:val="auto"/>
+          <w:sz w:val="20"/>
+          <w:szCs w:val="20"/>
+          <w:lang w:val="en-GB"/>
+        </w:rPr>
+        <w:t>PassingTime</w:t>
+      </w:r>
+      <w:proofErr w:type="spellEnd"/>
+      <w:r>
+        <w:rPr>
+          <w:rFonts w:ascii="Calibri" w:eastAsia="MS Mincho" w:hAnsi="Calibri" w:cs="Times New Roman"/>
+          <w:b w:val="0"/>
+          <w:color w:val="auto"/>
+          <w:sz w:val="20"/>
+          <w:szCs w:val="20"/>
+          <w:lang w:val="en-GB"/>
+        </w:rPr>
+        <w:t xml:space="preserve"> which takes a pre-set int called time that is equal to 1</w:t>
+      </w:r>
+      <w:bookmarkEnd w:id="134"/>
     </w:p>
     <w:p>
       <w:pPr>
@@ -15279,7 +16755,7 @@
           <w:lang w:val="en-GB"/>
         </w:rPr>
       </w:pPr>
-      <w:bookmarkStart w:id="134" w:name="_Toc92189408"/>
+      <w:bookmarkStart w:id="135" w:name="_Toc92189408"/>
       <w:r>
         <w:rPr>
           <w:rFonts w:ascii="Calibri" w:eastAsia="MS Mincho" w:hAnsi="Calibri" w:cs="Times New Roman"/>
@@ -15291,7 +16767,7 @@
         </w:rPr>
         <w:t>The source file needs to contain the following:</w:t>
       </w:r>
-      <w:bookmarkEnd w:id="134"/>
+      <w:bookmarkEnd w:id="135"/>
     </w:p>
     <w:p>
       <w:pPr>
@@ -15310,7 +16786,7 @@
           <w:lang w:val="en-GB"/>
         </w:rPr>
       </w:pPr>
-      <w:bookmarkStart w:id="135" w:name="_Toc92189409"/>
+      <w:bookmarkStart w:id="136" w:name="_Toc92189409"/>
       <w:r>
         <w:rPr>
           <w:rFonts w:ascii="Calibri" w:eastAsia="MS Mincho" w:hAnsi="Calibri" w:cs="Times New Roman"/>
@@ -15322,7 +16798,7 @@
         </w:rPr>
         <w:t>The Constructor</w:t>
       </w:r>
-      <w:bookmarkEnd w:id="135"/>
+      <w:bookmarkEnd w:id="136"/>
     </w:p>
     <w:p>
       <w:pPr>
@@ -15341,7 +16817,8 @@
           <w:lang w:val="en-GB"/>
         </w:rPr>
       </w:pPr>
-      <w:bookmarkStart w:id="136" w:name="_Toc92189410"/>
+      <w:bookmarkStart w:id="137" w:name="_Toc92189410"/>
+      <w:proofErr w:type="spellStart"/>
       <w:r>
         <w:rPr>
           <w:rFonts w:ascii="Calibri" w:eastAsia="MS Mincho" w:hAnsi="Calibri" w:cs="Times New Roman"/>
@@ -15351,9 +16828,21 @@
           <w:szCs w:val="20"/>
           <w:lang w:val="en-GB"/>
         </w:rPr>
-        <w:t>Cout that a new pet has arrived</w:t>
-      </w:r>
-      <w:bookmarkEnd w:id="136"/>
+        <w:t>Cout</w:t>
+      </w:r>
+      <w:proofErr w:type="spellEnd"/>
+      <w:r>
+        <w:rPr>
+          <w:rFonts w:ascii="Calibri" w:eastAsia="MS Mincho" w:hAnsi="Calibri" w:cs="Times New Roman"/>
+          <w:b w:val="0"/>
+          <w:color w:val="auto"/>
+          <w:sz w:val="20"/>
+          <w:szCs w:val="20"/>
+          <w:lang w:val="en-GB"/>
+        </w:rPr>
+        <w:t xml:space="preserve"> that a new pet has arrived</w:t>
+      </w:r>
+      <w:bookmarkEnd w:id="137"/>
     </w:p>
     <w:p>
       <w:pPr>
@@ -15372,7 +16861,7 @@
           <w:lang w:val="en-GB"/>
         </w:rPr>
       </w:pPr>
-      <w:bookmarkStart w:id="137" w:name="_Toc92189411"/>
+      <w:bookmarkStart w:id="138" w:name="_Toc92189411"/>
       <w:r>
         <w:rPr>
           <w:rFonts w:ascii="Calibri" w:eastAsia="MS Mincho" w:hAnsi="Calibri" w:cs="Times New Roman"/>
@@ -15382,9 +16871,81 @@
           <w:szCs w:val="20"/>
           <w:lang w:val="en-GB"/>
         </w:rPr>
-        <w:t>Set m_hunger to equal hunger (hunger being the passed variable) and the same with m_bored equal to boredom</w:t>
-      </w:r>
-      <w:bookmarkEnd w:id="137"/>
+        <w:t xml:space="preserve">Set </w:t>
+      </w:r>
+      <w:proofErr w:type="spellStart"/>
+      <w:r>
+        <w:rPr>
+          <w:rFonts w:ascii="Calibri" w:eastAsia="MS Mincho" w:hAnsi="Calibri" w:cs="Times New Roman"/>
+          <w:b w:val="0"/>
+          <w:color w:val="auto"/>
+          <w:sz w:val="20"/>
+          <w:szCs w:val="20"/>
+          <w:lang w:val="en-GB"/>
+        </w:rPr>
+        <w:t>m_hunger</w:t>
+      </w:r>
+      <w:proofErr w:type="spellEnd"/>
+      <w:r>
+        <w:rPr>
+          <w:rFonts w:ascii="Calibri" w:eastAsia="MS Mincho" w:hAnsi="Calibri" w:cs="Times New Roman"/>
+          <w:b w:val="0"/>
+          <w:color w:val="auto"/>
+          <w:sz w:val="20"/>
+          <w:szCs w:val="20"/>
+          <w:lang w:val="en-GB"/>
+        </w:rPr>
+        <w:t xml:space="preserve"> to equal hunger (hunger being the </w:t>
+      </w:r>
+      <w:proofErr w:type="spellStart"/>
+      <w:r>
+        <w:rPr>
+          <w:rFonts w:ascii="Calibri" w:eastAsia="MS Mincho" w:hAnsi="Calibri" w:cs="Times New Roman"/>
+          <w:b w:val="0"/>
+          <w:color w:val="auto"/>
+          <w:sz w:val="20"/>
+          <w:szCs w:val="20"/>
+          <w:lang w:val="en-GB"/>
+        </w:rPr>
+        <w:t>passed</w:t>
+      </w:r>
+      <w:proofErr w:type="spellEnd"/>
+      <w:r>
+        <w:rPr>
+          <w:rFonts w:ascii="Calibri" w:eastAsia="MS Mincho" w:hAnsi="Calibri" w:cs="Times New Roman"/>
+          <w:b w:val="0"/>
+          <w:color w:val="auto"/>
+          <w:sz w:val="20"/>
+          <w:szCs w:val="20"/>
+          <w:lang w:val="en-GB"/>
+        </w:rPr>
+        <w:t xml:space="preserve"> variable) and the same with </w:t>
+      </w:r>
+      <w:proofErr w:type="spellStart"/>
+      <w:r>
+        <w:rPr>
+          <w:rFonts w:ascii="Calibri" w:eastAsia="MS Mincho" w:hAnsi="Calibri" w:cs="Times New Roman"/>
+          <w:b w:val="0"/>
+          <w:color w:val="auto"/>
+          <w:sz w:val="20"/>
+          <w:szCs w:val="20"/>
+          <w:lang w:val="en-GB"/>
+        </w:rPr>
+        <w:t>m_bored</w:t>
+      </w:r>
+      <w:proofErr w:type="spellEnd"/>
+      <w:r>
+        <w:rPr>
+          <w:rFonts w:ascii="Calibri" w:eastAsia="MS Mincho" w:hAnsi="Calibri" w:cs="Times New Roman"/>
+          <w:b w:val="0"/>
+          <w:color w:val="auto"/>
+          <w:sz w:val="20"/>
+          <w:szCs w:val="20"/>
+          <w:lang w:val="en-GB"/>
+        </w:rPr>
+        <w:t xml:space="preserve"> equal to boredom</w:t>
+      </w:r>
+      <w:bookmarkEnd w:id="138"/>
     </w:p>
     <w:p>
       <w:pPr>
@@ -15403,7 +16964,7 @@
           <w:lang w:val="en-GB"/>
         </w:rPr>
       </w:pPr>
-      <w:bookmarkStart w:id="138" w:name="_Toc92189412"/>
+      <w:bookmarkStart w:id="139" w:name="_Toc92189412"/>
       <w:r>
         <w:rPr>
           <w:rFonts w:ascii="Calibri" w:eastAsia="MS Mincho" w:hAnsi="Calibri" w:cs="Times New Roman"/>
@@ -15415,7 +16976,7 @@
         </w:rPr>
         <w:t>Feed</w:t>
       </w:r>
-      <w:bookmarkEnd w:id="138"/>
+      <w:bookmarkEnd w:id="139"/>
     </w:p>
     <w:p>
       <w:pPr>
@@ -15434,7 +16995,8 @@
           <w:lang w:val="en-GB"/>
         </w:rPr>
       </w:pPr>
-      <w:bookmarkStart w:id="139" w:name="_Toc92189413"/>
+      <w:bookmarkStart w:id="140" w:name="_Toc92189413"/>
+      <w:proofErr w:type="spellStart"/>
       <w:r>
         <w:rPr>
           <w:rFonts w:ascii="Calibri" w:eastAsia="MS Mincho" w:hAnsi="Calibri" w:cs="Times New Roman"/>
@@ -15444,9 +17006,45 @@
           <w:szCs w:val="20"/>
           <w:lang w:val="en-GB"/>
         </w:rPr>
-        <w:t>Cout a message that the animal has eaten e.g. “Burp!”</w:t>
-      </w:r>
-      <w:bookmarkEnd w:id="139"/>
+        <w:t>Cout</w:t>
+      </w:r>
+      <w:proofErr w:type="spellEnd"/>
+      <w:r>
+        <w:rPr>
+          <w:rFonts w:ascii="Calibri" w:eastAsia="MS Mincho" w:hAnsi="Calibri" w:cs="Times New Roman"/>
+          <w:b w:val="0"/>
+          <w:color w:val="auto"/>
+          <w:sz w:val="20"/>
+          <w:szCs w:val="20"/>
+          <w:lang w:val="en-GB"/>
+        </w:rPr>
+        <w:t xml:space="preserve"> a message that the animal has eaten </w:t>
+      </w:r>
+      <w:proofErr w:type="gramStart"/>
+      <w:r>
+        <w:rPr>
+          <w:rFonts w:ascii="Calibri" w:eastAsia="MS Mincho" w:hAnsi="Calibri" w:cs="Times New Roman"/>
+          <w:b w:val="0"/>
+          <w:color w:val="auto"/>
+          <w:sz w:val="20"/>
+          <w:szCs w:val="20"/>
+          <w:lang w:val="en-GB"/>
+        </w:rPr>
+        <w:t>e.g.</w:t>
+      </w:r>
+      <w:proofErr w:type="gramEnd"/>
+      <w:r>
+        <w:rPr>
+          <w:rFonts w:ascii="Calibri" w:eastAsia="MS Mincho" w:hAnsi="Calibri" w:cs="Times New Roman"/>
+          <w:b w:val="0"/>
+          <w:color w:val="auto"/>
+          <w:sz w:val="20"/>
+          <w:szCs w:val="20"/>
+          <w:lang w:val="en-GB"/>
+        </w:rPr>
+        <w:t xml:space="preserve"> “Burp!”</w:t>
+      </w:r>
+      <w:bookmarkEnd w:id="140"/>
     </w:p>
     <w:p>
       <w:pPr>
@@ -15465,7 +17063,8 @@
           <w:lang w:val="en-GB"/>
         </w:rPr>
       </w:pPr>
-      <w:bookmarkStart w:id="140" w:name="_Toc92189414"/>
+      <w:bookmarkStart w:id="141" w:name="_Toc92189414"/>
+      <w:proofErr w:type="spellStart"/>
       <w:r>
         <w:rPr>
           <w:rFonts w:ascii="Calibri" w:eastAsia="MS Mincho" w:hAnsi="Calibri" w:cs="Times New Roman"/>
@@ -15475,9 +17074,21 @@
           <w:szCs w:val="20"/>
           <w:lang w:val="en-GB"/>
         </w:rPr>
-        <w:t>m_hunger needs to be set to -= food</w:t>
-      </w:r>
-      <w:bookmarkEnd w:id="140"/>
+        <w:t>m_hunger</w:t>
+      </w:r>
+      <w:proofErr w:type="spellEnd"/>
+      <w:r>
+        <w:rPr>
+          <w:rFonts w:ascii="Calibri" w:eastAsia="MS Mincho" w:hAnsi="Calibri" w:cs="Times New Roman"/>
+          <w:b w:val="0"/>
+          <w:color w:val="auto"/>
+          <w:sz w:val="20"/>
+          <w:szCs w:val="20"/>
+          <w:lang w:val="en-GB"/>
+        </w:rPr>
+        <w:t xml:space="preserve"> needs to be set to -= food</w:t>
+      </w:r>
+      <w:bookmarkEnd w:id="141"/>
     </w:p>
     <w:p>
       <w:pPr>
@@ -15496,7 +17107,7 @@
           <w:lang w:val="en-GB"/>
         </w:rPr>
       </w:pPr>
-      <w:bookmarkStart w:id="141" w:name="_Toc92189415"/>
+      <w:bookmarkStart w:id="142" w:name="_Toc92189415"/>
       <w:r>
         <w:rPr>
           <w:rFonts w:ascii="Calibri" w:eastAsia="MS Mincho" w:hAnsi="Calibri" w:cs="Times New Roman"/>
@@ -15506,9 +17117,33 @@
           <w:szCs w:val="20"/>
           <w:lang w:val="en-GB"/>
         </w:rPr>
-        <w:t>create an if statement that controls if m_hunger falls below 0 then it is set to 0, preventing negative numbers</w:t>
-      </w:r>
-      <w:bookmarkEnd w:id="141"/>
+        <w:t xml:space="preserve">create an if statement that controls if </w:t>
+      </w:r>
+      <w:proofErr w:type="spellStart"/>
+      <w:r>
+        <w:rPr>
+          <w:rFonts w:ascii="Calibri" w:eastAsia="MS Mincho" w:hAnsi="Calibri" w:cs="Times New Roman"/>
+          <w:b w:val="0"/>
+          <w:color w:val="auto"/>
+          <w:sz w:val="20"/>
+          <w:szCs w:val="20"/>
+          <w:lang w:val="en-GB"/>
+        </w:rPr>
+        <w:t>m_hunger</w:t>
+      </w:r>
+      <w:proofErr w:type="spellEnd"/>
+      <w:r>
+        <w:rPr>
+          <w:rFonts w:ascii="Calibri" w:eastAsia="MS Mincho" w:hAnsi="Calibri" w:cs="Times New Roman"/>
+          <w:b w:val="0"/>
+          <w:color w:val="auto"/>
+          <w:sz w:val="20"/>
+          <w:szCs w:val="20"/>
+          <w:lang w:val="en-GB"/>
+        </w:rPr>
+        <w:t xml:space="preserve"> falls below 0 then it is set to 0, preventing negative numbers</w:t>
+      </w:r>
+      <w:bookmarkEnd w:id="142"/>
     </w:p>
     <w:p>
       <w:pPr>
@@ -15527,7 +17162,7 @@
           <w:lang w:val="en-GB"/>
         </w:rPr>
       </w:pPr>
-      <w:bookmarkStart w:id="142" w:name="_Toc92189416"/>
+      <w:bookmarkStart w:id="143" w:name="_Toc92189416"/>
       <w:r>
         <w:rPr>
           <w:rFonts w:ascii="Calibri" w:eastAsia="MS Mincho" w:hAnsi="Calibri" w:cs="Times New Roman"/>
@@ -15537,9 +17172,22 @@
           <w:szCs w:val="20"/>
           <w:lang w:val="en-GB"/>
         </w:rPr>
-        <w:t>call PassingTime</w:t>
-      </w:r>
-      <w:bookmarkEnd w:id="142"/>
+        <w:t xml:space="preserve">call </w:t>
+      </w:r>
+      <w:proofErr w:type="spellStart"/>
+      <w:r>
+        <w:rPr>
+          <w:rFonts w:ascii="Calibri" w:eastAsia="MS Mincho" w:hAnsi="Calibri" w:cs="Times New Roman"/>
+          <w:b w:val="0"/>
+          <w:color w:val="auto"/>
+          <w:sz w:val="20"/>
+          <w:szCs w:val="20"/>
+          <w:lang w:val="en-GB"/>
+        </w:rPr>
+        <w:t>PassingTime</w:t>
+      </w:r>
+      <w:bookmarkEnd w:id="143"/>
+      <w:proofErr w:type="spellEnd"/>
     </w:p>
     <w:p>
       <w:pPr>
@@ -15558,7 +17206,7 @@
           <w:lang w:val="en-GB"/>
         </w:rPr>
       </w:pPr>
-      <w:bookmarkStart w:id="143" w:name="_Toc92189417"/>
+      <w:bookmarkStart w:id="144" w:name="_Toc92189417"/>
       <w:r>
         <w:rPr>
           <w:rFonts w:ascii="Calibri" w:eastAsia="MS Mincho" w:hAnsi="Calibri" w:cs="Times New Roman"/>
@@ -15570,7 +17218,7 @@
         </w:rPr>
         <w:t>Play</w:t>
       </w:r>
-      <w:bookmarkEnd w:id="143"/>
+      <w:bookmarkEnd w:id="144"/>
     </w:p>
     <w:p>
       <w:pPr>
@@ -15589,7 +17237,7 @@
           <w:lang w:val="en-GB"/>
         </w:rPr>
       </w:pPr>
-      <w:bookmarkStart w:id="144" w:name="_Toc92189418"/>
+      <w:bookmarkStart w:id="145" w:name="_Toc92189418"/>
       <w:r>
         <w:rPr>
           <w:rFonts w:ascii="Calibri" w:eastAsia="MS Mincho" w:hAnsi="Calibri" w:cs="Times New Roman"/>
@@ -15599,9 +17247,22 @@
           <w:szCs w:val="20"/>
           <w:lang w:val="en-GB"/>
         </w:rPr>
-        <w:t>Same as above but with fun and m_bored</w:t>
-      </w:r>
-      <w:bookmarkEnd w:id="144"/>
+        <w:t xml:space="preserve">Same as above but with fun and </w:t>
+      </w:r>
+      <w:proofErr w:type="spellStart"/>
+      <w:r>
+        <w:rPr>
+          <w:rFonts w:ascii="Calibri" w:eastAsia="MS Mincho" w:hAnsi="Calibri" w:cs="Times New Roman"/>
+          <w:b w:val="0"/>
+          <w:color w:val="auto"/>
+          <w:sz w:val="20"/>
+          <w:szCs w:val="20"/>
+          <w:lang w:val="en-GB"/>
+        </w:rPr>
+        <w:t>m_bored</w:t>
+      </w:r>
+      <w:bookmarkEnd w:id="145"/>
+      <w:proofErr w:type="spellEnd"/>
     </w:p>
     <w:p>
       <w:pPr>
@@ -15620,7 +17281,7 @@
           <w:lang w:val="en-GB"/>
         </w:rPr>
       </w:pPr>
-      <w:bookmarkStart w:id="145" w:name="_Toc92189419"/>
+      <w:bookmarkStart w:id="146" w:name="_Toc92189419"/>
       <w:r>
         <w:rPr>
           <w:rFonts w:ascii="Calibri" w:eastAsia="MS Mincho" w:hAnsi="Calibri" w:cs="Times New Roman"/>
@@ -15632,7 +17293,7 @@
         </w:rPr>
         <w:t>Talk</w:t>
       </w:r>
-      <w:bookmarkEnd w:id="145"/>
+      <w:bookmarkEnd w:id="146"/>
     </w:p>
     <w:p>
       <w:pPr>
@@ -15651,7 +17312,8 @@
           <w:lang w:val="en-GB"/>
         </w:rPr>
       </w:pPr>
-      <w:bookmarkStart w:id="146" w:name="_Toc92189420"/>
+      <w:bookmarkStart w:id="147" w:name="_Toc92189420"/>
+      <w:proofErr w:type="spellStart"/>
       <w:r>
         <w:rPr>
           <w:rFonts w:ascii="Calibri" w:eastAsia="MS Mincho" w:hAnsi="Calibri" w:cs="Times New Roman"/>
@@ -15661,9 +17323,21 @@
           <w:szCs w:val="20"/>
           <w:lang w:val="en-GB"/>
         </w:rPr>
-        <w:t>Cout “I am your pet and I feel “</w:t>
-      </w:r>
-      <w:bookmarkEnd w:id="146"/>
+        <w:t>Cout</w:t>
+      </w:r>
+      <w:proofErr w:type="spellEnd"/>
+      <w:r>
+        <w:rPr>
+          <w:rFonts w:ascii="Calibri" w:eastAsia="MS Mincho" w:hAnsi="Calibri" w:cs="Times New Roman"/>
+          <w:b w:val="0"/>
+          <w:color w:val="auto"/>
+          <w:sz w:val="20"/>
+          <w:szCs w:val="20"/>
+          <w:lang w:val="en-GB"/>
+        </w:rPr>
+        <w:t xml:space="preserve"> “I am your pet and I feel “</w:t>
+      </w:r>
+      <w:bookmarkEnd w:id="147"/>
     </w:p>
     <w:p>
       <w:pPr>
@@ -15682,7 +17356,7 @@
           <w:lang w:val="en-GB"/>
         </w:rPr>
       </w:pPr>
-      <w:bookmarkStart w:id="147" w:name="_Toc92189421"/>
+      <w:bookmarkStart w:id="148" w:name="_Toc92189421"/>
       <w:r>
         <w:rPr>
           <w:rFonts w:ascii="Calibri" w:eastAsia="MS Mincho" w:hAnsi="Calibri" w:cs="Times New Roman"/>
@@ -15693,9 +17367,33 @@
           <w:lang w:val="en-GB"/>
         </w:rPr>
         <w:lastRenderedPageBreak/>
-        <w:t>Create an int mood and set to equal the GetMood method call</w:t>
-      </w:r>
-      <w:bookmarkEnd w:id="147"/>
+        <w:t xml:space="preserve">Create an int mood and set to equal the </w:t>
+      </w:r>
+      <w:proofErr w:type="spellStart"/>
+      <w:r>
+        <w:rPr>
+          <w:rFonts w:ascii="Calibri" w:eastAsia="MS Mincho" w:hAnsi="Calibri" w:cs="Times New Roman"/>
+          <w:b w:val="0"/>
+          <w:color w:val="auto"/>
+          <w:sz w:val="20"/>
+          <w:szCs w:val="20"/>
+          <w:lang w:val="en-GB"/>
+        </w:rPr>
+        <w:t>GetMood</w:t>
+      </w:r>
+      <w:proofErr w:type="spellEnd"/>
+      <w:r>
+        <w:rPr>
+          <w:rFonts w:ascii="Calibri" w:eastAsia="MS Mincho" w:hAnsi="Calibri" w:cs="Times New Roman"/>
+          <w:b w:val="0"/>
+          <w:color w:val="auto"/>
+          <w:sz w:val="20"/>
+          <w:szCs w:val="20"/>
+          <w:lang w:val="en-GB"/>
+        </w:rPr>
+        <w:t xml:space="preserve"> method call</w:t>
+      </w:r>
+      <w:bookmarkEnd w:id="148"/>
     </w:p>
     <w:p>
       <w:pPr>
@@ -15714,7 +17412,7 @@
           <w:lang w:val="en-GB"/>
         </w:rPr>
       </w:pPr>
-      <w:bookmarkStart w:id="148" w:name="_Toc92189422"/>
+      <w:bookmarkStart w:id="149" w:name="_Toc92189422"/>
       <w:r>
         <w:rPr>
           <w:rFonts w:ascii="Calibri" w:eastAsia="MS Mincho" w:hAnsi="Calibri" w:cs="Times New Roman"/>
@@ -15726,7 +17424,7 @@
         </w:rPr>
         <w:t>Add an if, else if, else statement</w:t>
       </w:r>
-      <w:bookmarkEnd w:id="148"/>
+      <w:bookmarkEnd w:id="149"/>
     </w:p>
     <w:p>
       <w:pPr>
@@ -15745,7 +17443,7 @@
           <w:lang w:val="en-GB"/>
         </w:rPr>
       </w:pPr>
-      <w:bookmarkStart w:id="149" w:name="_Toc92189423"/>
+      <w:bookmarkStart w:id="150" w:name="_Toc92189423"/>
       <w:r>
         <w:rPr>
           <w:rFonts w:ascii="Calibri" w:eastAsia="MS Mincho" w:hAnsi="Calibri" w:cs="Times New Roman"/>
@@ -15755,9 +17453,33 @@
           <w:szCs w:val="20"/>
           <w:lang w:val="en-GB"/>
         </w:rPr>
-        <w:t>If mood above 15 cout “mad”</w:t>
-      </w:r>
-      <w:bookmarkEnd w:id="149"/>
+        <w:t xml:space="preserve">If mood above 15 </w:t>
+      </w:r>
+      <w:proofErr w:type="spellStart"/>
+      <w:r>
+        <w:rPr>
+          <w:rFonts w:ascii="Calibri" w:eastAsia="MS Mincho" w:hAnsi="Calibri" w:cs="Times New Roman"/>
+          <w:b w:val="0"/>
+          <w:color w:val="auto"/>
+          <w:sz w:val="20"/>
+          <w:szCs w:val="20"/>
+          <w:lang w:val="en-GB"/>
+        </w:rPr>
+        <w:t>cout</w:t>
+      </w:r>
+      <w:proofErr w:type="spellEnd"/>
+      <w:r>
+        <w:rPr>
+          <w:rFonts w:ascii="Calibri" w:eastAsia="MS Mincho" w:hAnsi="Calibri" w:cs="Times New Roman"/>
+          <w:b w:val="0"/>
+          <w:color w:val="auto"/>
+          <w:sz w:val="20"/>
+          <w:szCs w:val="20"/>
+          <w:lang w:val="en-GB"/>
+        </w:rPr>
+        <w:t xml:space="preserve"> “mad”</w:t>
+      </w:r>
+      <w:bookmarkEnd w:id="150"/>
     </w:p>
     <w:p>
       <w:pPr>
@@ -15776,7 +17498,7 @@
           <w:lang w:val="en-GB"/>
         </w:rPr>
       </w:pPr>
-      <w:bookmarkStart w:id="150" w:name="_Toc92189424"/>
+      <w:bookmarkStart w:id="151" w:name="_Toc92189424"/>
       <w:r>
         <w:rPr>
           <w:rFonts w:ascii="Calibri" w:eastAsia="MS Mincho" w:hAnsi="Calibri" w:cs="Times New Roman"/>
@@ -15788,7 +17510,7 @@
         </w:rPr>
         <w:t>If above 10 – “frustrated”</w:t>
       </w:r>
-      <w:bookmarkEnd w:id="150"/>
+      <w:bookmarkEnd w:id="151"/>
     </w:p>
     <w:p>
       <w:pPr>
@@ -15807,7 +17529,7 @@
           <w:lang w:val="en-GB"/>
         </w:rPr>
       </w:pPr>
-      <w:bookmarkStart w:id="151" w:name="_Toc92189425"/>
+      <w:bookmarkStart w:id="152" w:name="_Toc92189425"/>
       <w:r>
         <w:rPr>
           <w:rFonts w:ascii="Calibri" w:eastAsia="MS Mincho" w:hAnsi="Calibri" w:cs="Times New Roman"/>
@@ -15819,7 +17541,7 @@
         </w:rPr>
         <w:t>If above 5 – “okay”</w:t>
       </w:r>
-      <w:bookmarkEnd w:id="151"/>
+      <w:bookmarkEnd w:id="152"/>
     </w:p>
     <w:p>
       <w:pPr>
@@ -15838,7 +17560,7 @@
           <w:lang w:val="en-GB"/>
         </w:rPr>
       </w:pPr>
-      <w:bookmarkStart w:id="152" w:name="_Toc92189426"/>
+      <w:bookmarkStart w:id="153" w:name="_Toc92189426"/>
       <w:r>
         <w:rPr>
           <w:rFonts w:ascii="Calibri" w:eastAsia="MS Mincho" w:hAnsi="Calibri" w:cs="Times New Roman"/>
@@ -15850,7 +17572,7 @@
         </w:rPr>
         <w:t>Else “happy”</w:t>
       </w:r>
-      <w:bookmarkEnd w:id="152"/>
+      <w:bookmarkEnd w:id="153"/>
     </w:p>
     <w:p>
       <w:pPr>
@@ -15869,7 +17591,7 @@
           <w:lang w:val="en-GB"/>
         </w:rPr>
       </w:pPr>
-      <w:bookmarkStart w:id="153" w:name="_Toc92189427"/>
+      <w:bookmarkStart w:id="154" w:name="_Toc92189427"/>
       <w:r>
         <w:rPr>
           <w:rFonts w:ascii="Calibri" w:eastAsia="MS Mincho" w:hAnsi="Calibri" w:cs="Times New Roman"/>
@@ -15879,9 +17601,22 @@
           <w:szCs w:val="20"/>
           <w:lang w:val="en-GB"/>
         </w:rPr>
-        <w:t>Call PassingTime</w:t>
-      </w:r>
-      <w:bookmarkEnd w:id="153"/>
+        <w:t xml:space="preserve">Call </w:t>
+      </w:r>
+      <w:proofErr w:type="spellStart"/>
+      <w:r>
+        <w:rPr>
+          <w:rFonts w:ascii="Calibri" w:eastAsia="MS Mincho" w:hAnsi="Calibri" w:cs="Times New Roman"/>
+          <w:b w:val="0"/>
+          <w:color w:val="auto"/>
+          <w:sz w:val="20"/>
+          <w:szCs w:val="20"/>
+          <w:lang w:val="en-GB"/>
+        </w:rPr>
+        <w:t>PassingTime</w:t>
+      </w:r>
+      <w:bookmarkEnd w:id="154"/>
+      <w:proofErr w:type="spellEnd"/>
     </w:p>
     <w:p>
       <w:pPr>
@@ -15900,7 +17635,8 @@
           <w:lang w:val="en-GB"/>
         </w:rPr>
       </w:pPr>
-      <w:bookmarkStart w:id="154" w:name="_Toc92189428"/>
+      <w:bookmarkStart w:id="155" w:name="_Toc92189428"/>
+      <w:proofErr w:type="spellStart"/>
       <w:r>
         <w:rPr>
           <w:rFonts w:ascii="Calibri" w:eastAsia="MS Mincho" w:hAnsi="Calibri" w:cs="Times New Roman"/>
@@ -15912,7 +17648,8 @@
         </w:rPr>
         <w:t>PassingTime</w:t>
       </w:r>
-      <w:bookmarkEnd w:id="154"/>
+      <w:bookmarkEnd w:id="155"/>
+      <w:proofErr w:type="spellEnd"/>
     </w:p>
     <w:p>
       <w:pPr>
@@ -15931,7 +17668,8 @@
           <w:lang w:val="en-GB"/>
         </w:rPr>
       </w:pPr>
-      <w:bookmarkStart w:id="155" w:name="_Toc92189429"/>
+      <w:bookmarkStart w:id="156" w:name="_Toc92189429"/>
+      <w:proofErr w:type="spellStart"/>
       <w:r>
         <w:rPr>
           <w:rFonts w:ascii="Calibri" w:eastAsia="MS Mincho" w:hAnsi="Calibri" w:cs="Times New Roman"/>
@@ -15941,9 +17679,45 @@
           <w:szCs w:val="20"/>
           <w:lang w:val="en-GB"/>
         </w:rPr>
-        <w:t>M_hunger += time and the same for m_bored.</w:t>
-      </w:r>
-      <w:bookmarkEnd w:id="155"/>
+        <w:t>M_hunger</w:t>
+      </w:r>
+      <w:proofErr w:type="spellEnd"/>
+      <w:r>
+        <w:rPr>
+          <w:rFonts w:ascii="Calibri" w:eastAsia="MS Mincho" w:hAnsi="Calibri" w:cs="Times New Roman"/>
+          <w:b w:val="0"/>
+          <w:color w:val="auto"/>
+          <w:sz w:val="20"/>
+          <w:szCs w:val="20"/>
+          <w:lang w:val="en-GB"/>
+        </w:rPr>
+        <w:t xml:space="preserve"> += time and the same for </w:t>
+      </w:r>
+      <w:proofErr w:type="spellStart"/>
+      <w:r>
+        <w:rPr>
+          <w:rFonts w:ascii="Calibri" w:eastAsia="MS Mincho" w:hAnsi="Calibri" w:cs="Times New Roman"/>
+          <w:b w:val="0"/>
+          <w:color w:val="auto"/>
+          <w:sz w:val="20"/>
+          <w:szCs w:val="20"/>
+          <w:lang w:val="en-GB"/>
+        </w:rPr>
+        <w:t>m_bored</w:t>
+      </w:r>
+      <w:proofErr w:type="spellEnd"/>
+      <w:r>
+        <w:rPr>
+          <w:rFonts w:ascii="Calibri" w:eastAsia="MS Mincho" w:hAnsi="Calibri" w:cs="Times New Roman"/>
+          <w:b w:val="0"/>
+          <w:color w:val="auto"/>
+          <w:sz w:val="20"/>
+          <w:szCs w:val="20"/>
+          <w:lang w:val="en-GB"/>
+        </w:rPr>
+        <w:t>.</w:t>
+      </w:r>
+      <w:bookmarkEnd w:id="156"/>
     </w:p>
     <w:p>
       <w:pPr>
@@ -15958,7 +17732,7 @@
           <w:lang w:val="en-GB"/>
         </w:rPr>
       </w:pPr>
-      <w:bookmarkStart w:id="156" w:name="_Toc92189430"/>
+      <w:bookmarkStart w:id="157" w:name="_Toc92189430"/>
       <w:r>
         <w:rPr>
           <w:rFonts w:ascii="Calibri" w:eastAsia="MS Mincho" w:hAnsi="Calibri" w:cs="Times New Roman"/>
@@ -15968,9 +17742,33 @@
           <w:szCs w:val="20"/>
           <w:lang w:val="en-GB"/>
         </w:rPr>
-        <w:t>The child override Talk method must state which animal it is but otherwise be pretty much the same as the Pet::Talk method. Feel free to change the mood values as you like depending on the animal.</w:t>
-      </w:r>
-      <w:bookmarkEnd w:id="156"/>
+        <w:t xml:space="preserve">The child override Talk method must state which animal it is but otherwise be pretty much the same as the </w:t>
+      </w:r>
+      <w:proofErr w:type="gramStart"/>
+      <w:r>
+        <w:rPr>
+          <w:rFonts w:ascii="Calibri" w:eastAsia="MS Mincho" w:hAnsi="Calibri" w:cs="Times New Roman"/>
+          <w:b w:val="0"/>
+          <w:color w:val="auto"/>
+          <w:sz w:val="20"/>
+          <w:szCs w:val="20"/>
+          <w:lang w:val="en-GB"/>
+        </w:rPr>
+        <w:t>Pet::</w:t>
+      </w:r>
+      <w:proofErr w:type="gramEnd"/>
+      <w:r>
+        <w:rPr>
+          <w:rFonts w:ascii="Calibri" w:eastAsia="MS Mincho" w:hAnsi="Calibri" w:cs="Times New Roman"/>
+          <w:b w:val="0"/>
+          <w:color w:val="auto"/>
+          <w:sz w:val="20"/>
+          <w:szCs w:val="20"/>
+          <w:lang w:val="en-GB"/>
+        </w:rPr>
+        <w:t>Talk method. Feel free to change the mood values as you like depending on the animal.</w:t>
+      </w:r>
+      <w:bookmarkEnd w:id="157"/>
     </w:p>
     <w:p>
       <w:pPr>
@@ -15985,7 +17783,7 @@
           <w:lang w:val="en-GB"/>
         </w:rPr>
       </w:pPr>
-      <w:bookmarkStart w:id="157" w:name="_Toc92189431"/>
+      <w:bookmarkStart w:id="158" w:name="_Toc92189431"/>
       <w:r>
         <w:rPr>
           <w:rFonts w:ascii="Calibri" w:eastAsia="MS Mincho" w:hAnsi="Calibri" w:cs="Times New Roman"/>
@@ -15995,9 +17793,33 @@
           <w:szCs w:val="20"/>
           <w:lang w:val="en-GB"/>
         </w:rPr>
-        <w:t>In the main, create a pointer to Pet as you did with mammal, and ask the user which pet they want. Depending on the choice set the pointer to equal a new animal similar to the mammal program and call Talk(). Once this has been done create a loop with a switch statement. Give the user the following options:</w:t>
-      </w:r>
-      <w:bookmarkEnd w:id="157"/>
+        <w:t xml:space="preserve">In the main, create a pointer to Pet as you did with mammal, and ask the user which pet they want. Depending on the choice set the pointer to equal a new animal similar to the mammal program and call </w:t>
+      </w:r>
+      <w:proofErr w:type="gramStart"/>
+      <w:r>
+        <w:rPr>
+          <w:rFonts w:ascii="Calibri" w:eastAsia="MS Mincho" w:hAnsi="Calibri" w:cs="Times New Roman"/>
+          <w:b w:val="0"/>
+          <w:color w:val="auto"/>
+          <w:sz w:val="20"/>
+          <w:szCs w:val="20"/>
+          <w:lang w:val="en-GB"/>
+        </w:rPr>
+        <w:t>Talk(</w:t>
+      </w:r>
+      <w:proofErr w:type="gramEnd"/>
+      <w:r>
+        <w:rPr>
+          <w:rFonts w:ascii="Calibri" w:eastAsia="MS Mincho" w:hAnsi="Calibri" w:cs="Times New Roman"/>
+          <w:b w:val="0"/>
+          <w:color w:val="auto"/>
+          <w:sz w:val="20"/>
+          <w:szCs w:val="20"/>
+          <w:lang w:val="en-GB"/>
+        </w:rPr>
+        <w:t>). Once this has been done create a loop with a switch statement. Give the user the following options:</w:t>
+      </w:r>
+      <w:bookmarkEnd w:id="158"/>
     </w:p>
     <w:p>
       <w:pPr>
@@ -16016,7 +17838,7 @@
           <w:lang w:val="en-GB"/>
         </w:rPr>
       </w:pPr>
-      <w:bookmarkStart w:id="158" w:name="_Toc92189432"/>
+      <w:bookmarkStart w:id="159" w:name="_Toc92189432"/>
       <w:r>
         <w:rPr>
           <w:rFonts w:ascii="Calibri" w:eastAsia="MS Mincho" w:hAnsi="Calibri" w:cs="Times New Roman"/>
@@ -16028,7 +17850,7 @@
         </w:rPr>
         <w:t>0 – Quit</w:t>
       </w:r>
-      <w:bookmarkEnd w:id="158"/>
+      <w:bookmarkEnd w:id="159"/>
     </w:p>
     <w:p>
       <w:pPr>
@@ -16047,7 +17869,7 @@
           <w:lang w:val="en-GB"/>
         </w:rPr>
       </w:pPr>
-      <w:bookmarkStart w:id="159" w:name="_Toc92189433"/>
+      <w:bookmarkStart w:id="160" w:name="_Toc92189433"/>
       <w:r>
         <w:rPr>
           <w:rFonts w:ascii="Calibri" w:eastAsia="MS Mincho" w:hAnsi="Calibri" w:cs="Times New Roman"/>
@@ -16059,7 +17881,7 @@
         </w:rPr>
         <w:t>1 – Listen to your pet</w:t>
       </w:r>
-      <w:bookmarkEnd w:id="159"/>
+      <w:bookmarkEnd w:id="160"/>
     </w:p>
     <w:p>
       <w:pPr>
@@ -16078,7 +17900,7 @@
           <w:lang w:val="en-GB"/>
         </w:rPr>
       </w:pPr>
-      <w:bookmarkStart w:id="160" w:name="_Toc92189434"/>
+      <w:bookmarkStart w:id="161" w:name="_Toc92189434"/>
       <w:r>
         <w:rPr>
           <w:rFonts w:ascii="Calibri" w:eastAsia="MS Mincho" w:hAnsi="Calibri" w:cs="Times New Roman"/>
@@ -16090,7 +17912,7 @@
         </w:rPr>
         <w:t>2 – Feed your pet</w:t>
       </w:r>
-      <w:bookmarkEnd w:id="160"/>
+      <w:bookmarkEnd w:id="161"/>
     </w:p>
     <w:p>
       <w:pPr>
@@ -16109,7 +17931,7 @@
           <w:lang w:val="en-GB"/>
         </w:rPr>
       </w:pPr>
-      <w:bookmarkStart w:id="161" w:name="_Toc92189435"/>
+      <w:bookmarkStart w:id="162" w:name="_Toc92189435"/>
       <w:r>
         <w:rPr>
           <w:rFonts w:ascii="Calibri" w:eastAsia="MS Mincho" w:hAnsi="Calibri" w:cs="Times New Roman"/>
@@ -16121,7 +17943,7 @@
         </w:rPr>
         <w:t>3- Play with the pet</w:t>
       </w:r>
-      <w:bookmarkEnd w:id="161"/>
+      <w:bookmarkEnd w:id="162"/>
     </w:p>
     <w:p>
       <w:pPr>
@@ -16140,7 +17962,7 @@
           <w:lang w:val="en-GB"/>
         </w:rPr>
       </w:pPr>
-      <w:bookmarkStart w:id="162" w:name="_Toc92189436"/>
+      <w:bookmarkStart w:id="163" w:name="_Toc92189436"/>
       <w:r>
         <w:rPr>
           <w:rFonts w:ascii="Calibri" w:eastAsia="MS Mincho" w:hAnsi="Calibri" w:cs="Times New Roman"/>
@@ -16152,7 +17974,7 @@
         </w:rPr>
         <w:t>These cases should call the appropriate method</w:t>
       </w:r>
-      <w:bookmarkEnd w:id="162"/>
+      <w:bookmarkEnd w:id="163"/>
     </w:p>
     <w:p>
       <w:pPr>
@@ -16167,7 +17989,7 @@
           <w:lang w:val="en-GB"/>
         </w:rPr>
       </w:pPr>
-      <w:bookmarkStart w:id="163" w:name="_Toc92189437"/>
+      <w:bookmarkStart w:id="164" w:name="_Toc92189437"/>
       <w:r>
         <w:rPr>
           <w:rFonts w:ascii="Calibri" w:eastAsia="MS Mincho" w:hAnsi="Calibri" w:cs="Times New Roman"/>
@@ -16179,29 +18001,29 @@
         </w:rPr>
         <w:t>Run the program and ensure it works correctly. Screenshot should show the pets mood changing and show when they Talk it states the correct animal too.</w:t>
       </w:r>
-      <w:bookmarkEnd w:id="163"/>
+      <w:bookmarkEnd w:id="164"/>
     </w:p>
     <w:p>
       <w:pPr>
         <w:pStyle w:val="Heading3"/>
         <w:spacing w:line="360" w:lineRule="auto"/>
       </w:pPr>
-      <w:bookmarkStart w:id="164" w:name="_Toc92189438"/>
+      <w:bookmarkStart w:id="165" w:name="_Toc92189438"/>
       <w:r>
         <w:t>Program Code:</w:t>
       </w:r>
-      <w:bookmarkEnd w:id="164"/>
+      <w:bookmarkEnd w:id="165"/>
     </w:p>
     <w:p>
       <w:pPr>
         <w:pStyle w:val="Heading3"/>
         <w:spacing w:line="360" w:lineRule="auto"/>
       </w:pPr>
-      <w:bookmarkStart w:id="165" w:name="_Toc92189439"/>
+      <w:bookmarkStart w:id="166" w:name="_Toc92189439"/>
       <w:r>
         <w:t>Program Screenshot:</w:t>
       </w:r>
-      <w:bookmarkEnd w:id="165"/>
+      <w:bookmarkEnd w:id="166"/>
     </w:p>
     <w:p/>
     <w:p/>
@@ -16226,19 +18048,19 @@
         <w:pStyle w:val="Heading1"/>
         <w:spacing w:line="360" w:lineRule="auto"/>
       </w:pPr>
-      <w:bookmarkStart w:id="166" w:name="_Toc92189440"/>
+      <w:bookmarkStart w:id="167" w:name="_Toc92189440"/>
       <w:r>
         <w:lastRenderedPageBreak/>
         <w:t>Section 11: GitHub</w:t>
       </w:r>
-      <w:bookmarkEnd w:id="166"/>
+      <w:bookmarkEnd w:id="167"/>
     </w:p>
     <w:p>
       <w:pPr>
         <w:pStyle w:val="Heading2"/>
         <w:spacing w:line="360" w:lineRule="auto"/>
       </w:pPr>
-      <w:bookmarkStart w:id="167" w:name="_Toc92189441"/>
+      <w:bookmarkStart w:id="168" w:name="_Toc92189441"/>
       <w:r>
         <w:t xml:space="preserve">Question </w:t>
       </w:r>
@@ -16251,7 +18073,7 @@
       <w:r>
         <w:t>GitHub Evidence</w:t>
       </w:r>
-      <w:bookmarkEnd w:id="167"/>
+      <w:bookmarkEnd w:id="168"/>
     </w:p>
     <w:p>
       <w:pPr>
@@ -16426,8 +18248,8 @@
     <w:p/>
     <w:p/>
     <w:sectPr>
-      <w:headerReference w:type="default" r:id="rId57"/>
-      <w:footerReference w:type="default" r:id="rId58"/>
+      <w:headerReference w:type="default" r:id="rId60"/>
+      <w:footerReference w:type="default" r:id="rId61"/>
       <w:pgSz w:w="12240" w:h="15840"/>
       <w:pgMar w:top="720" w:right="1152" w:bottom="720" w:left="1152" w:header="0" w:footer="288" w:gutter="0"/>
       <w:pgNumType w:start="1"/>
@@ -19425,11 +21247,13 @@
     <w:rsid w:val="00404826"/>
     <w:rsid w:val="006467F9"/>
     <w:rsid w:val="0066487E"/>
+    <w:rsid w:val="006D68E4"/>
     <w:rsid w:val="00925A52"/>
     <w:rsid w:val="0094417E"/>
     <w:rsid w:val="009C4074"/>
     <w:rsid w:val="00B76E3E"/>
     <w:rsid w:val="00DB10FB"/>
+    <w:rsid w:val="00F61307"/>
   </w:rsids>
   <m:mathPr>
     <m:mathFont m:val="Cambria Math"/>
@@ -20218,10 +22042,21 @@
 </file>
 
 <file path=customXml/item3.xml><?xml version="1.0" encoding="utf-8"?>
+<p:properties xmlns:p="http://schemas.microsoft.com/office/2006/metadata/properties" xmlns:xsi="http://www.w3.org/2001/XMLSchema-instance" xmlns:pc="http://schemas.microsoft.com/office/infopath/2007/PartnerControls">
+  <documentManagement>
+    <lcf76f155ced4ddcb4097134ff3c332f xmlns="48a12daf-7843-4cc8-8533-459945ace6ce">
+      <Terms xmlns="http://schemas.microsoft.com/office/infopath/2007/PartnerControls"/>
+    </lcf76f155ced4ddcb4097134ff3c332f>
+    <TaxCatchAll xmlns="6a3747f7-2a82-4cdb-b0b8-f75252427fe9" xsi:nil="true"/>
+  </documentManagement>
+</p:properties>
+</file>
+
+<file path=customXml/item4.xml><?xml version="1.0" encoding="utf-8"?>
 <b:Sources xmlns:b="http://schemas.openxmlformats.org/officeDocument/2006/bibliography" xmlns="http://schemas.openxmlformats.org/officeDocument/2006/bibliography" SelectedStyle="\APASixthEditionOfficeOnline.xsl" StyleName="APA" Version="6"/>
 </file>
 
-<file path=customXml/item4.xml><?xml version="1.0" encoding="utf-8"?>
+<file path=customXml/item5.xml><?xml version="1.0" encoding="utf-8"?>
 <ct:contentTypeSchema xmlns:ct="http://schemas.microsoft.com/office/2006/metadata/contentType" xmlns:ma="http://schemas.microsoft.com/office/2006/metadata/properties/metaAttributes" ct:_="" ma:_="" ma:contentTypeName="Document" ma:contentTypeID="0x0101009B9390D538F7EE448203A8C6D3CD91D4" ma:contentTypeVersion="16" ma:contentTypeDescription="Create a new document." ma:contentTypeScope="" ma:versionID="5378105793d36bdcff32665af4766295">
   <xsd:schema xmlns:xsd="http://www.w3.org/2001/XMLSchema" xmlns:xs="http://www.w3.org/2001/XMLSchema" xmlns:p="http://schemas.microsoft.com/office/2006/metadata/properties" xmlns:ns2="48a12daf-7843-4cc8-8533-459945ace6ce" xmlns:ns3="6a3747f7-2a82-4cdb-b0b8-f75252427fe9" targetNamespace="http://schemas.microsoft.com/office/2006/metadata/properties" ma:root="true" ma:fieldsID="824e3a3eb10ee9911af8e61d75deda1f" ns2:_="" ns3:_="">
     <xsd:import namespace="48a12daf-7843-4cc8-8533-459945ace6ce"/>
@@ -20464,17 +22299,6 @@
 </ct:contentTypeSchema>
 </file>
 
-<file path=customXml/item5.xml><?xml version="1.0" encoding="utf-8"?>
-<p:properties xmlns:p="http://schemas.microsoft.com/office/2006/metadata/properties" xmlns:xsi="http://www.w3.org/2001/XMLSchema-instance" xmlns:pc="http://schemas.microsoft.com/office/infopath/2007/PartnerControls">
-  <documentManagement>
-    <lcf76f155ced4ddcb4097134ff3c332f xmlns="48a12daf-7843-4cc8-8533-459945ace6ce">
-      <Terms xmlns="http://schemas.microsoft.com/office/infopath/2007/PartnerControls"/>
-    </lcf76f155ced4ddcb4097134ff3c332f>
-    <TaxCatchAll xmlns="6a3747f7-2a82-4cdb-b0b8-f75252427fe9" xsi:nil="true"/>
-  </documentManagement>
-</p:properties>
-</file>
-
 <file path=customXml/itemProps1.xml><?xml version="1.0" encoding="utf-8"?>
 <ds:datastoreItem xmlns:ds="http://schemas.openxmlformats.org/officeDocument/2006/customXml" ds:itemID="{55AF091B-3C7A-41E3-B477-F2FDAA23CFDA}">
   <ds:schemaRefs>
@@ -20492,6 +22316,17 @@
 </file>
 
 <file path=customXml/itemProps3.xml><?xml version="1.0" encoding="utf-8"?>
+<ds:datastoreItem xmlns:ds="http://schemas.openxmlformats.org/officeDocument/2006/customXml" ds:itemID="{0F0DF6D1-70D8-4B75-8593-EBA81F22382C}">
+  <ds:schemaRefs>
+    <ds:schemaRef ds:uri="http://schemas.microsoft.com/office/2006/metadata/properties"/>
+    <ds:schemaRef ds:uri="http://schemas.microsoft.com/office/infopath/2007/PartnerControls"/>
+    <ds:schemaRef ds:uri="48a12daf-7843-4cc8-8533-459945ace6ce"/>
+    <ds:schemaRef ds:uri="6a3747f7-2a82-4cdb-b0b8-f75252427fe9"/>
+  </ds:schemaRefs>
+</ds:datastoreItem>
+</file>
+
+<file path=customXml/itemProps4.xml><?xml version="1.0" encoding="utf-8"?>
 <ds:datastoreItem xmlns:ds="http://schemas.openxmlformats.org/officeDocument/2006/customXml" ds:itemID="{E4B2AD69-F43D-429C-9C84-F0DD0981D5B6}">
   <ds:schemaRefs>
     <ds:schemaRef ds:uri="http://schemas.openxmlformats.org/officeDocument/2006/bibliography"/>
@@ -20499,7 +22334,7 @@
 </ds:datastoreItem>
 </file>
 
-<file path=customXml/itemProps4.xml><?xml version="1.0" encoding="utf-8"?>
+<file path=customXml/itemProps5.xml><?xml version="1.0" encoding="utf-8"?>
 <ds:datastoreItem xmlns:ds="http://schemas.openxmlformats.org/officeDocument/2006/customXml" ds:itemID="{2AD3C8F0-CD26-4C90-964D-D2C4CB41B311}">
   <ds:schemaRefs>
     <ds:schemaRef ds:uri="http://schemas.microsoft.com/office/2006/metadata/contentType"/>
@@ -20516,15 +22351,4 @@
     <ds:schemaRef ds:uri="http://schemas.microsoft.com/internal/obd"/>
   </ds:schemaRefs>
 </ds:datastoreItem>
-</file>
-
-<file path=customXml/itemProps5.xml><?xml version="1.0" encoding="utf-8"?>
-<ds:datastoreItem xmlns:ds="http://schemas.openxmlformats.org/officeDocument/2006/customXml" ds:itemID="{0F0DF6D1-70D8-4B75-8593-EBA81F22382C}">
-  <ds:schemaRefs>
-    <ds:schemaRef ds:uri="http://schemas.microsoft.com/office/2006/metadata/properties"/>
-    <ds:schemaRef ds:uri="http://schemas.microsoft.com/office/infopath/2007/PartnerControls"/>
-    <ds:schemaRef ds:uri="48a12daf-7843-4cc8-8533-459945ace6ce"/>
-    <ds:schemaRef ds:uri="6a3747f7-2a82-4cdb-b0b8-f75252427fe9"/>
-  </ds:schemaRefs>
-</ds:datastoreItem>
 </file>
</xml_diff>